<commit_message>
Straightening out theoretical predictions
</commit_message>
<xml_diff>
--- a/VonHolzenBergmann_MPMetaAnalysis.docx
+++ b/VonHolzenBergmann_MPMetaAnalysis.docx
@@ -318,7 +318,7 @@
         <w:pStyle w:val="Textkrper"/>
       </w:pPr>
       <w:r>
-        <w:t xml:space="preserve">As they develop into mature speakers of their native language, infants must not only learn words but also the sounds that make up those words. To do so, they must strike a balance between accepting the speaker’s variation (e.g. mood, voice, accent), but appropriately rejecting variation when it changes a word’s meaning (e.g. cat vs. hat). This meta-analysis focuses on studies investigating infants’ ability to detect mispronunciations in familiar words, or mispronunciation sensitivity. Our goal was to evaluate the development of mispronunciation sensitivity in infancy as well as explore the role of experimental manipulations related to theoretical questions and analysis choices. The results show that although infants are sensitive to mispronunciations, they still accept these altered forms as labels for target objects. Interestingly, this ability is not modulated by age or vocabulary size, suggesting that a mature understanding of native language phonology may be present in infants from an early age, possibly before the vocabulary explosion. The results also support several theoretical assumptions made in the literature, such as sensitivity to mispronunciation size and position of the mispronunciation modulate mispronunciation sensitivity. We also shed light on the impact of data analysis choices that may lead to different conclusions regarding the development of infants’ mispronunciation sensitivity. Our paper concludes with recommendations for improved practice in testing infants’ word and sentence processing on-line.</w:t>
+        <w:t xml:space="preserve">As they develop into mature speakers of their native language, infants must not only learn words but also the sounds that make up those words. To do so, they must strike a balance between accepting speaker dependent variation (e.g. mood, voice, accent), but appropriately rejecting variation when it (potentially) changes a word’s meaning (e.g. cat vs. hat). This meta-analysis focuses on studies investigating infants’ ability to detect mispronunciations in familiar words, or mispronunciation sensitivity. Our goal was to evaluate the development of mispronunciation sensitivity in infancy as well as explore the role of experimental manipulations related to theoretical questions and analysis choices. The results show that although infants are sensitive to mispronunciations, they still accept these altered forms as labels for target objects. Interestingly, this ability is not modulated by age or vocabulary size, suggesting that a mature understanding of native language phonology may be present in infants from an early age, possibly before the vocabulary explosion. The results also support several theoretical assumptions made in the literature, such as sensitivity to mispronunciation size and position of the mispronunciation modulate mispronunciation sensitivity. We also shed light on the impact of data analysis choices that may lead to different conclusions regarding the development of infants’ mispronunciation sensitivity. Our paper concludes with recommendations for improved practice in testing infants’ word and sentence processing on-line.</w:t>
       </w:r>
     </w:p>
     <w:p>
@@ -370,7 +370,7 @@
         <w:pStyle w:val="FirstParagraph"/>
       </w:pPr>
       <w:r>
-        <w:t xml:space="preserve">At the turn of the millenium, infant language acquisition researchers had begun to explore the phonetic information that infants attend to while segmenting words from the speech stream</w:t>
+        <w:t xml:space="preserve">In a mature phono-lexical system, word recognition must balance flexibility to slight variation (e.g., speaker identity, accented speech) while distinguishing between phonological contrasts that differentiate words in a given language (e.g. cat-hat). Twenty years worth of studies have examined infants’ application of phonological categories during word recognition through the mispronunciation sensitivity paradigm to probe this latter distinction. At the turn of the millennium, infant language acquisition researchers had begun to explore the phonetic information that infants attend to while segmenting words from the speech stream</w:t>
       </w:r>
       <w:r>
         <w:t xml:space="preserve"> </w:t>
@@ -427,7 +427,7 @@
         <w:t xml:space="preserve">”</w:t>
       </w:r>
       <w:r>
-        <w:t xml:space="preserve">) for one of the images. Although infants looked at the correct, target image in response to both types of labels, correct labels elicited more looks to the correct, target image than mispronounced labels.</w:t>
+        <w:t xml:space="preserve">) for one of the images. Although infants looked at the correct target image in response to both types of labels, correct labels elicited more looks to the target image than mispronounced labels.</w:t>
       </w:r>
       <w:r>
         <w:t xml:space="preserve"> </w:t>
@@ -447,19 +447,7 @@
         <w:pStyle w:val="Textkrper"/>
       </w:pPr>
       <w:r>
-        <w:t xml:space="preserve">In a mature phono-lexical system, word recognition must balance flexibility to slight variation (e.g., speaker identity, accented speech) while distinguishing between phonological contrasts that differentiate words in a given language (e.g. cat-hat). The study of</w:t>
-      </w:r>
-      <w:r>
-        <w:t xml:space="preserve"> </w:t>
-      </w:r>
-      <w:r>
-        <w:t xml:space="preserve">Swingley and Aslin (2000)</w:t>
-      </w:r>
-      <w:r>
-        <w:t xml:space="preserve"> </w:t>
-      </w:r>
-      <w:r>
-        <w:t xml:space="preserve">as well as subsequent studies examining infants’ application of phonological categories during word recognition through the mispronunciation sensitivity paradigm probe this latter distinction. Phonological contrasts relevant for the infant language-learner are determined by their native language. For an infant learning Catalan, the vowel contrast /e/-/E/ signifies a change in meaning, whereas this is not the case for an infant learning Spanish. These contrasts are therefore not innate, but must be learned. In this meta-analysis, we focus on infants’ developing ability to correctly apply the phonological distinctions for their native language during word recognition. By aggregating all publicly available evidence using a meta-analysis, we can examine developmental trends making use of data from a much larger and diverse sample of infants than is possible in most single studies (see</w:t>
+        <w:t xml:space="preserve">Why should sensitivity to mispronunciations pose a challenge to the young infant? Critically, the native language being learned determines the relevant contrasts for the infant language-learner. For an infant learning Catalan, the vowel contrast /e/-/E/ signifies a change in meaning, whereas this is not the case for an infant learning Spanish. These contrasts are therefore not innate, but must be learned. As we will review below, there are opposing theories and resulting predictions, supported by empirical data, as to how this knowledge is acquired. The time is thus ripe to aggregate all publicly available evidence using a meta-analysis to assess infants’ developing ability to correclty apply the phonological distinctions for their native language during word recognition. In doing so, we can examine developmental trends making use of data from a much larger and diverse sample of infants than is possible in most single studies (see</w:t>
       </w:r>
       <w:r>
         <w:t xml:space="preserve"> </w:t>
@@ -485,28 +473,7 @@
         <w:pStyle w:val="Textkrper"/>
       </w:pPr>
       <w:r>
-        <w:t xml:space="preserve">Research following the seminal study by</w:t>
-      </w:r>
-      <w:r>
-        <w:t xml:space="preserve"> </w:t>
-      </w:r>
-      <w:r>
-        <w:t xml:space="preserve">Swingley and Aslin (2000)</w:t>
-      </w:r>
-      <w:r>
-        <w:t xml:space="preserve"> </w:t>
-      </w:r>
-      <w:r>
-        <w:t xml:space="preserve">has extended mispronunciation sensitivity to infants as young as 11 months</w:t>
-      </w:r>
-      <w:r>
-        <w:t xml:space="preserve"> </w:t>
-      </w:r>
-      <w:r>
-        <w:t xml:space="preserve">(Bergelson &amp; Swingley, 2017)</w:t>
-      </w:r>
-      <w:r>
-        <w:t xml:space="preserve">, indicating that from early stages of the developing lexicon onwards, infants can and do detect mispronunciations. Regarding the change in mispronunciation sensitivity over development, however, only about half of studies have compared more than one age group on the same mispronunciation task (see Table</w:t>
+        <w:t xml:space="preserve">Regarding the change in mispronunciation sensitivity over development, only roughly half of studies have compared more than one age group on the same mispronunciation task (see Table</w:t>
       </w:r>
       <w:r>
         <w:t xml:space="preserve"> </w:t>
@@ -515,7 +482,7 @@
         <w:t xml:space="preserve">1</w:t>
       </w:r>
       <w:r>
-        <w:t xml:space="preserve">) and of those, all possible patterns of development are found. This renders conclusions regarding developmental change in mispronunciation sensitivity difficult.</w:t>
+        <w:t xml:space="preserve">) and of those, all possible patterns of development are found. This renders conclusions regarding developmental change in mispronunciation sensitivity difficult. Given the diverse evidence for developmental change, or lack thereof, the question arises as to what could be driving these differences. We thus summarize the existing empirical evidence, as well as developmental and methodological explanations for an increase, a decrease, or unchanged sensitivity to mispronunciations throughout infancy.</w:t>
       </w:r>
     </w:p>
     <w:p>
@@ -523,22 +490,22 @@
         <w:pStyle w:val="Textkrper"/>
       </w:pPr>
       <w:r>
-        <w:t xml:space="preserve">Several studies have found evidence for</w:t>
-      </w:r>
-      <w:r>
-        <w:t xml:space="preserve"> </w:t>
-      </w:r>
-      <w:r>
-        <w:rPr>
-          <w:i/>
-        </w:rPr>
-        <w:t xml:space="preserve">greater</w:t>
-      </w:r>
-      <w:r>
-        <w:t xml:space="preserve"> </w:t>
-      </w:r>
-      <w:r>
-        <w:t xml:space="preserve">mispronunciation sensitivity as children develop</w:t>
+        <w:t xml:space="preserve">An</w:t>
+      </w:r>
+      <w:r>
+        <w:t xml:space="preserve"> </w:t>
+      </w:r>
+      <w:r>
+        <w:rPr>
+          <w:i/>
+        </w:rPr>
+        <w:t xml:space="preserve">increase</w:t>
+      </w:r>
+      <w:r>
+        <w:t xml:space="preserve"> </w:t>
+      </w:r>
+      <w:r>
+        <w:t xml:space="preserve">in mispronunciation sensitivity is predicted by a maturation in phono-lexical representations from holistic to more detailed and has been supported by several studies</w:t>
       </w:r>
       <w:r>
         <w:t xml:space="preserve"> </w:t>
@@ -547,7 +514,54 @@
         <w:t xml:space="preserve">(Altvater-Mackensen, 2010; Altvater-Mackensen, Feest, &amp; Fikkert, 2014; Feest &amp; Fikkert, 2015; Mani &amp; Plunkett, 2007)</w:t>
       </w:r>
       <w:r>
-        <w:t xml:space="preserve">. More precisely, the difference in target looking for correct and mispronounced trials is reported to be smaller in younger infants and grows as infants develop. Other studies have found</w:t>
+        <w:t xml:space="preserve">. More precisely, the difference in target looking for correct and mispronounced trials is reported to be smaller in younger infants and grows as infants develop. The first words that infants learn are often not similar sounding</w:t>
+      </w:r>
+      <w:r>
+        <w:t xml:space="preserve"> </w:t>
+      </w:r>
+      <w:r>
+        <w:t xml:space="preserve">(e.g. mama, ball, kitty; Charles-Luce &amp; Luce, 1995)</w:t>
+      </w:r>
+      <w:r>
+        <w:t xml:space="preserve"> </w:t>
+      </w:r>
+      <w:r>
+        <w:t xml:space="preserve">and encoding representations for these words using fine phonological detail may not be necessary. With time, more phonologically similar words are learned, which may drive a need to the infant to represent familiar words with more fine phonological detail. A growing vocabulary also reflects increased experience or familiarity with words, which may sharpen the phonological detail of their representations</w:t>
+      </w:r>
+      <w:r>
+        <w:t xml:space="preserve"> </w:t>
+      </w:r>
+      <w:r>
+        <w:t xml:space="preserve">(Barton, Miller, &amp; Macken, 1980)</w:t>
+      </w:r>
+      <w:r>
+        <w:t xml:space="preserve">. This argument is supported by the results of</w:t>
+      </w:r>
+      <w:r>
+        <w:t xml:space="preserve"> </w:t>
+      </w:r>
+      <w:r>
+        <w:t xml:space="preserve">Mani and Plunkett (2010)</w:t>
+      </w:r>
+      <w:r>
+        <w:t xml:space="preserve">. Here, 12-month-old infants were divided into low and high vocabulary groups. High vocabulary infants showed greater sensitivity to vowel mispronunciations than low vocabulary infants, although this was not the case for consonant mispronunciations. Consequently, if increasing age and/or vocabulary growth leads to an increase in the phonological specificity of infants’ word representation, we should find a relationship with mispronunciation sensitivity.</w:t>
+      </w:r>
+    </w:p>
+    <w:p>
+      <w:pPr>
+        <w:pStyle w:val="Textkrper"/>
+      </w:pPr>
+      <w:r>
+        <w:t xml:space="preserve">Yet, the majority of studies examining a potential association between mispronunciation sensitivity and vocabulary size have concluded that there is no relationship</w:t>
+      </w:r>
+      <w:r>
+        <w:t xml:space="preserve"> </w:t>
+      </w:r>
+      <w:r>
+        <w:t xml:space="preserve">(Bailey &amp; Plunkett, 2002; Ballem &amp; Plunkett, 2005; Mani, Coleman, &amp; Plunkett, 2008; Mani &amp; Plunkett, 2007; Swingley, 2009; Swingley &amp; Aslin, 2000, 2002; Zesiger, Lozeron, Levy, &amp; Frauenfelder, 2012)</w:t>
+      </w:r>
+      <w:r>
+        <w:t xml:space="preserve">. Furthermore, other studies testing more than one age have found</w:t>
       </w:r>
       <w:r>
         <w:t xml:space="preserve"> </w:t>
@@ -562,43 +576,167 @@
         <w:t xml:space="preserve"> </w:t>
       </w:r>
       <w:r>
-        <w:t xml:space="preserve">in mispronunciation sensitivity at different ages</w:t>
-      </w:r>
-      <w:r>
-        <w:t xml:space="preserve"> </w:t>
-      </w:r>
-      <w:r>
-        <w:t xml:space="preserve">(Bailey &amp; Plunkett, 2002; Swingley &amp; Aslin, 2000; Zesiger, Lozeron, Levy, &amp; Frauenfelder, 2012)</w:t>
-      </w:r>
-      <w:r>
-        <w:t xml:space="preserve">. For example,</w:t>
-      </w:r>
-      <w:r>
-        <w:t xml:space="preserve"> </w:t>
-      </w:r>
-      <w:r>
-        <w:t xml:space="preserve">Swingley and Aslin (2000)</w:t>
-      </w:r>
-      <w:r>
-        <w:t xml:space="preserve"> </w:t>
-      </w:r>
-      <w:r>
-        <w:t xml:space="preserve">tested infants over a wide age range of 5 months (18 to 23 months). They found that age correlated with target fixations for both correct and mispronounced labels, whereas the difference between the two (mispronunciation sensitivity) did not. At least one study has found evidence for infants to become</w:t>
-      </w:r>
-      <w:r>
-        <w:t xml:space="preserve"> </w:t>
-      </w:r>
-      <w:r>
-        <w:rPr>
-          <w:i/>
-        </w:rPr>
-        <w:t xml:space="preserve">less</w:t>
-      </w:r>
-      <w:r>
-        <w:t xml:space="preserve"> </w:t>
-      </w:r>
-      <w:r>
-        <w:t xml:space="preserve">sensitive to mispronunciations as they develop, showing a decrease in sensitivity from 18 to 24 months</w:t>
+        <w:t xml:space="preserve">in mispronunciation sensitivity</w:t>
+      </w:r>
+      <w:r>
+        <w:t xml:space="preserve"> </w:t>
+      </w:r>
+      <w:r>
+        <w:t xml:space="preserve">(Bailey &amp; Plunkett, 2002; Swingley &amp; Aslin, 2000; Zesiger et al., 2012)</w:t>
+      </w:r>
+      <w:r>
+        <w:t xml:space="preserve">. Such evidence supports an early specificity hypothesis, which suggests continuity in how infants’ represent familiar words. According to this account, infants represent words with phonological detail already at the onset of lexical acquisition and that this persists throughout development.</w:t>
+      </w:r>
+    </w:p>
+    <w:p>
+      <w:pPr>
+        <w:pStyle w:val="Textkrper"/>
+      </w:pPr>
+      <w:r>
+        <w:t xml:space="preserve">There are no theoretical accounts that would predict decreased</w:t>
+      </w:r>
+      <w:r>
+        <w:t xml:space="preserve"> </w:t>
+      </w:r>
+      <w:r>
+        <w:rPr>
+          <w:i/>
+        </w:rPr>
+        <w:t xml:space="preserve">mispronunciation sensitivity</w:t>
+      </w:r>
+      <w:r>
+        <w:t xml:space="preserve">, but at least one study has found a</w:t>
+      </w:r>
+      <w:r>
+        <w:t xml:space="preserve"> </w:t>
+      </w:r>
+      <w:r>
+        <w:rPr>
+          <w:i/>
+        </w:rPr>
+        <w:t xml:space="preserve">decrease</w:t>
+      </w:r>
+      <w:r>
+        <w:t xml:space="preserve"> </w:t>
+      </w:r>
+      <w:r>
+        <w:t xml:space="preserve">in sensitivity to small mispronunciations .</w:t>
+      </w:r>
+      <w:r>
+        <w:t xml:space="preserve"> </w:t>
+      </w:r>
+      <w:r>
+        <w:t xml:space="preserve">Mani and Plunkett (2011)</w:t>
+      </w:r>
+      <w:r>
+        <w:t xml:space="preserve"> </w:t>
+      </w:r>
+      <w:r>
+        <w:t xml:space="preserve">tested 18- and 24-month-olds’ sensitivity to increasingly larger mispronunciations (1-, 2-, and 3-feature phonological changes). Although both groups were sensitive to mispronunciations overall, 18- but not 24-month-olds showed sensitivity to 1-feature mispronunciations. To account for this pattern of results, the authors suggest that when faced with large and salient mispronunciations, sensitivity to small 1-feature mispronunciations may be obscured, especially if infants show graded sensitivity to different degrees of mispronunciations (see below). In contrast, 18-month-olds did not show graded sensitvity, showing similar disruptions to word recognition for smaller and larger mispronunciations.</w:t>
+      </w:r>
+    </w:p>
+    <w:p>
+      <w:pPr>
+        <w:pStyle w:val="Textkrper"/>
+      </w:pPr>
+      <w:r>
+        <w:t xml:space="preserve">To disentangle the predictions that phonological representations are progressively specified or specified early, we investigate the relationship between mispronunciation sensitivity and both age as well as vocabulary size. But, this may not account for all variability found in the literature. Although all mispronunciation sensitivity studies are generally interested in the phonological detail with which infants represent familiar words, many studies pose more nuanced questions, such as examining the impact of number of phonological features changed or the position of the mispronunciation. Some studies may differ in their experimental design, presenting a distractor image that overlaps with the target image in the onset phoneme or a completely novel, unfamiliar distractor image. These experimental manipulations have the potential to create experimental tasks that are more or less difficult for the infant to successfully complete.</w:t>
+      </w:r>
+    </w:p>
+    <w:p>
+      <w:pPr>
+        <w:pStyle w:val="Textkrper"/>
+      </w:pPr>
+      <w:r>
+        <w:t xml:space="preserve">The PRIMIR Framework</w:t>
+      </w:r>
+      <w:r>
+        <w:t xml:space="preserve"> </w:t>
+      </w:r>
+      <w:r>
+        <w:t xml:space="preserve">(Processing Rich Information from Multidimensional Interactive Representations; Curtin, Byers-Heinlein, &amp; Werker, 2011; Curtin &amp; Werker, 2007; Werker &amp; Curtin, 2005)</w:t>
+      </w:r>
+      <w:r>
+        <w:t xml:space="preserve"> </w:t>
+      </w:r>
+      <w:r>
+        <w:t xml:space="preserve">describes how infants acquire and organize the incoming speech signal into phonetic and indexical detail. The ability to access and use this detail, however, is governed by the task or developmental demands probed in a particular experiment. In a particularly demanding task, such as when the target and distractor image share the same onset (e.g. doggie and doll), infants’ ability to access the phonological detail of familiar words may be restricted</w:t>
+      </w:r>
+      <w:r>
+        <w:t xml:space="preserve"> </w:t>
+      </w:r>
+      <w:r>
+        <w:t xml:space="preserve">(Swingley, Pinto, &amp; Fernald, 1999)</w:t>
+      </w:r>
+      <w:r>
+        <w:t xml:space="preserve">. If older infants are more likely to be tested using a more demanding mispronunciation sensitivity task, this may attenuate developmental effects across studies. Note, however, that those studies reporting change</w:t>
+      </w:r>
+      <w:r>
+        <w:t xml:space="preserve"> </w:t>
+      </w:r>
+      <w:r>
+        <w:t xml:space="preserve">(Altvater-Mackensen, 2010; Altvater-Mackensen et al., 2014; Feest &amp; Fikkert, 2015; Mani &amp; Plunkett, 2007)</w:t>
+      </w:r>
+      <w:r>
+        <w:t xml:space="preserve"> </w:t>
+      </w:r>
+      <w:r>
+        <w:t xml:space="preserve">or no change</w:t>
+      </w:r>
+      <w:r>
+        <w:t xml:space="preserve"> </w:t>
+      </w:r>
+      <w:r>
+        <w:t xml:space="preserve">(Bailey &amp; Plunkett, 2002; Swingley &amp; Aslin, 2000; Zesiger et al., 2012)</w:t>
+      </w:r>
+      <w:r>
+        <w:t xml:space="preserve"> </w:t>
+      </w:r>
+      <w:r>
+        <w:t xml:space="preserve">all presented the same task across ages .</w:t>
+      </w:r>
+    </w:p>
+    <w:p>
+      <w:pPr>
+        <w:pStyle w:val="Textkrper"/>
+      </w:pPr>
+      <w:r>
+        <w:t xml:space="preserve">The manipulations that might increase task demands, such as overlap between target and distractor, are also theoretically interesting, focusing on issues at the intersection of phonological development and lexical processing. For specific questions where we can aggregate multiple studies, we take the opportunity to shine a meta-analytic light on what modulates infants’ ability to detect mispronunciations in follow-up exploratory analyses. We outline first which nuanced questions have been frequently asked to provide a more in-depth overview of the current literature.</w:t>
+      </w:r>
+    </w:p>
+    <w:p>
+      <w:pPr>
+        <w:pStyle w:val="Textkrper"/>
+      </w:pPr>
+      <w:r>
+        <w:t xml:space="preserve">The first set of questions concern how infants’ sensitivity is modulated by different kinds of mispronunciations. Some experiments examine infants’ sensitivity to factors that change the identity of a word on a measurable level, or</w:t>
+      </w:r>
+      <w:r>
+        <w:t xml:space="preserve"> </w:t>
+      </w:r>
+      <w:r>
+        <w:rPr>
+          <w:i/>
+        </w:rPr>
+        <w:t xml:space="preserve">mispronunciation size</w:t>
+      </w:r>
+      <w:r>
+        <w:t xml:space="preserve"> </w:t>
+      </w:r>
+      <w:r>
+        <w:t xml:space="preserve">(i.e. 1-feature, 2-features, 3-features, etc.), finding graded sensitivity to both consonant</w:t>
+      </w:r>
+      <w:r>
+        <w:t xml:space="preserve"> </w:t>
+      </w:r>
+      <w:r>
+        <w:t xml:space="preserve">(Bernier &amp; White, 2017; Tamasi, 2016; White &amp; Morgan, 2008)</w:t>
+      </w:r>
+      <w:r>
+        <w:t xml:space="preserve"> </w:t>
+      </w:r>
+      <w:r>
+        <w:t xml:space="preserve">and vowel</w:t>
       </w:r>
       <w:r>
         <w:t xml:space="preserve"> </w:t>
@@ -607,7 +745,10 @@
         <w:t xml:space="preserve">(Mani &amp; Plunkett, 2011)</w:t>
       </w:r>
       <w:r>
-        <w:t xml:space="preserve">.</w:t>
+        <w:t xml:space="preserve"> </w:t>
+      </w:r>
+      <w:r>
+        <w:t xml:space="preserve">feature changes. This also has consequences for understanding the developmental trajectory of mispronunciation sensitivity, as adults show similar graded sensitivity.</w:t>
       </w:r>
     </w:p>
     <w:p>
@@ -615,28 +756,91 @@
         <w:pStyle w:val="Textkrper"/>
       </w:pPr>
       <w:r>
-        <w:t xml:space="preserve">Given the diverse evidence for developmental change, or lack thereof, the question arises as to what could be driving these differences. The first words that infants learn are often not similar sounding</w:t>
-      </w:r>
-      <w:r>
-        <w:t xml:space="preserve"> </w:t>
-      </w:r>
-      <w:r>
-        <w:t xml:space="preserve">(e.g. mama, ball, kitty; Charles-Luce &amp; Luce, 1995)</w:t>
-      </w:r>
-      <w:r>
-        <w:t xml:space="preserve"> </w:t>
-      </w:r>
-      <w:r>
-        <w:t xml:space="preserve">and encoding representations for these words using fine phonological detail may not be necessary. With time, more phonologically similar words are learned, which may drive a need to the infant to represent familiar words with more fine phonological detail. A growing vocabulary also reflects increased experience or familiarity with words, which may sharpen the phonological detail of their representations</w:t>
-      </w:r>
-      <w:r>
-        <w:t xml:space="preserve"> </w:t>
-      </w:r>
-      <w:r>
-        <w:t xml:space="preserve">(Barton, Miller, &amp; Macken, 1980)</w:t>
-      </w:r>
-      <w:r>
-        <w:t xml:space="preserve">. If vocabulary growth leads to an increase in the phonological specificity of infants’ word representation, we should find a relationship between vocabulary size and mispronunciation sensitivity.</w:t>
+        <w:t xml:space="preserve">Consonantal changes may be more disruptive to lexical processing than vowel changes in both adults</w:t>
+      </w:r>
+      <w:r>
+        <w:t xml:space="preserve"> </w:t>
+      </w:r>
+      <w:r>
+        <w:t xml:space="preserve">(Nazzi &amp; Cutler, 2018)</w:t>
+      </w:r>
+      <w:r>
+        <w:t xml:space="preserve"> </w:t>
+      </w:r>
+      <w:r>
+        <w:t xml:space="preserve">and infants</w:t>
+      </w:r>
+      <w:r>
+        <w:t xml:space="preserve"> </w:t>
+      </w:r>
+      <w:r>
+        <w:t xml:space="preserve">(Nazzi, Poltrock, &amp; Von Holzen, 2016)</w:t>
+      </w:r>
+      <w:r>
+        <w:t xml:space="preserve">, known as the consonant bias. A learned account predicts that a C-bias emerges over development</w:t>
+      </w:r>
+      <w:r>
+        <w:t xml:space="preserve"> </w:t>
+      </w:r>
+      <w:r>
+        <w:t xml:space="preserve">(Floccia, Nazzi, Luche, Poltrock, &amp; Goslin, 2014; Keidel, Jenison, Kluender, &amp; Seidenberg, 2007; Nazzi et al., 2016)</w:t>
+      </w:r>
+      <w:r>
+        <w:t xml:space="preserve"> </w:t>
+      </w:r>
+      <w:r>
+        <w:t xml:space="preserve">and that this emergence is impacted by the language family of the infants’ native language</w:t>
+      </w:r>
+      <w:r>
+        <w:t xml:space="preserve"> </w:t>
+      </w:r>
+      <w:r>
+        <w:t xml:space="preserve">(Nazzi et al., 2016)</w:t>
+      </w:r>
+      <w:r>
+        <w:t xml:space="preserve">. In mispronunciation sensitivity, this would first translate to consonant mispronunciations impairing word recognition to a greater degree than vowel mispronunciations. Yet, the handful of studies directly comparing sensitivity to consonant and vowel mispronunciations mostly find symmetry as opposed to an asymmetry between consonants and vowels for English-</w:t>
+      </w:r>
+      <w:r>
+        <w:t xml:space="preserve"> </w:t>
+      </w:r>
+      <w:r>
+        <w:t xml:space="preserve">(Mani &amp; Plunkett, 2007, 2010)</w:t>
+      </w:r>
+      <w:r>
+        <w:t xml:space="preserve"> </w:t>
+      </w:r>
+      <w:r>
+        <w:t xml:space="preserve">and Danish-learning infants</w:t>
+      </w:r>
+      <w:r>
+        <w:t xml:space="preserve"> </w:t>
+      </w:r>
+      <w:r>
+        <w:t xml:space="preserve">(Højen et al., n.d.)</w:t>
+      </w:r>
+      <w:r>
+        <w:t xml:space="preserve">. One study with English-learning infants did find weak evidence for greater sensitivity to consonant compared to vowel mispronunciations</w:t>
+      </w:r>
+      <w:r>
+        <w:t xml:space="preserve"> </w:t>
+      </w:r>
+      <w:r>
+        <w:t xml:space="preserve">(Swingley, 2016)</w:t>
+      </w:r>
+      <w:r>
+        <w:t xml:space="preserve">. In the current meta-analysis, we examine infants’ sensitivity to the</w:t>
+      </w:r>
+      <w:r>
+        <w:t xml:space="preserve"> </w:t>
+      </w:r>
+      <w:r>
+        <w:rPr>
+          <w:i/>
+        </w:rPr>
+        <w:t xml:space="preserve">type of mispronunciation</w:t>
+      </w:r>
+      <w:r>
+        <w:t xml:space="preserve">, whether consonant or vowel, across different ages and native language families to determine whether infants exhibit more sensitivity to consonant compared to vowel mispronunciations of familiar words.</w:t>
       </w:r>
     </w:p>
     <w:p>
@@ -644,25 +848,46 @@
         <w:pStyle w:val="Textkrper"/>
       </w:pPr>
       <w:r>
-        <w:t xml:space="preserve">Yet, the majority of studies examining a potential association between mispronunciation sensitivity and vocabulary size have concluded that there is no relationship</w:t>
-      </w:r>
-      <w:r>
-        <w:t xml:space="preserve"> </w:t>
-      </w:r>
-      <w:r>
-        <w:t xml:space="preserve">(Bailey &amp; Plunkett, 2002; Ballem &amp; Plunkett, 2005; Mani, Coleman, &amp; Plunkett, 2008; Mani &amp; Plunkett, 2007; Swingley, 2009; Swingley &amp; Aslin, 2000, 2002; Zesiger et al., 2012)</w:t>
-      </w:r>
-      <w:r>
-        <w:t xml:space="preserve">. One notable exception comes from</w:t>
-      </w:r>
-      <w:r>
-        <w:t xml:space="preserve"> </w:t>
-      </w:r>
-      <w:r>
-        <w:t xml:space="preserve">Mani and Plunkett (2010)</w:t>
-      </w:r>
-      <w:r>
-        <w:t xml:space="preserve">. Here, 12-month-old infants were divided into low and high vocabulary groups. High vocabulary infants showed greater sensitivity to vowel mispronunciations than low vocabulary infants, although this was not the case for consonant mispronunciations. Taken together, there is very little evidence for a role of vocabulary size in mispronunciation sensitivity. In our current meta-analysis, we include the relationship between mispronunciation sensitivity and vocabulary size to better understand this issue.</w:t>
+        <w:t xml:space="preserve">Models of spoken word processing place more or less importance on the position of a phoneme in a word. The COHORT model</w:t>
+      </w:r>
+      <w:r>
+        <w:t xml:space="preserve"> </w:t>
+      </w:r>
+      <w:r>
+        <w:t xml:space="preserve">(Marslen-Wilson &amp; Zwitserlood, 1989)</w:t>
+      </w:r>
+      <w:r>
+        <w:t xml:space="preserve"> </w:t>
+      </w:r>
+      <w:r>
+        <w:t xml:space="preserve">describes lexical access in one direction, with the importance of each phoneme decreasing as its position comes later in the word. In contrast, the TRACE model</w:t>
+      </w:r>
+      <w:r>
+        <w:t xml:space="preserve"> </w:t>
+      </w:r>
+      <w:r>
+        <w:t xml:space="preserve">(McClelland &amp; Elman, 1986)</w:t>
+      </w:r>
+      <w:r>
+        <w:t xml:space="preserve"> </w:t>
+      </w:r>
+      <w:r>
+        <w:t xml:space="preserve">describes lexical access as constantly updating and reevaluating the incoming speech input in the search for the correct lexical entry, and therefore can recover from word onset and to a lesser extent medial mispronunciations. The</w:t>
+      </w:r>
+      <w:r>
+        <w:t xml:space="preserve"> </w:t>
+      </w:r>
+      <w:r>
+        <w:rPr>
+          <w:i/>
+        </w:rPr>
+        <w:t xml:space="preserve">position of mispronunciation</w:t>
+      </w:r>
+      <w:r>
+        <w:t xml:space="preserve"> </w:t>
+      </w:r>
+      <w:r>
+        <w:t xml:space="preserve">in the word may therefore differentially interrupt the infant’s word recognition process, with onset mispronunciations leading to greater mispronunciation sensitivity than medial or coda mispronunciations.</w:t>
       </w:r>
     </w:p>
     <w:p>
@@ -670,19 +895,58 @@
         <w:pStyle w:val="Textkrper"/>
       </w:pPr>
       <w:r>
-        <w:t xml:space="preserve">An alternative explanation is the level of task difficulty infants are presented with in mispronunciation sensitivity experiments. Although all mispronunciation sensitivity studies are generally interested in the the phonological detail with which infants represent familiar words, many studies pose more nuanced questions, such as examining the impact of number of phonological features changed or the position of the mispronunciation. Some studies may differ in their experimental design, presenting a distractor image that overlaps with the target image in the onset phoneme or a completely novel, unfamiliar distractor image. These experimental manipulations have the potential to create experimental tasks that are more or less difficult for the infant to successfully complete. The PRIMIR Framework</w:t>
-      </w:r>
-      <w:r>
-        <w:t xml:space="preserve"> </w:t>
-      </w:r>
-      <w:r>
-        <w:t xml:space="preserve">(Processing Rich Information from Multidimensional Interactive Representations; Curtin, Byers-Heinlein, &amp; Werker, 2011; Curtin &amp; Werker, 2007; Werker &amp; Curtin, 2005)</w:t>
-      </w:r>
-      <w:r>
-        <w:t xml:space="preserve"> </w:t>
-      </w:r>
-      <w:r>
-        <w:t xml:space="preserve">describes how infants acquire and organize the incoming speech signal into phonetic and indexical detail. The ability to access and use this detail, however, is governed by the task or developmental demands (discrimination vs. word learning) probed in a particular experiment. In a particularly demanding task, such as when the target and distractor image share the same onset phoneme, infants’ ability to access the phonological detail of familiar words may be restricted. If older infants are more likely to be tested using a more demaning mispronunciation sensitivity task, this may attenuate developmental effects across studies.</w:t>
+        <w:t xml:space="preserve">A second question is whether the context modulates infants’ responses to mispronunciations. In order to study the influence of mispronunciation position, many studies control the</w:t>
+      </w:r>
+      <w:r>
+        <w:t xml:space="preserve"> </w:t>
+      </w:r>
+      <w:r>
+        <w:rPr>
+          <w:i/>
+        </w:rPr>
+        <w:t xml:space="preserve">phonological overlap between target and distractor labels</w:t>
+      </w:r>
+      <w:r>
+        <w:t xml:space="preserve">. For example, when examining sensitivity to a vowel mispronunciation of the target word</w:t>
+      </w:r>
+      <w:r>
+        <w:t xml:space="preserve"> </w:t>
+      </w:r>
+      <w:r>
+        <w:t xml:space="preserve">“</w:t>
+      </w:r>
+      <w:r>
+        <w:t xml:space="preserve">doggie</w:t>
+      </w:r>
+      <w:r>
+        <w:t xml:space="preserve">”</w:t>
+      </w:r>
+      <w:r>
+        <w:t xml:space="preserve">, the image of a dog would be paired with a distractor image that shares onset overlap, such as</w:t>
+      </w:r>
+      <w:r>
+        <w:t xml:space="preserve"> </w:t>
+      </w:r>
+      <w:r>
+        <w:t xml:space="preserve">“</w:t>
+      </w:r>
+      <w:r>
+        <w:t xml:space="preserve">doll</w:t>
+      </w:r>
+      <w:r>
+        <w:t xml:space="preserve">”</w:t>
+      </w:r>
+      <w:r>
+        <w:t xml:space="preserve">. This ensures that infants can not use the onset of the word to differentiate between the target and distractor images</w:t>
+      </w:r>
+      <w:r>
+        <w:t xml:space="preserve"> </w:t>
+      </w:r>
+      <w:r>
+        <w:t xml:space="preserve">(Swingley et al., 1999)</w:t>
+      </w:r>
+      <w:r>
+        <w:t xml:space="preserve">. Instead, infants must pay attention to the mispronounced phoneme in order to successfully detect the change. Note that in this case, the mispronunciation is necessarily either word-medial or –final, thus possibly creating an interaction between mispronunciation position and phonological overlap.</w:t>
       </w:r>
     </w:p>
     <w:p>
@@ -690,7 +954,49 @@
         <w:pStyle w:val="Textkrper"/>
       </w:pPr>
       <w:r>
-        <w:t xml:space="preserve">These manipulations may impact task demands, but they are also theoretically interesting, focusing on issues at the intersection of phonological development and lexical processing. For specific questions where we can aggregate multiple studies, we take the opportunity to shine a meta-analytic light on what modulates infants’ ability to detect mispronunciations in follow-up exploatory analyses. We outline below first which nuanced questions have been frequently asked to provide a more in-depth overview of the current literature.</w:t>
+        <w:t xml:space="preserve">Most studies present infants with pictures of two known objects, thus ruling out the unlabeled competitor, or distractor, as possible target. It is thus not surprising that infants tend to look towards the target more, even when its label is mispronounced. In contrast, other studies present infants with pairs of familiar (labeled target) and unfamiliar (unlabeled distractor) objects</w:t>
+      </w:r>
+      <w:r>
+        <w:t xml:space="preserve"> </w:t>
+      </w:r>
+      <w:r>
+        <w:t xml:space="preserve">(Mani &amp; Plunkett, 2011; Skoruppa, Mani, Plunkett, Cabrol, &amp; Peperkamp, 2013; Swingley, 2016; White &amp; Morgan, 2008)</w:t>
+      </w:r>
+      <w:r>
+        <w:t xml:space="preserve">. By using an unfamiliar object as a distractor, the infant is presented with a viable option onto which the mispronounced label can be applied</w:t>
+      </w:r>
+      <w:r>
+        <w:t xml:space="preserve"> </w:t>
+      </w:r>
+      <w:r>
+        <w:t xml:space="preserve">(Halberda, 2003; Markman, Wasow, &amp; Hansen, 2003)</w:t>
+      </w:r>
+      <w:r>
+        <w:t xml:space="preserve">. This ability is developing from 18 to 30 months</w:t>
+      </w:r>
+      <w:r>
+        <w:t xml:space="preserve"> </w:t>
+      </w:r>
+      <w:r>
+        <w:t xml:space="preserve">(Bion, Borovsky, &amp; Fernald, 2013)</w:t>
+      </w:r>
+      <w:r>
+        <w:t xml:space="preserve"> </w:t>
+      </w:r>
+      <w:r>
+        <w:t xml:space="preserve">and we may find that if mispronunciation sensitivity changes as children develop, that this change is modulated by</w:t>
+      </w:r>
+      <w:r>
+        <w:t xml:space="preserve"> </w:t>
+      </w:r>
+      <w:r>
+        <w:rPr>
+          <w:i/>
+        </w:rPr>
+        <w:t xml:space="preserve">distractor familiarity</w:t>
+      </w:r>
+      <w:r>
+        <w:t xml:space="preserve">: whether the distractor used is familiar or unfamiliar. This is a particularly fruitful question to investigate within the context of a meta-analysis, as mispronunciation sensitivity in the presence of a familiar compared to unfamiliar distractor has not been directly compared.</w:t>
       </w:r>
     </w:p>
     <w:p>
@@ -698,43 +1004,16 @@
         <w:pStyle w:val="Textkrper"/>
       </w:pPr>
       <w:r>
-        <w:t xml:space="preserve">The first set of questions concern how infants’ sensitivity is modulated by different kinds of mispronunciations. Some experiments examine infants’ sensitivity to factors that change the identity of a word on a measurable level (i.e. 1-feature, 2-features, 3-features, etc.), finding graded sensitivity to both consonant</w:t>
-      </w:r>
-      <w:r>
-        <w:t xml:space="preserve"> </w:t>
-      </w:r>
-      <w:r>
-        <w:t xml:space="preserve">(Bernier &amp; White, 2017; Tamasi, 2016; White &amp; Morgan, 2008)</w:t>
-      </w:r>
-      <w:r>
-        <w:t xml:space="preserve"> </w:t>
-      </w:r>
-      <w:r>
-        <w:t xml:space="preserve">and vowel</w:t>
-      </w:r>
-      <w:r>
-        <w:t xml:space="preserve"> </w:t>
-      </w:r>
-      <w:r>
-        <w:t xml:space="preserve">(Mani &amp; Plunkett, 2011)</w:t>
-      </w:r>
-      <w:r>
-        <w:t xml:space="preserve"> </w:t>
-      </w:r>
-      <w:r>
-        <w:t xml:space="preserve">feature changes. This also has consequences for task demands, as the greater the number of features changed, or</w:t>
-      </w:r>
-      <w:r>
-        <w:t xml:space="preserve"> </w:t>
-      </w:r>
-      <w:r>
-        <w:rPr>
-          <w:i/>
-        </w:rPr>
-        <w:t xml:space="preserve">mispronunciation size</w:t>
-      </w:r>
-      <w:r>
-        <w:t xml:space="preserve">, the easier it may be to detect a mispronunciation, whereas more similar mispronunciations may be more difficult to detect.</w:t>
+        <w:t xml:space="preserve">Finally, mispronunciation sensitivity in infants has been examined in many different languages, such as English, Spanish, French, Dutch, German, Catalan, Danish, and Mandarin Chinese (see Table</w:t>
+      </w:r>
+      <w:r>
+        <w:t xml:space="preserve"> </w:t>
+      </w:r>
+      <w:r>
+        <w:t xml:space="preserve">1</w:t>
+      </w:r>
+      <w:r>
+        <w:t xml:space="preserve">). Infants learning different languages have different ages of acquisition for words in their early lexicon, leaving direct comparisons between languages within the same study difficult and as a result rare. Indeed, the majority of studies focus on infants learning English as a native language and a sufficient sample of other languages is therefore lacking. Although we do not explicitly compare overall mispronunciation sensitivity by language (although we examine consonant and vowel mispronunciation sensitivity by language family), we assess evidence of mispronunciation sensitivity from many different languages using a meta-analytic approach.</w:t>
       </w:r>
     </w:p>
     <w:p>
@@ -742,279 +1021,7 @@
         <w:pStyle w:val="Textkrper"/>
       </w:pPr>
       <w:r>
-        <w:t xml:space="preserve">Consonantal changes may be more disruptive to lexical processing than vowel changes in both adults</w:t>
-      </w:r>
-      <w:r>
-        <w:t xml:space="preserve"> </w:t>
-      </w:r>
-      <w:r>
-        <w:t xml:space="preserve">(Nazzi &amp; Cutler, 2018)</w:t>
-      </w:r>
-      <w:r>
-        <w:t xml:space="preserve"> </w:t>
-      </w:r>
-      <w:r>
-        <w:t xml:space="preserve">and infants</w:t>
-      </w:r>
-      <w:r>
-        <w:t xml:space="preserve"> </w:t>
-      </w:r>
-      <w:r>
-        <w:t xml:space="preserve">(Nazzi, Poltrock, &amp; Von Holzen, 2016)</w:t>
-      </w:r>
-      <w:r>
-        <w:t xml:space="preserve">. In mispronunciation sensitivity, this would translate to consonant mispronunciations impairing word recognition to a greater degree than vowel mispronunciations. Yet, the handful of studies directly comparing sensitivity to consonant and vowel mispronunciations mostly find symmetry as opposed to an asymmetry between consonants and vowels for English-</w:t>
-      </w:r>
-      <w:r>
-        <w:t xml:space="preserve"> </w:t>
-      </w:r>
-      <w:r>
-        <w:t xml:space="preserve">(Mani &amp; Plunkett, 2007, 2010)</w:t>
-      </w:r>
-      <w:r>
-        <w:t xml:space="preserve"> </w:t>
-      </w:r>
-      <w:r>
-        <w:t xml:space="preserve">and Danish-learning infants</w:t>
-      </w:r>
-      <w:r>
-        <w:t xml:space="preserve"> </w:t>
-      </w:r>
-      <w:r>
-        <w:t xml:space="preserve">(Højen et al., n.d.)</w:t>
-      </w:r>
-      <w:r>
-        <w:t xml:space="preserve">. One study with English-learning infants did find weak evidence for greater sensitivity to consonant compared to vowel mispronunciations</w:t>
-      </w:r>
-      <w:r>
-        <w:t xml:space="preserve"> </w:t>
-      </w:r>
-      <w:r>
-        <w:t xml:space="preserve">(Swingley, 2016)</w:t>
-      </w:r>
-      <w:r>
-        <w:t xml:space="preserve">. Evidence from word-learning suggests that assymetry in sensitivity to consonant and vowel changes may develop at different times depending on the infants’ native language</w:t>
-      </w:r>
-      <w:r>
-        <w:t xml:space="preserve"> </w:t>
-      </w:r>
-      <w:r>
-        <w:t xml:space="preserve">(e.g. Floccia, Nazzi, Luche, Poltrock, &amp; Goslin, 2014; Nazzi, Floccia, Moquet, &amp; Butler, 2009)</w:t>
-      </w:r>
-      <w:r>
-        <w:t xml:space="preserve">. In the current meta-analysis, we attempt to synthesize studies examining sensitivity to the</w:t>
-      </w:r>
-      <w:r>
-        <w:t xml:space="preserve"> </w:t>
-      </w:r>
-      <w:r>
-        <w:rPr>
-          <w:i/>
-        </w:rPr>
-        <w:t xml:space="preserve">type of mispronunciation</w:t>
-      </w:r>
-      <w:r>
-        <w:t xml:space="preserve">, whether consonant or vowel, across different ages to determine whether infants generally exhibit more sensitivity to consonant compared to vowel mispronunciations in familiar word recognition as predicted by a learned account of C-bias emergence</w:t>
-      </w:r>
-      <w:r>
-        <w:t xml:space="preserve"> </w:t>
-      </w:r>
-      <w:r>
-        <w:t xml:space="preserve">(Floccia et al., 2014; Keidel, Jenison, Kluender, &amp; Seidenberg, 2007; Nazzi et al., 2016)</w:t>
-      </w:r>
-      <w:r>
-        <w:t xml:space="preserve"> </w:t>
-      </w:r>
-      <w:r>
-        <w:t xml:space="preserve">and whether this is impacted by the language family of the infants’ native language</w:t>
-      </w:r>
-      <w:r>
-        <w:t xml:space="preserve"> </w:t>
-      </w:r>
-      <w:r>
-        <w:t xml:space="preserve">(Nazzi et al., 2016)</w:t>
-      </w:r>
-      <w:r>
-        <w:t xml:space="preserve">.</w:t>
-      </w:r>
-    </w:p>
-    <w:p>
-      <w:pPr>
-        <w:pStyle w:val="Textkrper"/>
-      </w:pPr>
-      <w:r>
-        <w:t xml:space="preserve">Models of spoken word processing place more or less importance on the position of a phoneme in a word. The COHORT model</w:t>
-      </w:r>
-      <w:r>
-        <w:t xml:space="preserve"> </w:t>
-      </w:r>
-      <w:r>
-        <w:t xml:space="preserve">(Marslen-Wilson &amp; Zwitserlood, 1989)</w:t>
-      </w:r>
-      <w:r>
-        <w:t xml:space="preserve"> </w:t>
-      </w:r>
-      <w:r>
-        <w:t xml:space="preserve">describes lexical access in one direction, with the importance of each phoneme decreasing as its position comes later in the word. In contrast, the TRACE model</w:t>
-      </w:r>
-      <w:r>
-        <w:t xml:space="preserve"> </w:t>
-      </w:r>
-      <w:r>
-        <w:t xml:space="preserve">(McClelland &amp; Elman, 1986)</w:t>
-      </w:r>
-      <w:r>
-        <w:t xml:space="preserve"> </w:t>
-      </w:r>
-      <w:r>
-        <w:t xml:space="preserve">describes lexical access as constantly updating and reevaluating the incoming speech input in the search for the correct lexical entry, and therefore can recover from word onset and to a lesser extent medial mispronunciations. The</w:t>
-      </w:r>
-      <w:r>
-        <w:t xml:space="preserve"> </w:t>
-      </w:r>
-      <w:r>
-        <w:rPr>
-          <w:i/>
-        </w:rPr>
-        <w:t xml:space="preserve">position of mispronunciation</w:t>
-      </w:r>
-      <w:r>
-        <w:t xml:space="preserve"> </w:t>
-      </w:r>
-      <w:r>
-        <w:t xml:space="preserve">in the word may therefore differentially interrupt the infant’s word recognition process, with onset mispronunciations resulting in a more demanding task than medial or coda mispronunciations.</w:t>
-      </w:r>
-    </w:p>
-    <w:p>
-      <w:pPr>
-        <w:pStyle w:val="Textkrper"/>
-      </w:pPr>
-      <w:r>
-        <w:t xml:space="preserve">A second question is whether the experimental context modulates infants’ responses to mispronunciations. In order to study the influence of mispronunciation position, many studies control the</w:t>
-      </w:r>
-      <w:r>
-        <w:t xml:space="preserve"> </w:t>
-      </w:r>
-      <w:r>
-        <w:rPr>
-          <w:i/>
-        </w:rPr>
-        <w:t xml:space="preserve">phonological overlap between target and distractor labels</w:t>
-      </w:r>
-      <w:r>
-        <w:t xml:space="preserve">. For example, when examining sensitivity to a vowel mispronunciation of the target word</w:t>
-      </w:r>
-      <w:r>
-        <w:t xml:space="preserve"> </w:t>
-      </w:r>
-      <w:r>
-        <w:t xml:space="preserve">“</w:t>
-      </w:r>
-      <w:r>
-        <w:t xml:space="preserve">dog</w:t>
-      </w:r>
-      <w:r>
-        <w:t xml:space="preserve">”</w:t>
-      </w:r>
-      <w:r>
-        <w:t xml:space="preserve">, the image of a dog would be paired with a distractor image that shares onset overlap, such as</w:t>
-      </w:r>
-      <w:r>
-        <w:t xml:space="preserve"> </w:t>
-      </w:r>
-      <w:r>
-        <w:t xml:space="preserve">“</w:t>
-      </w:r>
-      <w:r>
-        <w:t xml:space="preserve">duck</w:t>
-      </w:r>
-      <w:r>
-        <w:t xml:space="preserve">”</w:t>
-      </w:r>
-      <w:r>
-        <w:t xml:space="preserve">. This ensures that infants can not use the onset of the word to differentiate between the target and distractor images</w:t>
-      </w:r>
-      <w:r>
-        <w:t xml:space="preserve"> </w:t>
-      </w:r>
-      <w:r>
-        <w:t xml:space="preserve">(Fernald, Swingley, &amp; Pinto, 2001)</w:t>
-      </w:r>
-      <w:r>
-        <w:t xml:space="preserve">. Instead, infants must pay attention to the mispronounced phoneme in order to successfully detect the change.</w:t>
-      </w:r>
-      <w:r>
-        <w:t xml:space="preserve"> </w:t>
-      </w:r>
-      <w:r>
-        <w:t xml:space="preserve">Most studies present infants with pictures of two name-known objects, thus ruling out the unlabeled competitor, or distractor, as possible target. In contrast, other studies present infants with pairs of familiar (labeled target) and unfamiliar (unlabeled distractor) objects</w:t>
-      </w:r>
-      <w:r>
-        <w:t xml:space="preserve"> </w:t>
-      </w:r>
-      <w:r>
-        <w:t xml:space="preserve">(Mani &amp; Plunkett, 2011; Skoruppa, Mani, Plunkett, Cabrol, &amp; Peperkamp, 2013; Swingley, 2016; White &amp; Morgan, 2008)</w:t>
-      </w:r>
-      <w:r>
-        <w:t xml:space="preserve">. By using an unfamiliar object as a distractor, the infant is presented with a viable option onto which the mispronounced label can be applied</w:t>
-      </w:r>
-      <w:r>
-        <w:t xml:space="preserve"> </w:t>
-      </w:r>
-      <w:r>
-        <w:t xml:space="preserve">(Halberda, 2003; Markman, Wasow, &amp; Hansen, 2003)</w:t>
-      </w:r>
-      <w:r>
-        <w:t xml:space="preserve">. This ability is developing from 18 to 30 months</w:t>
-      </w:r>
-      <w:r>
-        <w:t xml:space="preserve"> </w:t>
-      </w:r>
-      <w:r>
-        <w:t xml:space="preserve">(Bion, Borovsky, &amp; Fernald, 2013)</w:t>
-      </w:r>
-      <w:r>
-        <w:t xml:space="preserve"> </w:t>
-      </w:r>
-      <w:r>
-        <w:t xml:space="preserve">and we may find that if mispronunciation sensitivity changes as children develop, that this change is modulated by</w:t>
-      </w:r>
-      <w:r>
-        <w:t xml:space="preserve"> </w:t>
-      </w:r>
-      <w:r>
-        <w:rPr>
-          <w:i/>
-        </w:rPr>
-        <w:t xml:space="preserve">distractor familiarity</w:t>
-      </w:r>
-      <w:r>
-        <w:t xml:space="preserve">: whether the distractor used is familiar or unfamiliar. This is a particularly fruitful question to investigate within the context of a meta-analysis, as mispronunciation sensitivity in the presence of a familiar compared to unfamiliar distractor has not been directly compared.</w:t>
-      </w:r>
-    </w:p>
-    <w:p>
-      <w:pPr>
-        <w:pStyle w:val="Textkrper"/>
-      </w:pPr>
-      <w:r>
-        <w:t xml:space="preserve">Finally, mispronunciation sensitivity in infants has been examined in many different languages, such as English, Spanish, French, Dutch, German, Catalan, Danish, and Mandarin Chinese (see Table</w:t>
-      </w:r>
-      <w:r>
-        <w:t xml:space="preserve"> </w:t>
-      </w:r>
-      <w:r>
-        <w:t xml:space="preserve">1</w:t>
-      </w:r>
-      <w:r>
-        <w:t xml:space="preserve">). Infants learning different languages have different ages of acquisition for words in their early lexicon, leaving direct comparisons between languages within the same study difficult and as a result rare. Indeed, the majority of studies focus on infants learning English as a native language and a sufficient sample of other languages is therefore lacking. Although we do not explicitly compare overall mispronunciation sensitivity by language (although we examine consonant and vowel mispronunciation sensitivity by language family), we assess evidence of mispronunciation sensitivity from many different languages using a meta-analytic approach.</w:t>
-      </w:r>
-    </w:p>
-    <w:p>
-      <w:pPr>
-        <w:pStyle w:val="Textkrper"/>
-      </w:pPr>
-      <w:r>
-        <w:t xml:space="preserve">In sum, the studies we have reviewed begin to paint a picture of the development of infants’ use of phonological detail in familiar word recognition. Each study contributes one separate brushstroke and it is only by examining all of them together that we can achieve a better understanding of the big picture of early phono-lexical development. Meta-analyses can provide unique insights by estimating the population effect, both of infants’ responses to correct and mispronounced labels, and of their mispronunciation sensitivity. Because we aggregate data over various age groups, this meta-analysis can also investigate the role of maturation by assessing the impact of age and vocabulary size. We also explore the influence of different linguistic (mispronunciation size, position, and type) and experimental (overlap between target and distractor labels; distractor familiarity) demands on the study of mispronunciation sensitivity. Finally, we explore potential data analysis choices that may influence different conclusions about mispronunciation sensitivity development as well as offer recommendations for experiment planning, for example by providing an effect size estimate for a priori power analyses</w:t>
+        <w:t xml:space="preserve">In sum, the studies we have reviewed begin to paint a picture of the development of infants’ use of phonological detail in familiar word recognition. Each study contributes one separate brushstroke and it is only by examining all of them together that we can achieve a better understanding of the big picture of early phono-lexical development. Meta-analyses can provide unique insights by estimating the population effect, both of infants’ responses to correct and mispronounced labels, and of their mispronunciation sensitivity. Because we aggregate data over various age groups, this meta-analysis can investigate the role of maturation by assessing the impact of age and vocabulary size. We also explore the influence of different linguistic (mispronunciation size, position, and type) and contextual (overlap between target and distractor labels; distractor familiarity) factors on the study of mispronunciation sensitivity. Finally, we explore potential data analysis choices that may influence different conclusions about mispronunciation sensitivity development as well as offer recommendations for experiment planning, for example by providing an effect size estimate for a priori power analyses</w:t>
       </w:r>
       <w:r>
         <w:t xml:space="preserve"> </w:t>
@@ -5133,9 +5140,6 @@
       <w:r>
         <w:t xml:space="preserve">Vocabulary size, measured by a standardized questionnaire or list;</w:t>
       </w:r>
-      <w:r>
-        <w:br/>
-      </w:r>
     </w:p>
     <w:p>
       <w:pPr>
@@ -5600,19 +5604,7 @@
         <w:t xml:space="preserve">(Viechtbauer, 2010)</w:t>
       </w:r>
       <w:r>
-        <w:t xml:space="preserve">. To investigate how development impacts mispronunciation sensitivity, our core theoretical question, we first introduced age (centered; continuous and measured in days but transformed into months for ease of interpreting estimates by dividing by 30.44) as a moderator to our main model. Second, we analyzed the correlation between reported vocabulary size and mispronunciation sensitivity using the R</w:t>
-      </w:r>
-      <w:r>
-        <w:t xml:space="preserve"> </w:t>
-      </w:r>
-      <w:r>
-        <w:t xml:space="preserve">(R Core Team, 2018)</w:t>
-      </w:r>
-      <w:r>
-        <w:t xml:space="preserve"> </w:t>
-      </w:r>
-      <w:r>
-        <w:t xml:space="preserve">package meta</w:t>
+        <w:t xml:space="preserve">. To investigate how development impacts mispronunciation sensitivity, our core theoretical question, we first introduced age (centered; continuous and measured in days but transformed into months for ease of interpreting estimates by dividing by 30.44) as a moderator to our main model. Second, we analyzed the correlation between reported vocabulary size and mispronunciation sensitivity using the package meta</w:t>
       </w:r>
       <w:r>
         <w:t xml:space="preserve"> </w:t>
@@ -5984,22 +5976,7 @@
         <w:pStyle w:val="Textkrper"/>
       </w:pPr>
       <w:r>
-        <w:t xml:space="preserve">We then calculated the meta-analytic effect for object identification in response to mispronounced words. In this case, the variance-weighted meta-analytic effect size Hedges’</w:t>
-      </w:r>
-      <w:r>
-        <w:t xml:space="preserve"> </w:t>
-      </w:r>
-      <w:r>
-        <w:rPr>
-          <w:i/>
-        </w:rPr>
-        <w:t xml:space="preserve">g</w:t>
-      </w:r>
-      <w:r>
-        <w:t xml:space="preserve"> </w:t>
-      </w:r>
-      <w:r>
-        <w:t xml:space="preserve">was 0.249 (SE = 0.06) which was also significantly different from zero (CI [0.132, 0.366],</w:t>
+        <w:t xml:space="preserve">We then calculated the meta-analytic effect for object identification in response to mispronounced words. In this case, the variance-weighted meta-analytic effect size was 0.249 (SE = 0.06) which was also significantly different from zero (CI [0.132, 0.366],</w:t>
       </w:r>
       <w:r>
         <w:t xml:space="preserve"> </w:t>
@@ -6023,22 +6000,7 @@
         <w:t xml:space="preserve">(Mills-Smith et al., 2015)</w:t>
       </w:r>
       <w:r>
-        <w:t xml:space="preserve">, but significantly above zero, which suggests that even when presented with a mispronounced label, infants fixated the correct object. In other words, infants are able to resolve mispronunciations, a key skill in language processing We again note the publication bias (which was smaller in this condition), and the possibility that the effect size Hedges’</w:t>
-      </w:r>
-      <w:r>
-        <w:t xml:space="preserve"> </w:t>
-      </w:r>
-      <w:r>
-        <w:rPr>
-          <w:i/>
-        </w:rPr>
-        <w:t xml:space="preserve">g</w:t>
-      </w:r>
-      <w:r>
-        <w:t xml:space="preserve"> </w:t>
-      </w:r>
-      <w:r>
-        <w:t xml:space="preserve">may be overestimated. But, as the p-curve indicated evidential value, we are confident in the overall pattern, namely that infants fixate the target even after hearing a mispronounced label.</w:t>
+        <w:t xml:space="preserve">, but significantly above zero, which suggests that even when presented with a mispronounced label, infants fixated the correct object. In other words, infants are able to resolve mispronunciations, a key skill in language processing We again note the publication bias (which was smaller in this condition), and the possibility that the effect size may be overestimated. But, as the p-curve indicated evidential value, we are confident in the overall pattern, namely that infants fixate the target even after hearing a mispronounced label.</w:t>
       </w:r>
     </w:p>
     <w:p>
@@ -6636,7 +6598,7 @@
         <w:pStyle w:val="FirstParagraph"/>
       </w:pPr>
       <w:r>
-        <w:t xml:space="preserve">The main goal of this paper was to assess mispronunciation sensitivity and its maturation with age and increased vocabulary size. The results seem clear: Although infants consider a mispronunciation to be a better match to the target image than to a distractor image, there was a constant and stable effect of mispronunciation sensitivity across all ages. In the literature, evidence for all possible developmental trajectories has been found, including mispronunciation sensitivity that increases, decreases, or does not change with age or vocabulary size. The present results do lend some support for the proposal that mispronunciation sensitivity stays constant as infants develop. Furthermore, although we found a relationship between vocabulary size (comprehension) and target looking for correct pronunciations, we found no relationship between vocabulary and target looking for mispronunciations. This may be due to too few studies including reports of vocabulary size and more investigation is needed to draw a firm conclusion.</w:t>
+        <w:t xml:space="preserve">The main goal of this paper was to assess mispronunciation sensitivity and whether it is modulated by maturation with age and increased vocabulary size. In the literature, evidence for all possible developmental trajectories has been found, including mispronunciation sensitivity that increases, decreases, or does not change with age or vocabulary size. Regarding age, the results seem clear: Although infants consider a mispronunciation to be a better match to the target image than to a distractor image, there was a constant and stable effect of mispronunciation sensitivity across all ages. Furthermore, although we found a relationship between vocabulary size (comprehension) and target looking for correct pronunciations, we found no relationship between vocabulary and target looking for mispronunciations. This may be due to too few studies including reports of vocabulary size and more investigation is needed to draw a firm conclusion. These findings support the arguments set by the early specification hypothesis that infants represent words with phonological detail at the beginning of the second year of life.</w:t>
       </w:r>
     </w:p>
     <w:p>
@@ -6689,7 +6651,7 @@
         <w:pStyle w:val="FirstParagraph"/>
       </w:pPr>
       <w:r>
-        <w:t xml:space="preserve">To assess whether the size of the mispornunciation tested, as measured by the number of features changed, modulates mispronunciation sensitivity, we calculated the meta-analytic effect for object identification in response to words that were pronounced correctly and mispronounced using 1-, 2-, and 3-feature changes. We did not include data for which the number of features changed in a mispronunciation was not specified or the number of features changed was not consistent (e.g., one mispronunciation included a 2-feature change whereas another only a 1-feature change). This analysis was therefore based on a subset of the overall dataset, with 90 records for correct pronunciations, 99 for 1-feature mispronunciations, 16 for 2-feature mispronunciations, and 6 for 3-feature mispronunciations. Each feature change (from 0 to 3; 0 representing correct pronunciations) was considered to have an equal impact on mispronunciation sensitivity, following the argument of graded sensitivity</w:t>
+        <w:t xml:space="preserve">To assess whether the size of the mispronunciation tested, as measured by the number of features changed, modulates mispronunciation sensitivity, we calculated the meta-analytic effect for object identification in response to words that were pronounced correctly and mispronounced using 1-, 2-, and 3-feature changes. We did not include data for which the number of features changed in a mispronunciation was not specified or the number of features changed was not consistent (e.g., one mispronunciation included a 2-feature change whereas another only a 1-feature change). This analysis was therefore based on a subset of the overall dataset, with 90 records for correct pronunciations, 99 for 1-feature mispronunciations, 16 for 2-feature mispronunciations, and 6 for 3-feature mispronunciations. Each feature change (from 0 to 3; 0 representing correct pronunciations) was considered to have an equal impact on mispronunciation sensitivity, following the argument of graded sensitivity</w:t>
       </w:r>
       <w:r>
         <w:t xml:space="preserve"> </w:t>
@@ -6698,7 +6660,7 @@
         <w:t xml:space="preserve">(Mani &amp; Plunkett, 2011; White &amp; Morgan, 2008)</w:t>
       </w:r>
       <w:r>
-        <w:t xml:space="preserve">, and this modertor was coded as a continuous variable.</w:t>
+        <w:t xml:space="preserve">, and this moderator was coded as a continuous variable.</w:t>
       </w:r>
     </w:p>
     <w:p>
@@ -8203,7 +8165,7 @@
         <w:t xml:space="preserve"> </w:t>
       </w:r>
       <w:r>
-        <w:t xml:space="preserve">(Fernald et al., 2001)</w:t>
+        <w:t xml:space="preserve">(Fernald, Swingley, &amp; Pinto, 2001)</w:t>
       </w:r>
       <w:r>
         <w:t xml:space="preserve">. It therefore appears that older infants were given a more challenging task than younger infants. We return to this issue in the General Discussion.</w:t>
@@ -8411,7 +8373,7 @@
         <w:pStyle w:val="FirstParagraph"/>
       </w:pPr>
       <w:r>
-        <w:t xml:space="preserve">Next to the main goal of this paper, which was to evaluate the development of infants’ sensitivity to mispronunciations, we also investigated the more nuanced questions often posed in studies investigating infants’ mispronunciation sensitivity. We identified five additional manipulations often present in mispronunciation sensitivity studies and investigated the how those manipulations modulated mispronunciation sensitivity and whether this changed with infant age. Furthermore, considering the lack of developmental change found in our main analysis, we evaluted whether these additional manipulations were disproportionatly conducted with children of different ages, to assess whether older infants recieve more difficult tasks than younger infants.</w:t>
+        <w:t xml:space="preserve">Next to the main goal of this paper, which was to evaluate the development of infants’ sensitivity to mispronunciations, we also investigated the more nuanced questions often posed in studies investigating infants’ mispronunciation sensitivity. We identified five additional manipulations often present in mispronunciation sensitivity studies and investigated the how those manipulations modulated mispronunciation sensitivity and whether this changed with infant age. Furthermore, considering the lack of developmental change found in our main analysis, we evaluated whether these additional manipulations were disproportionately conducted with children of different ages, to assess whether older infants receive more difficult tasks than younger infants.</w:t>
       </w:r>
     </w:p>
     <w:p>
@@ -9399,7 +9361,7 @@
         <w:pStyle w:val="Textkrper"/>
       </w:pPr>
       <w:r>
-        <w:t xml:space="preserve">Typically, vocabulary growth is thought to invoke changes in mispronunciation sensitivity. The need for phonologically well-specified word representations increases as children learn more words and must differentiate between them</w:t>
+        <w:t xml:space="preserve">In accounts predicting gradual specification of phonological representations, vocabulary growth is thought to invoke changes in mispronunciation sensitivity. The need for phonologically well-specified word representations increases as children learn more words and must differentiate between them</w:t>
       </w:r>
       <w:r>
         <w:t xml:space="preserve"> </w:t>
@@ -9472,7 +9434,7 @@
         <w:t xml:space="preserve">(Bernier &amp; White, 2017; Mani &amp; Plunkett, 2011; Tamasi, 2016; White &amp; Morgan, 2008)</w:t>
       </w:r>
       <w:r>
-        <w:t xml:space="preserve">. This was also captured in our meta-analysis, which showed that for each increase in number of phonological features changed, the effect size estimate for looks to the target decreases by -0.41. Yet, this graded sensitivity appears to be stable across infant ages, although our analysis was likely underpowered. At least one study suggests that this graded sensitivity develops with age, but this was the only study to examine more than one age</w:t>
+        <w:t xml:space="preserve">, an adult-like ability. This was also captured in our meta-analysis, which showed that for each increase in number of phonological features changed, the effect size estimate for looks to the target decreases by -0.41. Yet, this graded sensitivity appears to be stable across infant ages, although our analysis was likely underpowered. At least one study suggests that this graded sensitivity develops with age, but this was the only study to examine more than one age</w:t>
       </w:r>
       <w:r>
         <w:t xml:space="preserve"> </w:t>
@@ -9588,7 +9550,7 @@
         <w:t xml:space="preserve">(Nazzi et al., 2016)</w:t>
       </w:r>
       <w:r>
-        <w:t xml:space="preserve">, we found no difference in sensitivity to consonant and vowel mispronunciations. But, a more nuanced picture was revealed regarding differences between consonant and vowel mispronunciations when further moderators were introduced. Sensitivity to consonant mispronunciations did not change with age and were similar for infants learning Germanic and Romance languages. In contrast, sensitivity to vowel mispronunciations increased with age and was greater overall for infants learning Germanic languages, although sensitivity to vowel mispronunciations did increase with age for infants learning Romance languages as well. These results show that sensitivity to vowel mispronunciations is modulated both by development and by native language, whereas sensitivity to consonant mispronunciations is fairly similar across age and native language.This pattern of results support previous experimental evidence that sensitivity to</w:t>
+        <w:t xml:space="preserve">, we found no difference in sensitivity to consonant and vowel mispronunciations. But, a more nuanced picture was revealed regarding differences between consonant and vowel mispronunciations when further moderators were introduced. Sensitivity to consonant mispronunciations did not change with age and were similar for infants learning Germanic and Romance languages. In contrast, sensitivity to vowel mispronunciations increased with age and was greater overall for infants learning Germanic languages, although sensitivity to vowel mispronunciations did increase with age for infants learning Romance languages as well. These results show that sensitivity to vowel mispronunciations is modulated both by development and by native language, whereas sensitivity to consonant mispronunciations is fairly similar across age and native language.This pattern of results support previous experimental evidence and a learned account of the C-bias that sensitivity to</w:t>
       </w:r>
       <w:r>
         <w:t xml:space="preserve"> </w:t>
@@ -9611,7 +9573,16 @@
         <w:pStyle w:val="Textkrper"/>
       </w:pPr>
       <w:r>
-        <w:t xml:space="preserve">Our meta-analysis revealed the rather surprising result that onset overlap between labels for the target and distractor images lead to greater mispronunciation sensitivity in comparison to target-distractor pairs that shared no phonological overlap. It should be arguably more, not less, difficult to detect a mispronunciation (dag) when the target and distractor overlap in their onset phoneme (dog-duck), because the infant can not use differences in the onset sound between the target and distractor to identify the intended referent. Perhaps including overlap between the target and distractor lead infants to pay more attention to mispronunciations, leading to an increased effect of mispronunciation sensitivity. When we examined the distribution of this manipulation across infant age, however, we found an alternate explanation for this pattern of results. Older children were more likely to recieve the arguably more difficult manipulation where target-distractor pairs overlapped in their onset phoneme. If older children have greater mispronunciation sensitivity in general, then this may have lead to greater mispronunciation sensitivity for overlapping target-distractor pairs, instead of the manipulation itself.</w:t>
+        <w:t xml:space="preserve">Our meta-analysis revealed the rather surprising result that studies which include target and distractor images that overlap in their onset elicit greater mispronunciation sensitivity than studies who do not control for this facotr. It should be arguably more, not less, difficult to detect a mispronunciation (dag) when the target and distractor overlap in their onset phoneme (doggie-doll), because the infant can not use differences in the onset sound between the target and distractor to identify the intended referent</w:t>
+      </w:r>
+      <w:r>
+        <w:t xml:space="preserve"> </w:t>
+      </w:r>
+      <w:r>
+        <w:t xml:space="preserve">(Swingley et al., 1999)</w:t>
+      </w:r>
+      <w:r>
+        <w:t xml:space="preserve">. Perhaps including overlap between the target and distractor lead infants to pay more attention to mispronunciations, leading to an increased effect of mispronunciation sensitivity. When we examined the distribution of this manipulation across infant age, however, we found an alternate explanation for this pattern of results. Older children were more likely to recieve the arguably more difficult manipulation where target-distractor pairs overlapped in their onset phoneme. If older children have greater mispronunciation sensitivity in general, then this may have lead to greater mispronunciation sensitivity for overlapping target-distractor pairs, instead of the manipulation itself.</w:t>
       </w:r>
     </w:p>
     <w:p>
@@ -9899,7 +9870,7 @@
         <w:pStyle w:val="FirstParagraph"/>
       </w:pPr>
       <w:r>
-        <w:t xml:space="preserve">This meta-analysis comprises an aggregation of almost two decades of research on mispronunciation sensitivity, finding that infants accept both correct pronunciations and mispronunciations as labels for a target image. However, they are more likely to accept correct pronunciations, which indicates sensitivity to mispronunciations in familiar words. This sensitivity was not modulated by infant age or vocabulary, suggesting that from a young age on, before the vocabulary explosion, infants’ word representations may be already phonologically well-specified. We recommend future theoretical frameworks take this evidence into account. Our meta-analysis was also able to confirm different findings in the literature, including the role of mispronunciation size, mispronunciation position, and the role of the native langauge in sensitivity to mispronunciation type (consonant vs. vowel). Furthermore, evidence of an interaction between task demands (phonological overlap between target-distractor pairs) and infant age may partially explain the lack of developmental change in mispronunciation sensitivity.</w:t>
+        <w:t xml:space="preserve">This meta-analysis comprises an aggregation of almost two decades of research on mispronunciation sensitivity, finding that infants accept both correct pronunciations and mispronunciations as labels for a target image. However, they are more likely to accept correct pronunciations, which indicates sensitivity to mispronunciations in familiar words. This sensitivity was not modulated by infant age or vocabulary, suggesting that from a young age on, before the vocabulary explosion, infants’ word representations may be already phonologically well-specified. We recommend future theoretical frameworks take this evidence into account. Our meta-analysis was also able to confirm different findings in the literature, including the role of mispronunciation size, mispronunciation position, and the role of the native langauge in sensitivity to mispronunciation type (consonant vs. vowel). Furthermore, evidence of an interaction between task demands (phonological overlap between target-distractor pairs) and infant age may partially explain the lack of developmental change in our meta-analysis.</w:t>
       </w:r>
     </w:p>
     <w:p>
@@ -9944,7 +9915,7 @@
       </w:r>
       <w:bookmarkEnd w:id="81"/>
     </w:p>
-    <w:bookmarkStart w:id="221" w:name="refs"/>
+    <w:bookmarkStart w:id="219" w:name="refs"/>
     <w:bookmarkStart w:id="83" w:name="ref-RMarkdown"/>
     <w:p>
       <w:pPr>
@@ -10163,13 +10134,13 @@
       </w:r>
     </w:p>
     <w:bookmarkEnd w:id="93"/>
-    <w:bookmarkStart w:id="95" w:name="ref-Bergelson2017"/>
+    <w:bookmarkStart w:id="95" w:name="ref-Bergmann2018"/>
     <w:p>
       <w:pPr>
         <w:pStyle w:val="Literaturverzeichnis"/>
       </w:pPr>
       <w:r>
-        <w:t xml:space="preserve">Bergelson, E., &amp; Swingley, D. (2017). Young infants ’ word comprehension given an unfamiliar talker or altered pronunciations.</w:t>
+        <w:t xml:space="preserve">Bergmann, C., Tsuji, S., Piccinini, P. E., Lewis, M. L., Braginsky, M., Frank, M. C., &amp; Cristia, A. (2018). Promoting replicability in developmental research through meta-analyses: Insights from language acquisition research.</w:t>
       </w:r>
       <w:r>
         <w:t xml:space="preserve"> </w:t>
@@ -10184,36 +10155,6 @@
         <w:t xml:space="preserve">. doi:</w:t>
       </w:r>
       <w:hyperlink r:id="rId94">
-        <w:r>
-          <w:rPr>
-            <w:rStyle w:val="Hyperlink"/>
-          </w:rPr>
-          <w:t xml:space="preserve">10.1111/cdev.12888</w:t>
-        </w:r>
-      </w:hyperlink>
-    </w:p>
-    <w:bookmarkEnd w:id="95"/>
-    <w:bookmarkStart w:id="97" w:name="ref-Bergmann2018"/>
-    <w:p>
-      <w:pPr>
-        <w:pStyle w:val="Literaturverzeichnis"/>
-      </w:pPr>
-      <w:r>
-        <w:t xml:space="preserve">Bergmann, C., Tsuji, S., Piccinini, P. E., Lewis, M. L., Braginsky, M., Frank, M. C., &amp; Cristia, A. (2018). Promoting replicability in developmental research through meta-analyses: Insights from language acquisition research.</w:t>
-      </w:r>
-      <w:r>
-        <w:t xml:space="preserve"> </w:t>
-      </w:r>
-      <w:r>
-        <w:rPr>
-          <w:i/>
-        </w:rPr>
-        <w:t xml:space="preserve">Child Development</w:t>
-      </w:r>
-      <w:r>
-        <w:t xml:space="preserve">. doi:</w:t>
-      </w:r>
-      <w:hyperlink r:id="rId96">
         <w:r>
           <w:rPr>
             <w:rStyle w:val="Hyperlink"/>
@@ -10222,8 +10163,8 @@
         </w:r>
       </w:hyperlink>
     </w:p>
-    <w:bookmarkEnd w:id="97"/>
-    <w:bookmarkStart w:id="98" w:name="ref-Bernier2017"/>
+    <w:bookmarkEnd w:id="95"/>
+    <w:bookmarkStart w:id="96" w:name="ref-Bernier2017"/>
     <w:p>
       <w:pPr>
         <w:pStyle w:val="Literaturverzeichnis"/>
@@ -10247,8 +10188,8 @@
         <w:t xml:space="preserve">(pp. 88–100).</w:t>
       </w:r>
     </w:p>
-    <w:bookmarkEnd w:id="98"/>
-    <w:bookmarkStart w:id="100" w:name="ref-Bion2013"/>
+    <w:bookmarkEnd w:id="96"/>
+    <w:bookmarkStart w:id="98" w:name="ref-Bion2013"/>
     <w:p>
       <w:pPr>
         <w:pStyle w:val="Literaturverzeichnis"/>
@@ -10280,7 +10221,7 @@
       <w:r>
         <w:t xml:space="preserve">(1), 39–53. doi:</w:t>
       </w:r>
-      <w:hyperlink r:id="rId99">
+      <w:hyperlink r:id="rId97">
         <w:r>
           <w:rPr>
             <w:rStyle w:val="Hyperlink"/>
@@ -10289,8 +10230,8 @@
         </w:r>
       </w:hyperlink>
     </w:p>
-    <w:bookmarkEnd w:id="100"/>
-    <w:bookmarkStart w:id="102" w:name="ref-Black2017"/>
+    <w:bookmarkEnd w:id="98"/>
+    <w:bookmarkStart w:id="100" w:name="ref-Black2017"/>
     <w:p>
       <w:pPr>
         <w:pStyle w:val="Literaturverzeichnis"/>
@@ -10316,7 +10257,7 @@
       <w:r>
         <w:t xml:space="preserve"> </w:t>
       </w:r>
-      <w:hyperlink r:id="rId101">
+      <w:hyperlink r:id="rId99">
         <w:r>
           <w:rPr>
             <w:rStyle w:val="Hyperlink"/>
@@ -10325,8 +10266,8 @@
         </w:r>
       </w:hyperlink>
     </w:p>
-    <w:bookmarkEnd w:id="102"/>
-    <w:bookmarkStart w:id="104" w:name="ref-Canfield1991"/>
+    <w:bookmarkEnd w:id="100"/>
+    <w:bookmarkStart w:id="102" w:name="ref-Canfield1991"/>
     <w:p>
       <w:pPr>
         <w:pStyle w:val="Literaturverzeichnis"/>
@@ -10358,7 +10299,7 @@
       <w:r>
         <w:t xml:space="preserve">(2), 198–208. doi:</w:t>
       </w:r>
-      <w:hyperlink r:id="rId103">
+      <w:hyperlink r:id="rId101">
         <w:r>
           <w:rPr>
             <w:rStyle w:val="Hyperlink"/>
@@ -10367,8 +10308,8 @@
         </w:r>
       </w:hyperlink>
     </w:p>
-    <w:bookmarkEnd w:id="104"/>
-    <w:bookmarkStart w:id="106" w:name="ref-CharlesLuce1995"/>
+    <w:bookmarkEnd w:id="102"/>
+    <w:bookmarkStart w:id="104" w:name="ref-CharlesLuce1995"/>
     <w:p>
       <w:pPr>
         <w:pStyle w:val="Literaturverzeichnis"/>
@@ -10400,7 +10341,7 @@
       <w:r>
         <w:t xml:space="preserve">(3), 727–735. doi:</w:t>
       </w:r>
-      <w:hyperlink r:id="rId105">
+      <w:hyperlink r:id="rId103">
         <w:r>
           <w:rPr>
             <w:rStyle w:val="Hyperlink"/>
@@ -10409,8 +10350,8 @@
         </w:r>
       </w:hyperlink>
     </w:p>
-    <w:bookmarkEnd w:id="106"/>
-    <w:bookmarkStart w:id="107" w:name="ref-cohen"/>
+    <w:bookmarkEnd w:id="104"/>
+    <w:bookmarkStart w:id="105" w:name="ref-cohen"/>
     <w:p>
       <w:pPr>
         <w:pStyle w:val="Literaturverzeichnis"/>
@@ -10434,8 +10375,8 @@
         <w:t xml:space="preserve">(2nd ed.). New York: Lawrence Earlbaum Associates.</w:t>
       </w:r>
     </w:p>
-    <w:bookmarkEnd w:id="107"/>
-    <w:bookmarkStart w:id="109" w:name="ref-Csibra2016"/>
+    <w:bookmarkEnd w:id="105"/>
+    <w:bookmarkStart w:id="107" w:name="ref-Csibra2016"/>
     <w:p>
       <w:pPr>
         <w:pStyle w:val="Literaturverzeichnis"/>
@@ -10467,7 +10408,7 @@
       <w:r>
         <w:t xml:space="preserve">(4), 521–36. doi:</w:t>
       </w:r>
-      <w:hyperlink r:id="rId108">
+      <w:hyperlink r:id="rId106">
         <w:r>
           <w:rPr>
             <w:rStyle w:val="Hyperlink"/>
@@ -10476,8 +10417,8 @@
         </w:r>
       </w:hyperlink>
     </w:p>
-    <w:bookmarkEnd w:id="109"/>
-    <w:bookmarkStart w:id="111" w:name="ref-Curtin2011"/>
+    <w:bookmarkEnd w:id="107"/>
+    <w:bookmarkStart w:id="109" w:name="ref-Curtin2011"/>
     <w:p>
       <w:pPr>
         <w:pStyle w:val="Literaturverzeichnis"/>
@@ -10509,7 +10450,7 @@
       <w:r>
         <w:t xml:space="preserve">(4), 492–504. doi:</w:t>
       </w:r>
-      <w:hyperlink r:id="rId110">
+      <w:hyperlink r:id="rId108">
         <w:r>
           <w:rPr>
             <w:rStyle w:val="Hyperlink"/>
@@ -10518,8 +10459,8 @@
         </w:r>
       </w:hyperlink>
     </w:p>
-    <w:bookmarkEnd w:id="111"/>
-    <w:bookmarkStart w:id="113" w:name="ref-Curtin2007"/>
+    <w:bookmarkEnd w:id="109"/>
+    <w:bookmarkStart w:id="111" w:name="ref-Curtin2007"/>
     <w:p>
       <w:pPr>
         <w:pStyle w:val="Literaturverzeichnis"/>
@@ -10542,7 +10483,7 @@
       <w:r>
         <w:t xml:space="preserve">(pp. 579–599). New York: Oxford University Press. doi:</w:t>
       </w:r>
-      <w:hyperlink r:id="rId112">
+      <w:hyperlink r:id="rId110">
         <w:r>
           <w:rPr>
             <w:rStyle w:val="Hyperlink"/>
@@ -10551,8 +10492,8 @@
         </w:r>
       </w:hyperlink>
     </w:p>
-    <w:bookmarkEnd w:id="113"/>
-    <w:bookmarkStart w:id="115" w:name="ref-DelleLuche2015"/>
+    <w:bookmarkEnd w:id="111"/>
+    <w:bookmarkStart w:id="113" w:name="ref-DelleLuche2015"/>
     <w:p>
       <w:pPr>
         <w:pStyle w:val="Literaturverzeichnis"/>
@@ -10584,7 +10525,7 @@
       <w:r>
         <w:t xml:space="preserve">, 151–172. doi:</w:t>
       </w:r>
-      <w:hyperlink r:id="rId114">
+      <w:hyperlink r:id="rId112">
         <w:r>
           <w:rPr>
             <w:rStyle w:val="Hyperlink"/>
@@ -10593,8 +10534,8 @@
         </w:r>
       </w:hyperlink>
     </w:p>
-    <w:bookmarkEnd w:id="115"/>
-    <w:bookmarkStart w:id="117" w:name="ref-vanderFeest2015"/>
+    <w:bookmarkEnd w:id="113"/>
+    <w:bookmarkStart w:id="115" w:name="ref-vanderFeest2015"/>
     <w:p>
       <w:pPr>
         <w:pStyle w:val="Literaturverzeichnis"/>
@@ -10626,7 +10567,7 @@
       <w:r>
         <w:t xml:space="preserve">(02), 207–239. doi:</w:t>
       </w:r>
-      <w:hyperlink r:id="rId116">
+      <w:hyperlink r:id="rId114">
         <w:r>
           <w:rPr>
             <w:rStyle w:val="Hyperlink"/>
@@ -10635,8 +10576,8 @@
         </w:r>
       </w:hyperlink>
     </w:p>
-    <w:bookmarkEnd w:id="117"/>
-    <w:bookmarkStart w:id="119" w:name="ref-Ferguson2012"/>
+    <w:bookmarkEnd w:id="115"/>
+    <w:bookmarkStart w:id="117" w:name="ref-Ferguson2012"/>
     <w:p>
       <w:pPr>
         <w:pStyle w:val="Literaturverzeichnis"/>
@@ -10668,7 +10609,7 @@
       <w:r>
         <w:t xml:space="preserve">(6), 555–561. doi:</w:t>
       </w:r>
-      <w:hyperlink r:id="rId118">
+      <w:hyperlink r:id="rId116">
         <w:r>
           <w:rPr>
             <w:rStyle w:val="Hyperlink"/>
@@ -10677,8 +10618,8 @@
         </w:r>
       </w:hyperlink>
     </w:p>
-    <w:bookmarkEnd w:id="119"/>
-    <w:bookmarkStart w:id="121" w:name="ref-Fernald1998"/>
+    <w:bookmarkEnd w:id="117"/>
+    <w:bookmarkStart w:id="119" w:name="ref-Fernald1998"/>
     <w:p>
       <w:pPr>
         <w:pStyle w:val="Literaturverzeichnis"/>
@@ -10710,7 +10651,7 @@
       <w:r>
         <w:t xml:space="preserve">(3), 228–231. doi:</w:t>
       </w:r>
-      <w:hyperlink r:id="rId120">
+      <w:hyperlink r:id="rId118">
         <w:r>
           <w:rPr>
             <w:rStyle w:val="Hyperlink"/>
@@ -10719,8 +10660,8 @@
         </w:r>
       </w:hyperlink>
     </w:p>
-    <w:bookmarkEnd w:id="121"/>
-    <w:bookmarkStart w:id="123" w:name="ref-Fernald2001a"/>
+    <w:bookmarkEnd w:id="119"/>
+    <w:bookmarkStart w:id="121" w:name="ref-Fernald2001a"/>
     <w:p>
       <w:pPr>
         <w:pStyle w:val="Literaturverzeichnis"/>
@@ -10752,7 +10693,7 @@
       <w:r>
         <w:t xml:space="preserve">(4), 1003–15. doi:</w:t>
       </w:r>
-      <w:hyperlink r:id="rId122">
+      <w:hyperlink r:id="rId120">
         <w:r>
           <w:rPr>
             <w:rStyle w:val="Hyperlink"/>
@@ -10761,8 +10702,8 @@
         </w:r>
       </w:hyperlink>
     </w:p>
-    <w:bookmarkEnd w:id="123"/>
-    <w:bookmarkStart w:id="125" w:name="ref-Fisher1922"/>
+    <w:bookmarkEnd w:id="121"/>
+    <w:bookmarkStart w:id="123" w:name="ref-Fisher1922"/>
     <w:p>
       <w:pPr>
         <w:pStyle w:val="Literaturverzeichnis"/>
@@ -10808,7 +10749,7 @@
       <w:r>
         <w:t xml:space="preserve">(1), 87. doi:</w:t>
       </w:r>
-      <w:hyperlink r:id="rId124">
+      <w:hyperlink r:id="rId122">
         <w:r>
           <w:rPr>
             <w:rStyle w:val="Hyperlink"/>
@@ -10817,8 +10758,8 @@
         </w:r>
       </w:hyperlink>
     </w:p>
-    <w:bookmarkEnd w:id="125"/>
-    <w:bookmarkStart w:id="126" w:name="ref-Fleiss1986"/>
+    <w:bookmarkEnd w:id="123"/>
+    <w:bookmarkStart w:id="124" w:name="ref-Fleiss1986"/>
     <w:p>
       <w:pPr>
         <w:pStyle w:val="Literaturverzeichnis"/>
@@ -10839,8 +10780,8 @@
         <w:t xml:space="preserve">. New York: Wiley; Sons.</w:t>
       </w:r>
     </w:p>
-    <w:bookmarkEnd w:id="126"/>
-    <w:bookmarkStart w:id="128" w:name="ref-Floccia2014"/>
+    <w:bookmarkEnd w:id="124"/>
+    <w:bookmarkStart w:id="126" w:name="ref-Floccia2014"/>
     <w:p>
       <w:pPr>
         <w:pStyle w:val="Literaturverzeichnis"/>
@@ -10872,7 +10813,7 @@
       <w:r>
         <w:t xml:space="preserve">(5), 1085–114. doi:</w:t>
       </w:r>
-      <w:hyperlink r:id="rId127">
+      <w:hyperlink r:id="rId125">
         <w:r>
           <w:rPr>
             <w:rStyle w:val="Hyperlink"/>
@@ -10881,8 +10822,8 @@
         </w:r>
       </w:hyperlink>
     </w:p>
-    <w:bookmarkEnd w:id="128"/>
-    <w:bookmarkStart w:id="130" w:name="ref-Frank2017"/>
+    <w:bookmarkEnd w:id="126"/>
+    <w:bookmarkStart w:id="128" w:name="ref-Frank2017"/>
     <w:p>
       <w:pPr>
         <w:pStyle w:val="Literaturverzeichnis"/>
@@ -10914,7 +10855,7 @@
       <w:r>
         <w:t xml:space="preserve">(3), 677–694. doi:</w:t>
       </w:r>
-      <w:hyperlink r:id="rId129">
+      <w:hyperlink r:id="rId127">
         <w:r>
           <w:rPr>
             <w:rStyle w:val="Hyperlink"/>
@@ -10923,8 +10864,8 @@
         </w:r>
       </w:hyperlink>
     </w:p>
-    <w:bookmarkEnd w:id="130"/>
-    <w:bookmarkStart w:id="132" w:name="ref-Gelman2013"/>
+    <w:bookmarkEnd w:id="128"/>
+    <w:bookmarkStart w:id="130" w:name="ref-Gelman2013"/>
     <w:p>
       <w:pPr>
         <w:pStyle w:val="Literaturverzeichnis"/>
@@ -10947,7 +10888,7 @@
       <w:r>
         <w:t xml:space="preserve">Department of Statistics, Columbia University. doi:</w:t>
       </w:r>
-      <w:hyperlink r:id="rId131">
+      <w:hyperlink r:id="rId129">
         <w:r>
           <w:rPr>
             <w:rStyle w:val="Hyperlink"/>
@@ -10956,8 +10897,8 @@
         </w:r>
       </w:hyperlink>
     </w:p>
-    <w:bookmarkEnd w:id="132"/>
-    <w:bookmarkStart w:id="133" w:name="ref-Halberda2003"/>
+    <w:bookmarkEnd w:id="130"/>
+    <w:bookmarkStart w:id="131" w:name="ref-Halberda2003"/>
     <w:p>
       <w:pPr>
         <w:pStyle w:val="Literaturverzeichnis"/>
@@ -10990,8 +10931,8 @@
         <w:t xml:space="preserve">, B23–B34.</w:t>
       </w:r>
     </w:p>
-    <w:bookmarkEnd w:id="133"/>
-    <w:bookmarkStart w:id="135" w:name="ref-Hedges1981"/>
+    <w:bookmarkEnd w:id="131"/>
+    <w:bookmarkStart w:id="133" w:name="ref-Hedges1981"/>
     <w:p>
       <w:pPr>
         <w:pStyle w:val="Literaturverzeichnis"/>
@@ -11023,7 +10964,7 @@
       <w:r>
         <w:t xml:space="preserve">(2), 107–128. doi:</w:t>
       </w:r>
-      <w:hyperlink r:id="rId134">
+      <w:hyperlink r:id="rId132">
         <w:r>
           <w:rPr>
             <w:rStyle w:val="Hyperlink"/>
@@ -11032,8 +10973,8 @@
         </w:r>
       </w:hyperlink>
     </w:p>
-    <w:bookmarkEnd w:id="135"/>
-    <w:bookmarkStart w:id="136" w:name="ref-Hojen"/>
+    <w:bookmarkEnd w:id="133"/>
+    <w:bookmarkStart w:id="134" w:name="ref-Hojen"/>
     <w:p>
       <w:pPr>
         <w:pStyle w:val="Literaturverzeichnis"/>
@@ -11054,8 +10995,8 @@
         <w:t xml:space="preserve">.</w:t>
       </w:r>
     </w:p>
-    <w:bookmarkEnd w:id="136"/>
-    <w:bookmarkStart w:id="138" w:name="ref-Jennions2002"/>
+    <w:bookmarkEnd w:id="134"/>
+    <w:bookmarkStart w:id="136" w:name="ref-Jennions2002"/>
     <w:p>
       <w:pPr>
         <w:pStyle w:val="Literaturverzeichnis"/>
@@ -11087,7 +11028,7 @@
       <w:r>
         <w:t xml:space="preserve">, 43–48. doi:</w:t>
       </w:r>
-      <w:hyperlink r:id="rId137">
+      <w:hyperlink r:id="rId135">
         <w:r>
           <w:rPr>
             <w:rStyle w:val="Hyperlink"/>
@@ -11096,8 +11037,8 @@
         </w:r>
       </w:hyperlink>
     </w:p>
-    <w:bookmarkEnd w:id="138"/>
-    <w:bookmarkStart w:id="140" w:name="ref-Jusczyk1995"/>
+    <w:bookmarkEnd w:id="136"/>
+    <w:bookmarkStart w:id="138" w:name="ref-Jusczyk1995"/>
     <w:p>
       <w:pPr>
         <w:pStyle w:val="Literaturverzeichnis"/>
@@ -11105,7 +11046,7 @@
       <w:r>
         <w:t xml:space="preserve">Jusczyk, P. W., &amp; Aslin, R. N. (1995). Infants’ detection of the sound patterns of words in fluent speech. doi:</w:t>
       </w:r>
-      <w:hyperlink r:id="rId139">
+      <w:hyperlink r:id="rId137">
         <w:r>
           <w:rPr>
             <w:rStyle w:val="Hyperlink"/>
@@ -11114,8 +11055,8 @@
         </w:r>
       </w:hyperlink>
     </w:p>
-    <w:bookmarkEnd w:id="140"/>
-    <w:bookmarkStart w:id="142" w:name="ref-Keidel2007"/>
+    <w:bookmarkEnd w:id="138"/>
+    <w:bookmarkStart w:id="140" w:name="ref-Keidel2007"/>
     <w:p>
       <w:pPr>
         <w:pStyle w:val="Literaturverzeichnis"/>
@@ -11147,7 +11088,7 @@
       <w:r>
         <w:t xml:space="preserve">(10), 922–923. doi:</w:t>
       </w:r>
-      <w:hyperlink r:id="rId141">
+      <w:hyperlink r:id="rId139">
         <w:r>
           <w:rPr>
             <w:rStyle w:val="Hyperlink"/>
@@ -11156,8 +11097,8 @@
         </w:r>
       </w:hyperlink>
     </w:p>
-    <w:bookmarkEnd w:id="142"/>
-    <w:bookmarkStart w:id="144" w:name="ref-Law2015"/>
+    <w:bookmarkEnd w:id="140"/>
+    <w:bookmarkStart w:id="142" w:name="ref-Law2015"/>
     <w:p>
       <w:pPr>
         <w:pStyle w:val="Literaturverzeichnis"/>
@@ -11189,7 +11130,7 @@
       <w:r>
         <w:t xml:space="preserve">(4), 331–355. doi:</w:t>
       </w:r>
-      <w:hyperlink r:id="rId143">
+      <w:hyperlink r:id="rId141">
         <w:r>
           <w:rPr>
             <w:rStyle w:val="Hyperlink"/>
@@ -11198,8 +11139,8 @@
         </w:r>
       </w:hyperlink>
     </w:p>
-    <w:bookmarkEnd w:id="144"/>
-    <w:bookmarkStart w:id="146" w:name="ref-Leon2009"/>
+    <w:bookmarkEnd w:id="142"/>
+    <w:bookmarkStart w:id="144" w:name="ref-Leon2009"/>
     <w:p>
       <w:pPr>
         <w:pStyle w:val="Literaturverzeichnis"/>
@@ -11231,7 +11172,7 @@
       <w:r>
         <w:t xml:space="preserve">(3), 603–608. doi:</w:t>
       </w:r>
-      <w:hyperlink r:id="rId145">
+      <w:hyperlink r:id="rId143">
         <w:r>
           <w:rPr>
             <w:rStyle w:val="Hyperlink"/>
@@ -11240,8 +11181,8 @@
         </w:r>
       </w:hyperlink>
     </w:p>
-    <w:bookmarkEnd w:id="146"/>
-    <w:bookmarkStart w:id="148" w:name="ref-Mani2008"/>
+    <w:bookmarkEnd w:id="144"/>
+    <w:bookmarkStart w:id="146" w:name="ref-Mani2008"/>
     <w:p>
       <w:pPr>
         <w:pStyle w:val="Literaturverzeichnis"/>
@@ -11273,7 +11214,7 @@
       <w:r>
         <w:t xml:space="preserve">, 3–21. doi:</w:t>
       </w:r>
-      <w:hyperlink r:id="rId147">
+      <w:hyperlink r:id="rId145">
         <w:r>
           <w:rPr>
             <w:rStyle w:val="Hyperlink"/>
@@ -11282,8 +11223,8 @@
         </w:r>
       </w:hyperlink>
     </w:p>
-    <w:bookmarkEnd w:id="148"/>
-    <w:bookmarkStart w:id="150" w:name="ref-Mani2007"/>
+    <w:bookmarkEnd w:id="146"/>
+    <w:bookmarkStart w:id="148" w:name="ref-Mani2007"/>
     <w:p>
       <w:pPr>
         <w:pStyle w:val="Literaturverzeichnis"/>
@@ -11315,7 +11256,7 @@
       <w:r>
         <w:t xml:space="preserve">(2), 252–272. doi:</w:t>
       </w:r>
-      <w:hyperlink r:id="rId149">
+      <w:hyperlink r:id="rId147">
         <w:r>
           <w:rPr>
             <w:rStyle w:val="Hyperlink"/>
@@ -11324,8 +11265,8 @@
         </w:r>
       </w:hyperlink>
     </w:p>
-    <w:bookmarkEnd w:id="150"/>
-    <w:bookmarkStart w:id="152" w:name="ref-Mani2010kepstups"/>
+    <w:bookmarkEnd w:id="148"/>
+    <w:bookmarkStart w:id="150" w:name="ref-Mani2010kepstups"/>
     <w:p>
       <w:pPr>
         <w:pStyle w:val="Literaturverzeichnis"/>
@@ -11357,7 +11298,7 @@
       <w:r>
         <w:t xml:space="preserve">(5), 445–470. doi:</w:t>
       </w:r>
-      <w:hyperlink r:id="rId151">
+      <w:hyperlink r:id="rId149">
         <w:r>
           <w:rPr>
             <w:rStyle w:val="Hyperlink"/>
@@ -11366,8 +11307,8 @@
         </w:r>
       </w:hyperlink>
     </w:p>
-    <w:bookmarkEnd w:id="152"/>
-    <w:bookmarkStart w:id="154" w:name="ref-Mani2011"/>
+    <w:bookmarkEnd w:id="150"/>
+    <w:bookmarkStart w:id="152" w:name="ref-Mani2011"/>
     <w:p>
       <w:pPr>
         <w:pStyle w:val="Literaturverzeichnis"/>
@@ -11399,7 +11340,7 @@
       <w:r>
         <w:t xml:space="preserve">(03), 606–627. doi:</w:t>
       </w:r>
-      <w:hyperlink r:id="rId153">
+      <w:hyperlink r:id="rId151">
         <w:r>
           <w:rPr>
             <w:rStyle w:val="Hyperlink"/>
@@ -11408,8 +11349,8 @@
         </w:r>
       </w:hyperlink>
     </w:p>
-    <w:bookmarkEnd w:id="154"/>
-    <w:bookmarkStart w:id="155" w:name="ref-MB1"/>
+    <w:bookmarkEnd w:id="152"/>
+    <w:bookmarkStart w:id="153" w:name="ref-MB1"/>
     <w:p>
       <w:pPr>
         <w:pStyle w:val="Literaturverzeichnis"/>
@@ -11430,8 +11371,8 @@
         <w:t xml:space="preserve">.</w:t>
       </w:r>
     </w:p>
-    <w:bookmarkEnd w:id="155"/>
-    <w:bookmarkStart w:id="157" w:name="ref-Maris2007"/>
+    <w:bookmarkEnd w:id="153"/>
+    <w:bookmarkStart w:id="155" w:name="ref-Maris2007"/>
     <w:p>
       <w:pPr>
         <w:pStyle w:val="Literaturverzeichnis"/>
@@ -11463,7 +11404,7 @@
       <w:r>
         <w:t xml:space="preserve">(1), 177–190. doi:</w:t>
       </w:r>
-      <w:hyperlink r:id="rId156">
+      <w:hyperlink r:id="rId154">
         <w:r>
           <w:rPr>
             <w:rStyle w:val="Hyperlink"/>
@@ -11472,8 +11413,8 @@
         </w:r>
       </w:hyperlink>
     </w:p>
-    <w:bookmarkEnd w:id="157"/>
-    <w:bookmarkStart w:id="159" w:name="ref-Markman2003"/>
+    <w:bookmarkEnd w:id="155"/>
+    <w:bookmarkStart w:id="157" w:name="ref-Markman2003"/>
     <w:p>
       <w:pPr>
         <w:pStyle w:val="Literaturverzeichnis"/>
@@ -11505,7 +11446,7 @@
       <w:r>
         <w:t xml:space="preserve">(3), 241–275. doi:</w:t>
       </w:r>
-      <w:hyperlink r:id="rId158">
+      <w:hyperlink r:id="rId156">
         <w:r>
           <w:rPr>
             <w:rStyle w:val="Hyperlink"/>
@@ -11514,8 +11455,8 @@
         </w:r>
       </w:hyperlink>
     </w:p>
-    <w:bookmarkEnd w:id="159"/>
-    <w:bookmarkStart w:id="161" w:name="ref-Marslen-Wilson1989"/>
+    <w:bookmarkEnd w:id="157"/>
+    <w:bookmarkStart w:id="159" w:name="ref-Marslen-Wilson1989"/>
     <w:p>
       <w:pPr>
         <w:pStyle w:val="Literaturverzeichnis"/>
@@ -11547,7 +11488,7 @@
       <w:r>
         <w:t xml:space="preserve">(3), 576–585. doi:</w:t>
       </w:r>
-      <w:hyperlink r:id="rId160">
+      <w:hyperlink r:id="rId158">
         <w:r>
           <w:rPr>
             <w:rStyle w:val="Hyperlink"/>
@@ -11556,8 +11497,8 @@
         </w:r>
       </w:hyperlink>
     </w:p>
-    <w:bookmarkEnd w:id="161"/>
-    <w:bookmarkStart w:id="163" w:name="ref-McClelland1986"/>
+    <w:bookmarkEnd w:id="159"/>
+    <w:bookmarkStart w:id="161" w:name="ref-McClelland1986"/>
     <w:p>
       <w:pPr>
         <w:pStyle w:val="Literaturverzeichnis"/>
@@ -11589,7 +11530,7 @@
       <w:r>
         <w:t xml:space="preserve">(1), 1–86. doi:</w:t>
       </w:r>
-      <w:hyperlink r:id="rId162">
+      <w:hyperlink r:id="rId160">
         <w:r>
           <w:rPr>
             <w:rStyle w:val="Hyperlink"/>
@@ -11598,8 +11539,8 @@
         </w:r>
       </w:hyperlink>
     </w:p>
-    <w:bookmarkEnd w:id="163"/>
-    <w:bookmarkStart w:id="165" w:name="ref-Mills-Smith2015"/>
+    <w:bookmarkEnd w:id="161"/>
+    <w:bookmarkStart w:id="163" w:name="ref-Mills-Smith2015"/>
     <w:p>
       <w:pPr>
         <w:pStyle w:val="Literaturverzeichnis"/>
@@ -11631,7 +11572,7 @@
       <w:r>
         <w:t xml:space="preserve">(4), 416–432. doi:</w:t>
       </w:r>
-      <w:hyperlink r:id="rId164">
+      <w:hyperlink r:id="rId162">
         <w:r>
           <w:rPr>
             <w:rStyle w:val="Hyperlink"/>
@@ -11640,8 +11581,8 @@
         </w:r>
       </w:hyperlink>
     </w:p>
-    <w:bookmarkEnd w:id="165"/>
-    <w:bookmarkStart w:id="167" w:name="ref-Mirman2008"/>
+    <w:bookmarkEnd w:id="163"/>
+    <w:bookmarkStart w:id="165" w:name="ref-Mirman2008"/>
     <w:p>
       <w:pPr>
         <w:pStyle w:val="Literaturverzeichnis"/>
@@ -11673,7 +11614,7 @@
       <w:r>
         <w:t xml:space="preserve">(4), 475–494. doi:</w:t>
       </w:r>
-      <w:hyperlink r:id="rId166">
+      <w:hyperlink r:id="rId164">
         <w:r>
           <w:rPr>
             <w:rStyle w:val="Hyperlink"/>
@@ -11682,8 +11623,8 @@
         </w:r>
       </w:hyperlink>
     </w:p>
-    <w:bookmarkEnd w:id="167"/>
-    <w:bookmarkStart w:id="169" w:name="ref-Moher2009"/>
+    <w:bookmarkEnd w:id="165"/>
+    <w:bookmarkStart w:id="167" w:name="ref-Moher2009"/>
     <w:p>
       <w:pPr>
         <w:pStyle w:val="Literaturverzeichnis"/>
@@ -11715,7 +11656,7 @@
       <w:r>
         <w:t xml:space="preserve">(7), e1000097. doi:</w:t>
       </w:r>
-      <w:hyperlink r:id="rId168">
+      <w:hyperlink r:id="rId166">
         <w:r>
           <w:rPr>
             <w:rStyle w:val="Hyperlink"/>
@@ -11724,8 +11665,8 @@
         </w:r>
       </w:hyperlink>
     </w:p>
-    <w:bookmarkEnd w:id="169"/>
-    <w:bookmarkStart w:id="171" w:name="ref-morris2002combining"/>
+    <w:bookmarkEnd w:id="167"/>
+    <w:bookmarkStart w:id="169" w:name="ref-morris2002combining"/>
     <w:p>
       <w:pPr>
         <w:pStyle w:val="Literaturverzeichnis"/>
@@ -11757,7 +11698,7 @@
       <w:r>
         <w:t xml:space="preserve">(1), 105–125. doi:</w:t>
       </w:r>
-      <w:hyperlink r:id="rId170">
+      <w:hyperlink r:id="rId168">
         <w:r>
           <w:rPr>
             <w:rStyle w:val="Hyperlink"/>
@@ -11766,8 +11707,8 @@
         </w:r>
       </w:hyperlink>
     </w:p>
-    <w:bookmarkEnd w:id="171"/>
-    <w:bookmarkStart w:id="173" w:name="ref-Nazzi2018"/>
+    <w:bookmarkEnd w:id="169"/>
+    <w:bookmarkStart w:id="171" w:name="ref-Nazzi2018"/>
     <w:p>
       <w:pPr>
         <w:pStyle w:val="Literaturverzeichnis"/>
@@ -11787,7 +11728,7 @@
       <w:r>
         <w:t xml:space="preserve">, (July), 1–23. doi:</w:t>
       </w:r>
-      <w:hyperlink r:id="rId172">
+      <w:hyperlink r:id="rId170">
         <w:r>
           <w:rPr>
             <w:rStyle w:val="Hyperlink"/>
@@ -11796,23 +11737,23 @@
         </w:r>
       </w:hyperlink>
     </w:p>
-    <w:bookmarkEnd w:id="173"/>
-    <w:bookmarkStart w:id="175" w:name="ref-Nazzi2009a"/>
+    <w:bookmarkEnd w:id="171"/>
+    <w:bookmarkStart w:id="173" w:name="ref-Nazzi2016"/>
     <w:p>
       <w:pPr>
         <w:pStyle w:val="Literaturverzeichnis"/>
       </w:pPr>
       <w:r>
-        <w:t xml:space="preserve">Nazzi, T., Floccia, C., Moquet, B., &amp; Butler, J. (2009). Bias for consonantal information over vocalic information in 30-month-olds: Cross-linguistic evidence from French and English.</w:t>
-      </w:r>
-      <w:r>
-        <w:t xml:space="preserve"> </w:t>
-      </w:r>
-      <w:r>
-        <w:rPr>
-          <w:i/>
-        </w:rPr>
-        <w:t xml:space="preserve">Journal of Experimental Child Psychology</w:t>
+        <w:t xml:space="preserve">Nazzi, T., Poltrock, S., &amp; Von Holzen, K. (2016). The developmental origins of the consonant bias in lexical processing.</w:t>
+      </w:r>
+      <w:r>
+        <w:t xml:space="preserve"> </w:t>
+      </w:r>
+      <w:r>
+        <w:rPr>
+          <w:i/>
+        </w:rPr>
+        <w:t xml:space="preserve">Current Directions in Psychological Science</w:t>
       </w:r>
       <w:r>
         <w:t xml:space="preserve">,</w:t>
@@ -11824,54 +11765,12 @@
         <w:rPr>
           <w:i/>
         </w:rPr>
-        <w:t xml:space="preserve">102</w:t>
-      </w:r>
-      <w:r>
-        <w:t xml:space="preserve">(4), 522–537. doi:</w:t>
-      </w:r>
-      <w:hyperlink r:id="rId174">
-        <w:r>
-          <w:rPr>
-            <w:rStyle w:val="Hyperlink"/>
-          </w:rPr>
-          <w:t xml:space="preserve">10.1016/j.jecp.2008.05.003</w:t>
-        </w:r>
-      </w:hyperlink>
-    </w:p>
-    <w:bookmarkEnd w:id="175"/>
-    <w:bookmarkStart w:id="177" w:name="ref-Nazzi2016"/>
-    <w:p>
-      <w:pPr>
-        <w:pStyle w:val="Literaturverzeichnis"/>
-      </w:pPr>
-      <w:r>
-        <w:t xml:space="preserve">Nazzi, T., Poltrock, S., &amp; Von Holzen, K. (2016). The developmental origins of the consonant bias in lexical processing.</w:t>
-      </w:r>
-      <w:r>
-        <w:t xml:space="preserve"> </w:t>
-      </w:r>
-      <w:r>
-        <w:rPr>
-          <w:i/>
-        </w:rPr>
-        <w:t xml:space="preserve">Current Directions in Psychological Science</w:t>
-      </w:r>
-      <w:r>
-        <w:t xml:space="preserve">,</w:t>
-      </w:r>
-      <w:r>
-        <w:t xml:space="preserve"> </w:t>
-      </w:r>
-      <w:r>
-        <w:rPr>
-          <w:i/>
-        </w:rPr>
         <w:t xml:space="preserve">25</w:t>
       </w:r>
       <w:r>
         <w:t xml:space="preserve">(4), 291–296. doi:</w:t>
       </w:r>
-      <w:hyperlink r:id="rId176">
+      <w:hyperlink r:id="rId172">
         <w:r>
           <w:rPr>
             <w:rStyle w:val="Hyperlink"/>
@@ -11880,8 +11779,8 @@
         </w:r>
       </w:hyperlink>
     </w:p>
-    <w:bookmarkEnd w:id="177"/>
-    <w:bookmarkStart w:id="179" w:name="ref-Rabagliati2018"/>
+    <w:bookmarkEnd w:id="173"/>
+    <w:bookmarkStart w:id="175" w:name="ref-Rabagliati2018"/>
     <w:p>
       <w:pPr>
         <w:pStyle w:val="Literaturverzeichnis"/>
@@ -11901,7 +11800,7 @@
       <w:r>
         <w:t xml:space="preserve">, (October 2017), 1–18. doi:</w:t>
       </w:r>
-      <w:hyperlink r:id="rId178">
+      <w:hyperlink r:id="rId174">
         <w:r>
           <w:rPr>
             <w:rStyle w:val="Hyperlink"/>
@@ -11910,8 +11809,8 @@
         </w:r>
       </w:hyperlink>
     </w:p>
-    <w:bookmarkEnd w:id="179"/>
-    <w:bookmarkStart w:id="180" w:name="ref-Ramon-Casas2010"/>
+    <w:bookmarkEnd w:id="175"/>
+    <w:bookmarkStart w:id="176" w:name="ref-Ramon-Casas2010"/>
     <w:p>
       <w:pPr>
         <w:pStyle w:val="Literaturverzeichnis"/>
@@ -11932,8 +11831,8 @@
         <w:t xml:space="preserve">, 31–36.</w:t>
       </w:r>
     </w:p>
-    <w:bookmarkEnd w:id="180"/>
-    <w:bookmarkStart w:id="182" w:name="ref-Ramon-Casas2009"/>
+    <w:bookmarkEnd w:id="176"/>
+    <w:bookmarkStart w:id="178" w:name="ref-Ramon-Casas2009"/>
     <w:p>
       <w:pPr>
         <w:pStyle w:val="Literaturverzeichnis"/>
@@ -11965,7 +11864,7 @@
       <w:r>
         <w:t xml:space="preserve">(1), 96–121. doi:</w:t>
       </w:r>
-      <w:hyperlink r:id="rId181">
+      <w:hyperlink r:id="rId177">
         <w:r>
           <w:rPr>
             <w:rStyle w:val="Hyperlink"/>
@@ -11974,8 +11873,8 @@
         </w:r>
       </w:hyperlink>
     </w:p>
-    <w:bookmarkEnd w:id="182"/>
-    <w:bookmarkStart w:id="184" w:name="ref-R"/>
+    <w:bookmarkEnd w:id="178"/>
+    <w:bookmarkStart w:id="180" w:name="ref-R"/>
     <w:p>
       <w:pPr>
         <w:pStyle w:val="Literaturverzeichnis"/>
@@ -11986,7 +11885,7 @@
       <w:r>
         <w:t xml:space="preserve"> </w:t>
       </w:r>
-      <w:hyperlink r:id="rId183">
+      <w:hyperlink r:id="rId179">
         <w:r>
           <w:rPr>
             <w:rStyle w:val="Hyperlink"/>
@@ -11995,8 +11894,8 @@
         </w:r>
       </w:hyperlink>
     </w:p>
-    <w:bookmarkEnd w:id="184"/>
-    <w:bookmarkStart w:id="185" w:name="ref-Renner2017"/>
+    <w:bookmarkEnd w:id="180"/>
+    <w:bookmarkStart w:id="181" w:name="ref-Renner2017"/>
     <w:p>
       <w:pPr>
         <w:pStyle w:val="Literaturverzeichnis"/>
@@ -12020,8 +11919,8 @@
         <w:t xml:space="preserve">(thesis). Stockholm University.</w:t>
       </w:r>
     </w:p>
-    <w:bookmarkEnd w:id="185"/>
-    <w:bookmarkStart w:id="187" w:name="ref-Sakaluk2016"/>
+    <w:bookmarkEnd w:id="181"/>
+    <w:bookmarkStart w:id="183" w:name="ref-Sakaluk2016"/>
     <w:p>
       <w:pPr>
         <w:pStyle w:val="Literaturverzeichnis"/>
@@ -12032,7 +11931,7 @@
       <w:r>
         <w:t xml:space="preserve"> </w:t>
       </w:r>
-      <w:hyperlink r:id="rId186">
+      <w:hyperlink r:id="rId182">
         <w:r>
           <w:rPr>
             <w:rStyle w:val="Hyperlink"/>
@@ -12041,8 +11940,8 @@
         </w:r>
       </w:hyperlink>
     </w:p>
-    <w:bookmarkEnd w:id="187"/>
-    <w:bookmarkStart w:id="189" w:name="ref-meta"/>
+    <w:bookmarkEnd w:id="183"/>
+    <w:bookmarkStart w:id="185" w:name="ref-meta"/>
     <w:p>
       <w:pPr>
         <w:pStyle w:val="Literaturverzeichnis"/>
@@ -12074,7 +11973,7 @@
       <w:r>
         <w:t xml:space="preserve">(3), 40–45. doi:</w:t>
       </w:r>
-      <w:hyperlink r:id="rId188">
+      <w:hyperlink r:id="rId184">
         <w:r>
           <w:rPr>
             <w:rStyle w:val="Hyperlink"/>
@@ -12083,8 +11982,8 @@
         </w:r>
       </w:hyperlink>
     </w:p>
-    <w:bookmarkEnd w:id="189"/>
-    <w:bookmarkStart w:id="191" w:name="ref-Simmons2011"/>
+    <w:bookmarkEnd w:id="185"/>
+    <w:bookmarkStart w:id="187" w:name="ref-Simmons2011"/>
     <w:p>
       <w:pPr>
         <w:pStyle w:val="Literaturverzeichnis"/>
@@ -12116,7 +12015,7 @@
       <w:r>
         <w:t xml:space="preserve">(11), 1359–1366. doi:</w:t>
       </w:r>
-      <w:hyperlink r:id="rId190">
+      <w:hyperlink r:id="rId186">
         <w:r>
           <w:rPr>
             <w:rStyle w:val="Hyperlink"/>
@@ -12125,8 +12024,8 @@
         </w:r>
       </w:hyperlink>
     </w:p>
-    <w:bookmarkEnd w:id="191"/>
-    <w:bookmarkStart w:id="193" w:name="ref-pcurve"/>
+    <w:bookmarkEnd w:id="187"/>
+    <w:bookmarkStart w:id="189" w:name="ref-pcurve"/>
     <w:p>
       <w:pPr>
         <w:pStyle w:val="Literaturverzeichnis"/>
@@ -12158,7 +12057,7 @@
       <w:r>
         <w:t xml:space="preserve">(2), 534–547. doi:</w:t>
       </w:r>
-      <w:hyperlink r:id="rId192">
+      <w:hyperlink r:id="rId188">
         <w:r>
           <w:rPr>
             <w:rStyle w:val="Hyperlink"/>
@@ -12167,8 +12066,8 @@
         </w:r>
       </w:hyperlink>
     </w:p>
-    <w:bookmarkEnd w:id="193"/>
-    <w:bookmarkStart w:id="195" w:name="ref-Skoruppa2013"/>
+    <w:bookmarkEnd w:id="189"/>
+    <w:bookmarkStart w:id="191" w:name="ref-Skoruppa2013"/>
     <w:p>
       <w:pPr>
         <w:pStyle w:val="Literaturverzeichnis"/>
@@ -12200,7 +12099,7 @@
       <w:r>
         <w:t xml:space="preserve">(6), 1007–1029. doi:</w:t>
       </w:r>
-      <w:hyperlink r:id="rId194">
+      <w:hyperlink r:id="rId190">
         <w:r>
           <w:rPr>
             <w:rStyle w:val="Hyperlink"/>
@@ -12209,8 +12108,8 @@
         </w:r>
       </w:hyperlink>
     </w:p>
-    <w:bookmarkEnd w:id="195"/>
-    <w:bookmarkStart w:id="197" w:name="ref-Stager1997"/>
+    <w:bookmarkEnd w:id="191"/>
+    <w:bookmarkStart w:id="193" w:name="ref-Stager1997"/>
     <w:p>
       <w:pPr>
         <w:pStyle w:val="Literaturverzeichnis"/>
@@ -12242,7 +12141,7 @@
       <w:r>
         <w:t xml:space="preserve">(6640), 381–382. doi:</w:t>
       </w:r>
-      <w:hyperlink r:id="rId196">
+      <w:hyperlink r:id="rId192">
         <w:r>
           <w:rPr>
             <w:rStyle w:val="Hyperlink"/>
@@ -12251,8 +12150,8 @@
         </w:r>
       </w:hyperlink>
     </w:p>
-    <w:bookmarkEnd w:id="197"/>
-    <w:bookmarkStart w:id="199" w:name="ref-Swingley2009"/>
+    <w:bookmarkEnd w:id="193"/>
+    <w:bookmarkStart w:id="195" w:name="ref-Swingley2009"/>
     <w:p>
       <w:pPr>
         <w:pStyle w:val="Literaturverzeichnis"/>
@@ -12284,7 +12183,7 @@
       <w:r>
         <w:t xml:space="preserve">(2), 252–269. doi:</w:t>
       </w:r>
-      <w:hyperlink r:id="rId198">
+      <w:hyperlink r:id="rId194">
         <w:r>
           <w:rPr>
             <w:rStyle w:val="Hyperlink"/>
@@ -12293,8 +12192,8 @@
         </w:r>
       </w:hyperlink>
     </w:p>
-    <w:bookmarkEnd w:id="199"/>
-    <w:bookmarkStart w:id="201" w:name="ref-Swingley2016"/>
+    <w:bookmarkEnd w:id="195"/>
+    <w:bookmarkStart w:id="197" w:name="ref-Swingley2016"/>
     <w:p>
       <w:pPr>
         <w:pStyle w:val="Literaturverzeichnis"/>
@@ -12326,7 +12225,7 @@
       <w:r>
         <w:t xml:space="preserve">(7), 1011–1023. doi:</w:t>
       </w:r>
-      <w:hyperlink r:id="rId200">
+      <w:hyperlink r:id="rId196">
         <w:r>
           <w:rPr>
             <w:rStyle w:val="Hyperlink"/>
@@ -12335,8 +12234,8 @@
         </w:r>
       </w:hyperlink>
     </w:p>
-    <w:bookmarkEnd w:id="201"/>
-    <w:bookmarkStart w:id="203" w:name="ref-Swingley2000"/>
+    <w:bookmarkEnd w:id="197"/>
+    <w:bookmarkStart w:id="199" w:name="ref-Swingley2000"/>
     <w:p>
       <w:pPr>
         <w:pStyle w:val="Literaturverzeichnis"/>
@@ -12368,7 +12267,7 @@
       <w:r>
         <w:t xml:space="preserve">(2), 147–166. doi:</w:t>
       </w:r>
-      <w:hyperlink r:id="rId202">
+      <w:hyperlink r:id="rId198">
         <w:r>
           <w:rPr>
             <w:rStyle w:val="Hyperlink"/>
@@ -12377,8 +12276,8 @@
         </w:r>
       </w:hyperlink>
     </w:p>
-    <w:bookmarkEnd w:id="203"/>
-    <w:bookmarkStart w:id="205" w:name="ref-Swingley2002"/>
+    <w:bookmarkEnd w:id="199"/>
+    <w:bookmarkStart w:id="201" w:name="ref-Swingley2002"/>
     <w:p>
       <w:pPr>
         <w:pStyle w:val="Literaturverzeichnis"/>
@@ -12410,7 +12309,7 @@
       <w:r>
         <w:t xml:space="preserve">(5), 480–484. doi:</w:t>
       </w:r>
-      <w:hyperlink r:id="rId204">
+      <w:hyperlink r:id="rId200">
         <w:r>
           <w:rPr>
             <w:rStyle w:val="Hyperlink"/>
@@ -12419,13 +12318,55 @@
         </w:r>
       </w:hyperlink>
     </w:p>
-    <w:bookmarkEnd w:id="205"/>
-    <w:bookmarkStart w:id="206" w:name="ref-Tamasi2016"/>
+    <w:bookmarkEnd w:id="201"/>
+    <w:bookmarkStart w:id="203" w:name="ref-Swingley1999"/>
     <w:p>
       <w:pPr>
         <w:pStyle w:val="Literaturverzeichnis"/>
       </w:pPr>
       <w:r>
+        <w:t xml:space="preserve">Swingley, D., Pinto, J. P., &amp; Fernald, A. (1999). Continuous processing in word recognition at 24 months.</w:t>
+      </w:r>
+      <w:r>
+        <w:t xml:space="preserve"> </w:t>
+      </w:r>
+      <w:r>
+        <w:rPr>
+          <w:i/>
+        </w:rPr>
+        <w:t xml:space="preserve">Cognition</w:t>
+      </w:r>
+      <w:r>
+        <w:t xml:space="preserve">,</w:t>
+      </w:r>
+      <w:r>
+        <w:t xml:space="preserve"> </w:t>
+      </w:r>
+      <w:r>
+        <w:rPr>
+          <w:i/>
+        </w:rPr>
+        <w:t xml:space="preserve">71</w:t>
+      </w:r>
+      <w:r>
+        <w:t xml:space="preserve">(2), 73–108. doi:</w:t>
+      </w:r>
+      <w:hyperlink r:id="rId202">
+        <w:r>
+          <w:rPr>
+            <w:rStyle w:val="Hyperlink"/>
+          </w:rPr>
+          <w:t xml:space="preserve">10.1016/S0010-0277(99)00021-9</w:t>
+        </w:r>
+      </w:hyperlink>
+    </w:p>
+    <w:bookmarkEnd w:id="203"/>
+    <w:bookmarkStart w:id="204" w:name="ref-Tamasi2016"/>
+    <w:p>
+      <w:pPr>
+        <w:pStyle w:val="Literaturverzeichnis"/>
+      </w:pPr>
+      <w:r>
         <w:t xml:space="preserve">Tamasi, K. (2016).</w:t>
       </w:r>
       <w:r>
@@ -12444,8 +12385,8 @@
         <w:t xml:space="preserve">(PhD thesis). University of Potsdam.</w:t>
       </w:r>
     </w:p>
-    <w:bookmarkEnd w:id="206"/>
-    <w:bookmarkStart w:id="208" w:name="ref-Tomasello1994"/>
+    <w:bookmarkEnd w:id="204"/>
+    <w:bookmarkStart w:id="206" w:name="ref-Tomasello1994"/>
     <w:p>
       <w:pPr>
         <w:pStyle w:val="Literaturverzeichnis"/>
@@ -12468,7 +12409,7 @@
       <w:r>
         <w:t xml:space="preserve">(pp. 174–179). doi:</w:t>
       </w:r>
-      <w:hyperlink r:id="rId207">
+      <w:hyperlink r:id="rId205">
         <w:r>
           <w:rPr>
             <w:rStyle w:val="Hyperlink"/>
@@ -12477,8 +12418,8 @@
         </w:r>
       </w:hyperlink>
     </w:p>
-    <w:bookmarkEnd w:id="208"/>
-    <w:bookmarkStart w:id="210" w:name="ref-Tsuji2014"/>
+    <w:bookmarkEnd w:id="206"/>
+    <w:bookmarkStart w:id="208" w:name="ref-Tsuji2014"/>
     <w:p>
       <w:pPr>
         <w:pStyle w:val="Literaturverzeichnis"/>
@@ -12510,7 +12451,7 @@
       <w:r>
         <w:t xml:space="preserve">(6), 661–665. doi:</w:t>
       </w:r>
-      <w:hyperlink r:id="rId209">
+      <w:hyperlink r:id="rId207">
         <w:r>
           <w:rPr>
             <w:rStyle w:val="Hyperlink"/>
@@ -12519,8 +12460,8 @@
         </w:r>
       </w:hyperlink>
     </w:p>
-    <w:bookmarkEnd w:id="210"/>
-    <w:bookmarkStart w:id="212" w:name="ref-metafor"/>
+    <w:bookmarkEnd w:id="208"/>
+    <w:bookmarkStart w:id="210" w:name="ref-metafor"/>
     <w:p>
       <w:pPr>
         <w:pStyle w:val="Literaturverzeichnis"/>
@@ -12552,7 +12493,7 @@
       <w:r>
         <w:t xml:space="preserve">(3), 1–48. doi:</w:t>
       </w:r>
-      <w:hyperlink r:id="rId211">
+      <w:hyperlink r:id="rId209">
         <w:r>
           <w:rPr>
             <w:rStyle w:val="Hyperlink"/>
@@ -12561,8 +12502,8 @@
         </w:r>
       </w:hyperlink>
     </w:p>
-    <w:bookmarkEnd w:id="212"/>
-    <w:bookmarkStart w:id="214" w:name="ref-VonHolzen2012"/>
+    <w:bookmarkEnd w:id="210"/>
+    <w:bookmarkStart w:id="212" w:name="ref-VonHolzen2012"/>
     <w:p>
       <w:pPr>
         <w:pStyle w:val="Literaturverzeichnis"/>
@@ -12594,7 +12535,7 @@
       <w:r>
         <w:t xml:space="preserve">, 569–586. doi:</w:t>
       </w:r>
-      <w:hyperlink r:id="rId213">
+      <w:hyperlink r:id="rId211">
         <w:r>
           <w:rPr>
             <w:rStyle w:val="Hyperlink"/>
@@ -12603,8 +12544,8 @@
         </w:r>
       </w:hyperlink>
     </w:p>
-    <w:bookmarkEnd w:id="214"/>
-    <w:bookmarkStart w:id="216" w:name="ref-Werker2005"/>
+    <w:bookmarkEnd w:id="212"/>
+    <w:bookmarkStart w:id="214" w:name="ref-Werker2005"/>
     <w:p>
       <w:pPr>
         <w:pStyle w:val="Literaturverzeichnis"/>
@@ -12636,7 +12577,7 @@
       <w:r>
         <w:t xml:space="preserve">(2), 197–234. doi:</w:t>
       </w:r>
-      <w:hyperlink r:id="rId215">
+      <w:hyperlink r:id="rId213">
         <w:r>
           <w:rPr>
             <w:rStyle w:val="Hyperlink"/>
@@ -12645,8 +12586,8 @@
         </w:r>
       </w:hyperlink>
     </w:p>
-    <w:bookmarkEnd w:id="216"/>
-    <w:bookmarkStart w:id="218" w:name="ref-White2008"/>
+    <w:bookmarkEnd w:id="214"/>
+    <w:bookmarkStart w:id="216" w:name="ref-White2008"/>
     <w:p>
       <w:pPr>
         <w:pStyle w:val="Literaturverzeichnis"/>
@@ -12678,7 +12619,7 @@
       <w:r>
         <w:t xml:space="preserve">(1), 114–132. doi:</w:t>
       </w:r>
-      <w:hyperlink r:id="rId217">
+      <w:hyperlink r:id="rId215">
         <w:r>
           <w:rPr>
             <w:rStyle w:val="Hyperlink"/>
@@ -12687,8 +12628,8 @@
         </w:r>
       </w:hyperlink>
     </w:p>
-    <w:bookmarkEnd w:id="218"/>
-    <w:bookmarkStart w:id="220" w:name="ref-Zesiger2012"/>
+    <w:bookmarkEnd w:id="216"/>
+    <w:bookmarkStart w:id="218" w:name="ref-Zesiger2012"/>
     <w:p>
       <w:pPr>
         <w:pStyle w:val="Literaturverzeichnis"/>
@@ -12720,7 +12661,7 @@
       <w:r>
         <w:t xml:space="preserve">(6), 591–609. doi:</w:t>
       </w:r>
-      <w:hyperlink r:id="rId219">
+      <w:hyperlink r:id="rId217">
         <w:r>
           <w:rPr>
             <w:rStyle w:val="Hyperlink"/>
@@ -12729,8 +12670,8 @@
         </w:r>
       </w:hyperlink>
     </w:p>
-    <w:bookmarkEnd w:id="220"/>
-    <w:bookmarkEnd w:id="221"/>
+    <w:bookmarkEnd w:id="218"/>
+    <w:bookmarkEnd w:id="219"/>
     <w:sectPr>
       <w:pgSz w:w="12240" w:h="15840"/>
       <w:pgMar w:top="1418" w:right="1418" w:bottom="1418" w:left="1418" w:header="720" w:footer="720" w:gutter="0"/>
@@ -12784,7 +12725,7 @@
         <w:t xml:space="preserve">(Ramon-Casas &amp; Bosch, 2010; Ramon-Casas, Swingley, Sebastián-Gallés, &amp; Bosch, 2009)</w:t>
       </w:r>
       <w:r>
-        <w:t xml:space="preserve">, yielding 2 and 4 records. Due to this small number, we do not investigate the role of multilingualism, but do note that removing these papers from the meta-analysis did not alter the pattern of results.</w:t>
+        <w:t xml:space="preserve">, yielding 2 and 4 records, respectively. Due to this small number, we do not investigate the role of multilingualism, but do note that removing these papers from the meta-analysis did not alter the pattern of results.</w:t>
       </w:r>
     </w:p>
   </w:footnote>

</xml_diff>

<commit_message>
Dev Psych start of revision (1st round)
</commit_message>
<xml_diff>
--- a/VonHolzenBergmann_MPMetaAnalysis.docx
+++ b/VonHolzenBergmann_MPMetaAnalysis.docx
@@ -360,13 +360,13 @@
         <w:pStyle w:val="Textkrper"/>
       </w:pPr>
       <w:r>
-        <w:t xml:space="preserve">In a mature phono-lexical system, word recognition must balance flexibility to slight variation (e.g., speaker identity, accented speech) while distinguishing between phonological contrasts that differentiate words in a given language (e.g. cat-hat). This meta-analysis examines on the latter, focusing how infants apply the relevant phonological categories of their native language, aggregating twenty years’ worth of studies using the mispronunciation sensitivity paradigm. The original study of</w:t>
-      </w:r>
-      <w:r>
-        <w:t xml:space="preserve"> </w:t>
-      </w:r>
-      <w:r>
-        <w:t xml:space="preserve">Swingley and Aslin (2000)</w:t>
+        <w:t xml:space="preserve">In a mature phono-lexical system, word recognition must balance flexibility to slight variation (e.g., speaker identity, accented speech) while distinguishing between phonological contrasts that differentiate words in a given language (e.g. cat-hat). This meta-analysis examines the latter, focusing how infants apply the relevant phonological categories of their native language, aggregating twenty years’ worth of studies using the mispronunciation sensitivity paradigm. The original study of</w:t>
+      </w:r>
+      <w:r>
+        <w:t xml:space="preserve"> </w:t>
+      </w:r>
+      <w:r>
+        <w:t xml:space="preserve">Swingley &amp; Aslin (2000)</w:t>
       </w:r>
       <w:r>
         <w:t xml:space="preserve"> </w:t>
@@ -396,31 +396,19 @@
         <w:t xml:space="preserve">”</w:t>
       </w:r>
       <w:r>
-        <w:t xml:space="preserve">) for one of the images. Although infants looked at the correct target image in response to both types of labels, correct labels elicited more looks to the target image than mispronounced labels.</w:t>
-      </w:r>
-      <w:r>
-        <w:t xml:space="preserve"> </w:t>
-      </w:r>
-      <w:r>
-        <w:t xml:space="preserve">Swingley and Aslin (2000)</w:t>
-      </w:r>
-      <w:r>
-        <w:t xml:space="preserve"> </w:t>
-      </w:r>
-      <w:r>
-        <w:t xml:space="preserve">concluded that already before the second birthday, children’s representations for familiar words are phonologically well specified. As we will review below, there are opposing theories and resulting predictions, supported by empirical data, as to how this knowledge is acquired and applied to lexical representations. The time is thus ripe to aggregate all publicly available evidence using a meta-analysis. In doing so, we can examine developmental trends making use of data from a much larger and diverse sample of infants than is possible in most single studies (see</w:t>
-      </w:r>
-      <w:r>
-        <w:t xml:space="preserve"> </w:t>
-      </w:r>
-      <w:r>
-        <w:t xml:space="preserve">ManyBabiesConsortium (2020)</w:t>
-      </w:r>
-      <w:r>
-        <w:t xml:space="preserve"> </w:t>
-      </w:r>
-      <w:r>
-        <w:t xml:space="preserve">for a notable exception).</w:t>
+        <w:t xml:space="preserve">) for one of the images. Although infants looked at the correct target image in response to both types of labels, correct labels elicited more looking to the target image than mispronounced labels.</w:t>
+      </w:r>
+      <w:r>
+        <w:t xml:space="preserve"> </w:t>
+      </w:r>
+      <w:r>
+        <w:t xml:space="preserve">Swingley &amp; Aslin (2000)</w:t>
+      </w:r>
+      <w:r>
+        <w:t xml:space="preserve"> </w:t>
+      </w:r>
+      <w:r>
+        <w:t xml:space="preserve">concluded that already before the second birthday, children’s representations for familiar words are phonologically well specified. As we will review below, there are opposing theories and resulting predictions, supported by empirical data, as to how this knowledge is acquired and applied to lexical representations. The time is thus ripe to aggregate all publicly available evidence using a meta-analysis. In doing so, we can examine developmental trends making use of data from a much larger and diverse sample of infants than is possible in most single studies.</w:t>
       </w:r>
     </w:p>
     <w:p>
@@ -476,13 +464,13 @@
         <w:t xml:space="preserve"> </w:t>
       </w:r>
       <w:r>
-        <w:t xml:space="preserve">infants’s initially episodic representations give way to more abstract phonological word forms, as the infant learns more words, the detail of which can be accessed more or less easily depending on factors such as the infant’s age or the demands of the task. This argument is supported by the results of</w:t>
-      </w:r>
-      <w:r>
-        <w:t xml:space="preserve"> </w:t>
-      </w:r>
-      <w:r>
-        <w:t xml:space="preserve">Mani and Plunkett (2010)</w:t>
+        <w:t xml:space="preserve">infants’ initially episodic representations give way to more abstract phonological word forms, as the infant learns more words, the detail of which can be accessed more or less easily depending on factors such as the infant’s age or the demands of the task. This argument is supported by the results of</w:t>
+      </w:r>
+      <w:r>
+        <w:t xml:space="preserve"> </w:t>
+      </w:r>
+      <w:r>
+        <w:t xml:space="preserve">Mani &amp; Plunkett (2010)</w:t>
       </w:r>
       <w:r>
         <w:t xml:space="preserve">, who found that 12-month-old infants with a larger vocabulary showed a greater sensitivity to vowel mispronunciations than infants with a smaller vocabulary.</w:t>
@@ -558,13 +546,25 @@
         <w:t xml:space="preserve">(Mani &amp; Plunkett, 2011)</w:t>
       </w:r>
       <w:r>
-        <w:t xml:space="preserve">. When faced with large and salient mispronunciations, sensitivity to small 1-feature mispronunciations may be obscured, especially if infants show graded sensitivity to different degrees of mispronunciations (see below), as</w:t>
-      </w:r>
-      <w:r>
-        <w:t xml:space="preserve"> </w:t>
-      </w:r>
-      <w:r>
-        <w:t xml:space="preserve">Mani and Plunkett (2011)</w:t>
+        <w:t xml:space="preserve">.</w:t>
+      </w:r>
+      <w:r>
+        <w:t xml:space="preserve"> </w:t>
+      </w:r>
+      <w:r>
+        <w:t xml:space="preserve">Mani &amp; Plunkett (2011)</w:t>
+      </w:r>
+      <w:r>
+        <w:t xml:space="preserve"> </w:t>
+      </w:r>
+      <w:r>
+        <w:t xml:space="preserve">argue that when faced with large and salient mispronunciations, infants’ sensitivity to small 1-feature mispronunciations may be obscured. This would especially be the case if infants show graded sensitivity to different degrees of mispronunciations (see below), as</w:t>
+      </w:r>
+      <w:r>
+        <w:t xml:space="preserve"> </w:t>
+      </w:r>
+      <w:r>
+        <w:t xml:space="preserve">Mani &amp; Plunkett (2011)</w:t>
       </w:r>
       <w:r>
         <w:t xml:space="preserve"> </w:t>
@@ -578,7 +578,7 @@
         <w:pStyle w:val="Textkrper"/>
       </w:pPr>
       <w:r>
-        <w:t xml:space="preserve">To disentangle the predictions that phono-lexical representations are progressively becoming more specified or are specified early, we investigate the relationship between mispronunciation sensitivity and age as well as vocabulary size. But, this may not account for all variability found in the literature. Many studies pose more nuanced questions, such as examining the impact of number of phonological features changed (mispronunciation size) or the location of the mispronunciation. Some studies may differ in their experimental design, presenting a distractor image that is either familiar or completely novel. We thus include an analysis of the features of the task to shed further light on early phono-lexical representations and their maturation.</w:t>
+        <w:t xml:space="preserve">To disentangle the predictions that phono-lexical representations are progressively becoming more specified or are specified early, we investigate the relationship between mispronunciation sensitivity and age as well as vocabulary size. But, this may not account for all variability found in the literature. Indeed, different laboratories may vary in their approach to creating a mispronunciation sensitivity experiment, using different types of stimuli and methodologies. Many studies pose more nuanced questions, such as examining the impact of number of phonological features changed (mispronunciation size) or the location of the mispronunciation. Some studies may differ in their experimental design, presenting a distractor image that is either familiar or completely novel. In our meta-analysis we code for features of the experiment that are often reported but vary across studies and include an analysis of these features to shed further light on early phono-lexical representations and their maturation.</w:t>
       </w:r>
     </w:p>
     <w:p>
@@ -598,13 +598,13 @@
         <w:t xml:space="preserve"> </w:t>
       </w:r>
       <w:r>
-        <w:t xml:space="preserve">describes how infants acquire and organize the incoming speech signal into phonetic and indexical detail. The ability to access and use this detail, however, is governed by the task or developmental demands probed in a particular experiment. In a particularly demanding task, such as when the target and distractor image share the same onset (e.g. doggie and doll), infants’ ability to access the phonological detail of familiar words may be restricted</w:t>
-      </w:r>
-      <w:r>
-        <w:t xml:space="preserve"> </w:t>
-      </w:r>
-      <w:r>
-        <w:t xml:space="preserve">(Swingley, Pinto, &amp; Fernald, 1999)</w:t>
+        <w:t xml:space="preserve">describes how infants acquire and organize the incoming speech signal into phonetic and indexical detail. The ability to access and use this detail, however, is governed by the task or developmental demands probed in a particular experiment. For example, if infants are tested on a more subtle mispronunciation that changes only one phonological feature, they may be less likely to identify the change in comparison to a mispronunciation that changes two or three phonological features</w:t>
+      </w:r>
+      <w:r>
+        <w:t xml:space="preserve"> </w:t>
+      </w:r>
+      <w:r>
+        <w:t xml:space="preserve">(White &amp; Morgan, 2008)</w:t>
       </w:r>
       <w:r>
         <w:t xml:space="preserve">. If older infants are more likely to be tested using a more demanding mispronunciation sensitivity task, this may attenuate developmental effects across studies. Note, however, that those studies reporting change</w:t>
@@ -639,7 +639,7 @@
         <w:pStyle w:val="Textkrper"/>
       </w:pPr>
       <w:r>
-        <w:t xml:space="preserve">The first set of questions concern how infants’ sensitivity is modulated by different kinds of mispronunciations. Some experiments examine infants’ sensitivity to factors that change the identity of a word on a measurable level, or</w:t>
+        <w:t xml:space="preserve">The first set of questions concern how infants’ sensitivity is modulated by different kinds of mispronunciations. Following on the above example, some experiments examine infants’ sensitivity to factors that change the identity of a word on a measurable level, or</w:t>
       </w:r>
       <w:r>
         <w:t xml:space="preserve"> </w:t>
@@ -654,7 +654,7 @@
         <w:t xml:space="preserve"> </w:t>
       </w:r>
       <w:r>
-        <w:t xml:space="preserve">(i.e. 1-feature, 2-features, 3-features, etc.), finding graded sensitivity to both consonant</w:t>
+        <w:t xml:space="preserve">(i.e. 1-feature, 2-features, 3-features), finding that infants are more sensitive to larger mispronunciations (3-feature-changes) than smaller mispronunciations (1-feature changes) for both consonant</w:t>
       </w:r>
       <w:r>
         <w:t xml:space="preserve"> </w:t>
@@ -678,7 +678,7 @@
         <w:t xml:space="preserve"> </w:t>
       </w:r>
       <w:r>
-        <w:t xml:space="preserve">feature changes. This also has consequences for understanding the developmental trajectory of mispronunciation sensitivity, as adults show similar graded sensitivity</w:t>
+        <w:t xml:space="preserve">mispronunciations, known as graded sensitivity. This also has consequences for understanding the developmental trajectory of mispronunciation sensitivity, as adults show similar graded sensitivity</w:t>
       </w:r>
       <w:r>
         <w:t xml:space="preserve"> </w:t>
@@ -686,13 +686,16 @@
       <w:r>
         <w:t xml:space="preserve">(Bailey &amp; Hahn, 2005)</w:t>
       </w:r>
+      <w:r>
+        <w:t xml:space="preserve">.</w:t>
+      </w:r>
     </w:p>
     <w:p>
       <w:pPr>
         <w:pStyle w:val="Textkrper"/>
       </w:pPr>
       <w:r>
-        <w:t xml:space="preserve">The COHORT model</w:t>
+        <w:t xml:space="preserve">The position of mispronunciation in the word may differentially interrupt the infant’s word recognition process, but the degree to which position impacts word recognition is a matter of debate. The COHORT model</w:t>
       </w:r>
       <w:r>
         <w:t xml:space="preserve"> </w:t>
@@ -704,7 +707,7 @@
         <w:t xml:space="preserve"> </w:t>
       </w:r>
       <w:r>
-        <w:t xml:space="preserve">describes lexical access in one direction, with the importance of each phoneme decreasing as its position comes later in the word. In contrast, the TRACE model</w:t>
+        <w:t xml:space="preserve">describes lexical access in a linear direction, with the importance of each phoneme decreasing as its position comes later in the word. In contrast, the TRACE model</w:t>
       </w:r>
       <w:r>
         <w:t xml:space="preserve"> </w:t>
@@ -798,7 +801,7 @@
         <w:pStyle w:val="Textkrper"/>
       </w:pPr>
       <w:r>
-        <w:t xml:space="preserve">A second set of questions is whether the context modulates infants’ responses to mispronunciations. In order to study the influence of mispronunciation position, many studies control the</w:t>
+        <w:t xml:space="preserve">A second set of questions is whether the experimental context modulates infants’ responses to mispronunciations. In order to study the influence of mispronunciation position, many studies control the</w:t>
       </w:r>
       <w:r>
         <w:t xml:space="preserve"> </w:t>
@@ -819,13 +822,13 @@
         <w:t xml:space="preserve">“</w:t>
       </w:r>
       <w:r>
-        <w:t xml:space="preserve">doggie</w:t>
+        <w:t xml:space="preserve">ball</w:t>
       </w:r>
       <w:r>
         <w:t xml:space="preserve">”</w:t>
       </w:r>
       <w:r>
-        <w:t xml:space="preserve">, the image of a dog would be paired with a distractor image that shares onset overlap, such as</w:t>
+        <w:t xml:space="preserve">, the image of a ball would be paired with a distractor image that shares onset overlap, such as</w:t>
       </w:r>
       <w:r>
         <w:t xml:space="preserve"> </w:t>
@@ -834,19 +837,19 @@
         <w:t xml:space="preserve">“</w:t>
       </w:r>
       <w:r>
-        <w:t xml:space="preserve">doll</w:t>
+        <w:t xml:space="preserve">bed</w:t>
       </w:r>
       <w:r>
         <w:t xml:space="preserve">”</w:t>
       </w:r>
       <w:r>
-        <w:t xml:space="preserve">. This ensures that infants can not use the onset of the word to differentiate between the target and distractor images</w:t>
-      </w:r>
-      <w:r>
-        <w:t xml:space="preserve"> </w:t>
-      </w:r>
-      <w:r>
-        <w:t xml:space="preserve">(Swingley et al., 1999)</w:t>
+        <w:t xml:space="preserve">. This ensures that infants cannot use the onset of the word to differentiate between the target and distractor images</w:t>
+      </w:r>
+      <w:r>
+        <w:t xml:space="preserve"> </w:t>
+      </w:r>
+      <w:r>
+        <w:t xml:space="preserve">(Mani &amp; Plunkett, 2007)</w:t>
       </w:r>
       <w:r>
         <w:t xml:space="preserve">. Instead, infants must pay attention to the mispronounced phoneme in order to successfully detect the change.</w:t>
@@ -1001,7 +1004,7 @@
         <w:t xml:space="preserve"> </w:t>
       </w:r>
       <w:r>
-        <w:t xml:space="preserve">(Moher, Liberati, Tetzlaff, Altman, &amp; Group, 2009)</w:t>
+        <w:t xml:space="preserve">(Moher, Liberati, Tetzlaff, Altman, &amp; PRISMA Group", 2009)</w:t>
       </w:r>
       <w:r>
         <w:t xml:space="preserve">. Figure</w:t>
@@ -4901,7 +4904,7 @@
         <w:t xml:space="preserve"> </w:t>
       </w:r>
       <w:r>
-        <w:t xml:space="preserve">Swingley and Aslin (2000)</w:t>
+        <w:t xml:space="preserve">Swingley &amp; Aslin (2000)</w:t>
       </w:r>
       <w:r>
         <w:t xml:space="preserve"> </w:t>
@@ -5194,7 +5197,7 @@
         <w:pStyle w:val="Textkrper"/>
       </w:pPr>
       <w:r>
-        <w:t xml:space="preserve">Mispronunciation sensitivity studies typically examine infants’ proportion of target looks (PTL) in comparison to some baseline measurement. PTL is calculated by dividing the percentage of looks to the target by the total percentage of looks to both the target and distractor images. Across papers the baseline comparison varied; since other options were not available to us, we used the baseline reported by the authors of each paper. Over half of the records (</w:t>
+        <w:t xml:space="preserve">Mispronunciation sensitivity studies are typically examine infants’ proportion of target looks (PTL) in comparison to some baseline measurement. PTL is calculated by dividing the percentage of looks to the target by the total percentage of looks to both the target and distractor images. Across papers the baseline comparison varied; since other options were not available to us, we used the baseline reported by the authors of each paper. Over half of the records (</w:t>
       </w:r>
       <w:r>
         <w:rPr>
@@ -5206,7 +5209,7 @@
         <w:t xml:space="preserve"> </w:t>
       </w:r>
       <w:r>
-        <w:t xml:space="preserve">= 129) subtracted the PTL score for a pre-naming phase from the PTL score for a post-naming phase, resulting in a Difference Score. The Difference Score is one value, which is then compared with a chance value of 0. In contrast, Pre vs. Post (</w:t>
+        <w:t xml:space="preserve">= 129) subtracted the PTL score for a pre-naming phase from the PTL score for a post-naming phase, resulting in a Difference Score. The Difference Score is one value, which is then compared with a chance value of 0. Pre vs. Post (</w:t>
       </w:r>
       <w:r>
         <w:rPr>
@@ -5218,7 +5221,7 @@
         <w:t xml:space="preserve"> </w:t>
       </w:r>
       <w:r>
-        <w:t xml:space="preserve">= 69 records), directly compare the post- and pre-naming PTL scores with one another using a statistical test (e.g. t-test, ANOVA). This requires two values, one for the pre-naming phase and one for the post-naming phase. The remaining records used a Post dependent variable (</w:t>
+        <w:t xml:space="preserve">= 69 records) accomplishes the same analysis, directly compare the post- and pre-naming PTL scores with one another using a statistical test (e.g. t-test, ANOVA). This requires two values, one for the pre-naming phase and one for the post-naming phase. The remaining records used a Post dependent variable (</w:t>
       </w:r>
       <w:r>
         <w:rPr>
@@ -5982,7 +5985,25 @@
         <w:t xml:space="preserve"> </w:t>
       </w:r>
       <w:r>
-        <w:t xml:space="preserve">= 0.2) indicates that there might be no relationship between age and target looks in response to a correctly pronounced or mispronounced label.</w:t>
+        <w:t xml:space="preserve">= 0.2) indicates that there was no relationship between age and target looks in response to a correctly pronounced or mispronounced label. However, previous experimental studies (</w:t>
+      </w:r>
+      <w:r>
+        <w:t xml:space="preserve">(e.g. Fernald, Pinto, Swingley, Weinberg, &amp; McRoberts, 1998)</w:t>
+      </w:r>
+      <w:r>
+        <w:t xml:space="preserve">) and a recent meta-analysis</w:t>
+      </w:r>
+      <w:r>
+        <w:t xml:space="preserve"> </w:t>
+      </w:r>
+      <w:r>
+        <w:t xml:space="preserve">(Frank, Lewis, &amp; Macdonald, 2016)</w:t>
+      </w:r>
+      <w:r>
+        <w:t xml:space="preserve"> </w:t>
+      </w:r>
+      <w:r>
+        <w:t xml:space="preserve">have found that children’s speed and accuracy in recognition of correctly pronounced words increases with age. Perhaps older children are more likely to be tested on less-frequent, later learned words than younger children, which could lead to a lack of a relationship between age and target looks in response to correct pronunciations in the current meta-analysis.</w:t>
       </w:r>
     </w:p>
     <w:p>
@@ -6072,7 +6093,7 @@
           <wp:inline>
             <wp:extent cx="5969000" cy="5969000"/>
             <wp:effectExtent b="0" l="0" r="0" t="0"/>
-            <wp:docPr descr="Figure 3: Panel a: Effect sizes for correct pronunciations (orange) and mispronunciations (blue) by participant age. Panel b: Effect sizes for mispronunciation sensitivity (correct - mispronunciations) by participant age. For both panels, point size depicts inverse variance and the dashed line indicates zero (chance)." title="" id="1" name="Picture"/>
+            <wp:docPr descr="Figure 3: Panel a: Effect sizes for correct pronunciations (orange) and mispronunciations (blue) by participant age. Panel b: Effect sizes for mispronunciation sensitivity within subject group and study (correct - mispronunciations) by participant age. For both panels, point size depicts inverse variance and the dashed line indicates zero (chance)." title="" id="1" name="Picture"/>
             <a:graphic>
               <a:graphicData uri="http://schemas.openxmlformats.org/drawingml/2006/picture">
                 <pic:pic>
@@ -6115,7 +6136,7 @@
         <w:pStyle w:val="ImageCaption"/>
       </w:pPr>
       <w:r>
-        <w:t xml:space="preserve">Figure 3: Panel a: Effect sizes for correct pronunciations (orange) and mispronunciations (blue) by participant age. Panel b: Effect sizes for mispronunciation sensitivity (correct - mispronunciations) by participant age. For both panels, point size depicts inverse variance and the dashed line indicates zero (chance).</w:t>
+        <w:t xml:space="preserve">Figure 3: Panel a: Effect sizes for correct pronunciations (orange) and mispronunciations (blue) by participant age. Panel b: Effect sizes for mispronunciation sensitivity within subject group and study (correct - mispronunciations) by participant age. For both panels, point size depicts inverse variance and the dashed line indicates zero (chance).</w:t>
       </w:r>
     </w:p>
     <w:p>
@@ -6380,7 +6401,7 @@
         <w:pStyle w:val="FirstParagraph"/>
       </w:pPr>
       <w:r>
-        <w:t xml:space="preserve">If infants’ word recognition skills are generally thought to improve with age and vocabulary size, research questions that tap more complex processes may be more likely to be investigated in older infants. In this section, we consider each moderator individually and investigate its influence on mispronunciation sensitivity. For most moderators (except mispronunciation size), we combine the correct and mispronounced datasets and include the moderator of condition, to study mispronunciation sensitivity as opposed to object recognition. To better understand the impact of these moderators on developmental change, we include age as subsequent moderator. Results of the moderator tests as well as the individual effects for each moderator interaction are reported in Table 2. All moderator tests were significant and subsequent significant interactions of critical terms are interpreted. Finally, we analyze the relationship between infant age and the moderator condition they were tested in using Fisher’s exact test, which is more appropriate for small sample sizes</w:t>
+        <w:t xml:space="preserve">If infants’ word recognition skills are generally thought to improve with age and vocabulary size, research questions that tap more complex processes may be more likely to be investigated in older infants. In this section, we consider each moderator individually and investigate its influence on mispronunciation sensitivity. For most moderators (except mispronunciation size), we combine the correct and mispronounced datasets and include the moderator of condition, to study mispronunciation sensitivity as opposed to object recognition. To better understand the impact of these moderators on developmental change, we include age as subsequent moderator. Results of the 5 main moderator tests (mispronunciation size, mispronunciation position, mispronunciation type, distractor overlap, distractor familiarity) as well as the individual effects for each moderator interaction are reported in Table 2. The statistic that tests whether a specific moderator explains a significant proportion of variance in the data, QM, was significant for all moderators and subsequent significant interactions of critical terms are interpreted. Finally, we analyze the relationship between infant age and the moderator condition they were tested in using Fisher’s exact test, which is more appropriate for small sample sizes</w:t>
       </w:r>
       <w:r>
         <w:t xml:space="preserve"> </w:t>
@@ -6427,7 +6448,7 @@
         <w:t xml:space="preserve"> </w:t>
       </w:r>
       <w:r>
-        <w:t xml:space="preserve">and this moderator was coded as a continuous variable. We did not include records for which the numer of features changed was not specified or consistent within a record (e.g., both 1- and 2-feature changes within one mispronunciation record).</w:t>
+        <w:t xml:space="preserve">and this moderator was coded as a continuous variable. We did not include records for which the number of features changed was not specified or consistent within a record (e.g., both 1- and 2-feature changes within one mispronunciation record).</w:t>
       </w:r>
     </w:p>
     <w:p>
@@ -6648,7 +6669,7 @@
           <wp:inline>
             <wp:extent cx="5969000" cy="2984500"/>
             <wp:effectExtent b="0" l="0" r="0" t="0"/>
-            <wp:docPr descr="Figure 6: Panel a: Effect sizes for mispronunciation sensitivity (correct - mispronunciations) for mispronunciations on the onset, medial, and coda positions. Panel b: Effect sizes for mispronunciation sensitivity (correct - mispronunciations) for mispronunciations on the onset, medial, and coda positions by age. For both panels, point size depicts inverse variance and the dashed line indicates zero (chance)." title="" id="1" name="Picture"/>
+            <wp:docPr descr="Figure 6: Panel a: Effect sizes for mispronunciation sensitivity within subject group and study (correct - mispronunciations) for mispronunciations on the onset, medial, and coda positions. Panel b: Effect sizes for mispronunciation sensitivity within subject group and study (correct - mispronunciations) for mispronunciations on the onset, medial, and coda positions by age. For both panels, point size depicts inverse variance and the dashed line indicates zero (chance)." title="" id="1" name="Picture"/>
             <a:graphic>
               <a:graphicData uri="http://schemas.openxmlformats.org/drawingml/2006/picture">
                 <pic:pic>
@@ -6691,7 +6712,7 @@
         <w:pStyle w:val="ImageCaption"/>
       </w:pPr>
       <w:r>
-        <w:t xml:space="preserve">Figure 6: Panel a: Effect sizes for mispronunciation sensitivity (correct - mispronunciations) for mispronunciations on the onset, medial, and coda positions. Panel b: Effect sizes for mispronunciation sensitivity (correct - mispronunciations) for mispronunciations on the onset, medial, and coda positions by age. For both panels, point size depicts inverse variance and the dashed line indicates zero (chance).</w:t>
+        <w:t xml:space="preserve">Figure 6: Panel a: Effect sizes for mispronunciation sensitivity within subject group and study (correct - mispronunciations) for mispronunciations on the onset, medial, and coda positions. Panel b: Effect sizes for mispronunciation sensitivity within subject group and study (correct - mispronunciations) for mispronunciations on the onset, medial, and coda positions by age. For both panels, point size depicts inverse variance and the dashed line indicates zero (chance).</w:t>
       </w:r>
     </w:p>
     <w:p>
@@ -6956,7 +6977,7 @@
           <wp:inline>
             <wp:extent cx="5969000" cy="6565900"/>
             <wp:effectExtent b="0" l="0" r="0" t="0"/>
-            <wp:docPr descr="Figure 7: Panel a: Effect sizes for mispronunciation sensitivity (correct - mispronunciations) for consonant and vowel mispronunciations. Panel b: Effect sizes for mispronunciation sensitivity (correct - mispronunciations) for consonant and vowel mispronunciations by age. For both panels, point size depicts inverse variance and the dashed line indicates zero (chance)." title="" id="1" name="Picture"/>
+            <wp:docPr descr="Figure 7: Panel a: Effect sizes for mispronunciation sensitivity within subject group and study (correct - mispronunciations) for consonant and vowel mispronunciations. Panel b: Effect sizes for mispronunciation sensitivity within subject group and study (correct - mispronunciations) for consonant and vowel mispronunciations by age. For both panels, point size depicts inverse variance and the dashed line indicates zero (chance)." title="" id="1" name="Picture"/>
             <a:graphic>
               <a:graphicData uri="http://schemas.openxmlformats.org/drawingml/2006/picture">
                 <pic:pic>
@@ -6999,7 +7020,7 @@
         <w:pStyle w:val="ImageCaption"/>
       </w:pPr>
       <w:r>
-        <w:t xml:space="preserve">Figure 7: Panel a: Effect sizes for mispronunciation sensitivity (correct - mispronunciations) for consonant and vowel mispronunciations. Panel b: Effect sizes for mispronunciation sensitivity (correct - mispronunciations) for consonant and vowel mispronunciations by age. For both panels, point size depicts inverse variance and the dashed line indicates zero (chance).</w:t>
+        <w:t xml:space="preserve">Figure 7: Panel a: Effect sizes for mispronunciation sensitivity within subject group and study (correct - mispronunciations) for consonant and vowel mispronunciations. Panel b: Effect sizes for mispronunciation sensitivity within subject group and study (correct - mispronunciations) for consonant and vowel mispronunciations by age. For both panels, point size depicts inverse variance and the dashed line indicates zero (chance).</w:t>
       </w:r>
     </w:p>
     <w:p>
@@ -7099,7 +7120,7 @@
           <wp:inline>
             <wp:extent cx="5969000" cy="6565900"/>
             <wp:effectExtent b="0" l="0" r="0" t="0"/>
-            <wp:docPr descr="Figure 8: Panel a: Effect sizes for mispronunciation sensitivity (correct - mispronunciations) for consonant and vowel mispronunciations for infants learning a Germanic (left) or a Romance (right) native language. Panel b: Effect sizes for mispronunciation sensitivity (correct - mispronunciations) for consonant and vowel mispronunciations for infants learning a Germanic (left) or a Romance (right) native language by age. For both panels, point size depicts inverse variance and the dashed line indicates zero (chance)." title="" id="1" name="Picture"/>
+            <wp:docPr descr="Figure 8: Panel a: Effect sizes for mispronunciation sensitivity within subject group and study (correct - mispronunciations) for consonant and vowel mispronunciations for infants learning a Germanic (left) or a Romance (right) native language. Panel b: Effect sizes for mispronunciation sensitivity within subject group and study (correct - mispronunciations) for consonant and vowel mispronunciations for infants learning a Germanic (left) or a Romance (right) native language by age. For both panels, point size depicts inverse variance and the dashed line indicates zero (chance)." title="" id="1" name="Picture"/>
             <a:graphic>
               <a:graphicData uri="http://schemas.openxmlformats.org/drawingml/2006/picture">
                 <pic:pic>
@@ -7142,7 +7163,7 @@
         <w:pStyle w:val="ImageCaption"/>
       </w:pPr>
       <w:r>
-        <w:t xml:space="preserve">Figure 8: Panel a: Effect sizes for mispronunciation sensitivity (correct - mispronunciations) for consonant and vowel mispronunciations for infants learning a Germanic (left) or a Romance (right) native language. Panel b: Effect sizes for mispronunciation sensitivity (correct - mispronunciations) for consonant and vowel mispronunciations for infants learning a Germanic (left) or a Romance (right) native language by age. For both panels, point size depicts inverse variance and the dashed line indicates zero (chance).</w:t>
+        <w:t xml:space="preserve">Figure 8: Panel a: Effect sizes for mispronunciation sensitivity within subject group and study (correct - mispronunciations) for consonant and vowel mispronunciations for infants learning a Germanic (left) or a Romance (right) native language. Panel b: Effect sizes for mispronunciation sensitivity within subject group and study (correct - mispronunciations) for consonant and vowel mispronunciations for infants learning a Germanic (left) or a Romance (right) native language by age. For both panels, point size depicts inverse variance and the dashed line indicates zero (chance).</w:t>
       </w:r>
     </w:p>
     <w:p>
@@ -7242,7 +7263,7 @@
           <wp:inline>
             <wp:extent cx="5969000" cy="6565900"/>
             <wp:effectExtent b="0" l="0" r="0" t="0"/>
-            <wp:docPr descr="Figure 9: Panel a: Effect sizes for mispronunciation sensitivity (correct - mispronunciations) for target-distractor pairs with onset overlap or no overlap. Panel b: Effect sizes for mispronunciation sensitivity (correct - mispronunciations) for target-distractor pairs with onset overlap or no overlap by age. For both panels, point size depicts inverse variance and the dashed line indicates zero (chance)." title="" id="1" name="Picture"/>
+            <wp:docPr descr="Figure 9: Panel a: Effect sizes for mispronunciation sensitivity within subject group and study (correct - mispronunciations) for target-distractor pairs with onset overlap or no overlap. Panel b: Effect sizes for mispronunciation sensitivity within subject group and study (correct - mispronunciations) for target-distractor pairs with onset overlap or no overlap by age. For both panels, point size depicts inverse variance and the dashed line indicates zero (chance)." title="" id="1" name="Picture"/>
             <a:graphic>
               <a:graphicData uri="http://schemas.openxmlformats.org/drawingml/2006/picture">
                 <pic:pic>
@@ -7285,7 +7306,7 @@
         <w:pStyle w:val="ImageCaption"/>
       </w:pPr>
       <w:r>
-        <w:t xml:space="preserve">Figure 9: Panel a: Effect sizes for mispronunciation sensitivity (correct - mispronunciations) for target-distractor pairs with onset overlap or no overlap. Panel b: Effect sizes for mispronunciation sensitivity (correct - mispronunciations) for target-distractor pairs with onset overlap or no overlap by age. For both panels, point size depicts inverse variance and the dashed line indicates zero (chance).</w:t>
+        <w:t xml:space="preserve">Figure 9: Panel a: Effect sizes for mispronunciation sensitivity within subject group and study (correct - mispronunciations) for target-distractor pairs with onset overlap or no overlap. Panel b: Effect sizes for mispronunciation sensitivity within subject group and study (correct - mispronunciations) for target-distractor pairs with onset overlap or no overlap by age. For both panels, point size depicts inverse variance and the dashed line indicates zero (chance).</w:t>
       </w:r>
     </w:p>
     <w:p>
@@ -7407,7 +7428,7 @@
         <w:rPr>
           <w:i/>
         </w:rPr>
-        <w:t xml:space="preserve">Summary of moderator tests and effect estimates.</w:t>
+        <w:t xml:space="preserve">Summary of the 5 moderator tests, including effect estimates for effects and critical interactions.</w:t>
       </w:r>
     </w:p>
     <w:tbl>
@@ -7644,15 +7665,7 @@
       </w:tr>
       <w:tr>
         <w:tc>
-          <w:p>
-            <w:pPr>
-              <w:pStyle w:val="Compact"/>
-              <w:jc w:val="left"/>
-            </w:pPr>
-            <w:r>
-              <w:t xml:space="preserve">Misp. size</w:t>
-            </w:r>
-          </w:p>
+          <w:p/>
         </w:tc>
         <w:tc>
           <w:p>
@@ -7832,15 +7845,7 @@
       </w:tr>
       <w:tr>
         <w:tc>
-          <w:p>
-            <w:pPr>
-              <w:pStyle w:val="Compact"/>
-              <w:jc w:val="left"/>
-            </w:pPr>
-            <w:r>
-              <w:t xml:space="preserve">Misp. position</w:t>
-            </w:r>
-          </w:p>
+          <w:p/>
         </w:tc>
         <w:tc>
           <w:p>
@@ -8020,15 +8025,7 @@
       </w:tr>
       <w:tr>
         <w:tc>
-          <w:p>
-            <w:pPr>
-              <w:pStyle w:val="Compact"/>
-              <w:jc w:val="left"/>
-            </w:pPr>
-            <w:r>
-              <w:t xml:space="preserve">Misp. type</w:t>
-            </w:r>
-          </w:p>
+          <w:p/>
         </w:tc>
         <w:tc>
           <w:p>
@@ -8114,15 +8111,7 @@
       </w:tr>
       <w:tr>
         <w:tc>
-          <w:p>
-            <w:pPr>
-              <w:pStyle w:val="Compact"/>
-              <w:jc w:val="left"/>
-            </w:pPr>
-            <w:r>
-              <w:t xml:space="preserve">Misp. type</w:t>
-            </w:r>
-          </w:p>
+          <w:p/>
         </w:tc>
         <w:tc>
           <w:p>
@@ -8208,15 +8197,7 @@
       </w:tr>
       <w:tr>
         <w:tc>
-          <w:p>
-            <w:pPr>
-              <w:pStyle w:val="Compact"/>
-              <w:jc w:val="left"/>
-            </w:pPr>
-            <w:r>
-              <w:t xml:space="preserve">Misp. type</w:t>
-            </w:r>
-          </w:p>
+          <w:p/>
         </w:tc>
         <w:tc>
           <w:p>
@@ -8308,7 +8289,7 @@
               <w:jc w:val="left"/>
             </w:pPr>
             <w:r>
-              <w:t xml:space="preserve">Distractor Overlap</w:t>
+              <w:t xml:space="preserve">Distractor overlap</w:t>
             </w:r>
           </w:p>
         </w:tc>
@@ -8396,15 +8377,7 @@
       </w:tr>
       <w:tr>
         <w:tc>
-          <w:p>
-            <w:pPr>
-              <w:pStyle w:val="Compact"/>
-              <w:jc w:val="left"/>
-            </w:pPr>
-            <w:r>
-              <w:t xml:space="preserve">Distractor Overlap</w:t>
-            </w:r>
-          </w:p>
+          <w:p/>
         </w:tc>
         <w:tc>
           <w:p>
@@ -8496,7 +8469,7 @@
               <w:jc w:val="left"/>
             </w:pPr>
             <w:r>
-              <w:t xml:space="preserve">Distractor Familiarity</w:t>
+              <w:t xml:space="preserve">Distractor familiarity</w:t>
             </w:r>
           </w:p>
         </w:tc>
@@ -8584,15 +8557,7 @@
       </w:tr>
       <w:tr>
         <w:tc>
-          <w:p>
-            <w:pPr>
-              <w:pStyle w:val="Compact"/>
-              <w:jc w:val="left"/>
-            </w:pPr>
-            <w:r>
-              <w:t xml:space="preserve">Distractor Familiarity</w:t>
-            </w:r>
-          </w:p>
+          <w:p/>
         </w:tc>
         <w:tc>
           <w:p>
@@ -8733,7 +8698,7 @@
         <w:pStyle w:val="FirstParagraph"/>
       </w:pPr>
       <w:r>
-        <w:t xml:space="preserve">We next considered whether an effect of maturation might have been masked by other factors we have not yet captured in our analyses. A strong candidate that emerged during the construction of the present dataset and careful reading of the original papers was the analysis approach. We observed, as mentioned in the Methods section, variation in the dependent variable reported, and additionally noted that the size of the chosen post-naming analysis window varied substantially across papers. Researchers’ analysis strategy may be adapted to infants’ age or influenced by having observed the data. For example, consider the possibility that there is a true increase in mispronunciation sensitivity over development. In this scenario, younger infants should show no or only little sensitivity to mispronunciations while older infants would show a large sensitivity to mispronunciations. This lack of or small mispronunciation sensitivity in younger infants is likely to lead to non-significant results, especially given the prevalent small sample sizes, which would be more difficult to publish</w:t>
+        <w:t xml:space="preserve">We next considered whether an effect of maturation might have been masked by other factors we have not yet captured in our analyses. A strong candidate that emerged during the construction of the present dataset and careful reading of the original papers was the analysis approach. We observed, as mentioned in the Methods section, variation in the dependent variable reported, and additionally noted that the size of the chosen post-naming analysis window varied substantially across papers. Researchers’ analysis strategy may be adapted to infants’ age or influenced by having observed the data. For example, consider the possibility that a particular study does not find that infants looked to the target object upon hearing a correct pronunciation. With this pattern of behavior, interpreting an effect of mispronunciation sensitivity becomes difficult; how can infants notice a phoneme change when they do not even show recognition of the correct pronunciation? A lack of recognition or a small effect for correct pronunciations would be more difficult to publish</w:t>
       </w:r>
       <w:r>
         <w:t xml:space="preserve"> </w:t>
@@ -8742,7 +8707,13 @@
         <w:t xml:space="preserve">(Ferguson &amp; Heene, 2012)</w:t>
       </w:r>
       <w:r>
-        <w:t xml:space="preserve">. In order to have publishable results, adjustments to the analysis approach could be made until a significant effect of mispronunciation sensitivity is found. This would lead to an increase in significant results and alter the observed developmental trajectory of mispronunciation sensitivity in the current meta-analysis. Such a scenario is in line with the publication bias we observe</w:t>
+        <w:t xml:space="preserve">. In order to have publishable results, adjustments to the analysis approach could be made until a significant effect of recognition for correct pronunciations is found. But, these adjustments would also need to be made for the analysis of mispronunciations, which may impact the size of the mispronunciation sensitivity effect. Such a scenario could explain the publication bias suggested by the asymmetry for correct pronunciations in the funnel plot shown in Figure</w:t>
+      </w:r>
+      <w:r>
+        <w:t xml:space="preserve"> </w:t>
+      </w:r>
+      <w:r>
+        <w:t xml:space="preserve">2</w:t>
       </w:r>
       <w:r>
         <w:t xml:space="preserve"> </w:t>
@@ -8751,7 +8722,7 @@
         <w:t xml:space="preserve">(Simmons, Nelson, &amp; Simonsohn, 2011)</w:t>
       </w:r>
       <w:r>
-        <w:t xml:space="preserve">.</w:t>
+        <w:t xml:space="preserve">. This could lead to an increase in significant results and even alter the developmental trajectory of mispronunciation sensitivity.</w:t>
       </w:r>
     </w:p>
     <w:p>
@@ -8783,10 +8754,10 @@
         <w:t xml:space="preserve"> </w:t>
       </w:r>
       <w:r>
-        <w:t xml:space="preserve">(Fernald, Pinto, Swingley, Weinberg, &amp; McRoberts, 1998)</w:t>
-      </w:r>
-      <w:r>
-        <w:t xml:space="preserve">, which may lead researchers to include longer post-naming phases in their experiments with younger infants. If this is the case, we expect a negative correlation between post-naming phase length and infant age. The post-naming analysis window, in contrast, represents how much of this phase was included in the statistical analysis and can be chosen after the experimental data is collected and perhaps observed. If this is the case, we expect a negative correlation between post-naming analysis window and infant age.</w:t>
+        <w:t xml:space="preserve">(Fernald et al., 1998)</w:t>
+      </w:r>
+      <w:r>
+        <w:t xml:space="preserve">, which may lead researchers to include longer post-naming phases in their experiments with younger infants. The post-naming analysis window, in contrast, represents how much of this phase was included in the statistical analysis and can be chosen after the experimental data is collected and perhaps observed. If infant age is influencing the length of these windows, we should expect a negative correlation.</w:t>
       </w:r>
     </w:p>
     <w:p>
@@ -8940,7 +8911,7 @@
           <wp:inline>
             <wp:extent cx="5969000" cy="6565900"/>
             <wp:effectExtent b="0" l="0" r="0" t="0"/>
-            <wp:docPr descr="Figure 10: Effect sizes for the different lengths of the post-naming analysis window: 2000 ms or less (orange), 2001 to 3000 ms (blue), and 3001 ms or greater (green). Although length of the post-naming analysis window was included as a continuous variable in the meta-analytic model, it is divided into categories for ease of viewing. Panel a plots mispronunciation sensitivity aggregated over age, while panel b plots mispronunciation sensitivity as a function of age. The lines plot the linear regression and the gray shaded area indicates the standard error." title="" id="1" name="Picture"/>
+            <wp:docPr descr="Figure 10: Effect sizes for the different lengths of the post-naming analysis window: 2000 ms or less (orange), 2001 to 3000 ms (blue), and 3001 ms or greater (green). Although length of the post-naming analysis window was included as a continuous variable in the meta-analytic model, it is divided into categories for ease of viewing. Panel a plots mispronunciation sensitivity aggregated over age, while panel b plots mispronunciation sensitivity, within subject group and study (correct - mispronunciations), as a function of age. The lines plot the linear regression and the gray shaded area indicates the standard error." title="" id="1" name="Picture"/>
             <a:graphic>
               <a:graphicData uri="http://schemas.openxmlformats.org/drawingml/2006/picture">
                 <pic:pic>
@@ -8983,7 +8954,7 @@
         <w:pStyle w:val="ImageCaption"/>
       </w:pPr>
       <w:r>
-        <w:t xml:space="preserve">Figure 10: Effect sizes for the different lengths of the post-naming analysis window: 2000 ms or less (orange), 2001 to 3000 ms (blue), and 3001 ms or greater (green). Although length of the post-naming analysis window was included as a continuous variable in the meta-analytic model, it is divided into categories for ease of viewing. Panel a plots mispronunciation sensitivity aggregated over age, while panel b plots mispronunciation sensitivity as a function of age. The lines plot the linear regression and the gray shaded area indicates the standard error.</w:t>
+        <w:t xml:space="preserve">Figure 10: Effect sizes for the different lengths of the post-naming analysis window: 2000 ms or less (orange), 2001 to 3000 ms (blue), and 3001 ms or greater (green). Although length of the post-naming analysis window was included as a continuous variable in the meta-analytic model, it is divided into categories for ease of viewing. Panel a plots mispronunciation sensitivity aggregated over age, while panel b plots mispronunciation sensitivity, within subject group and study (correct - mispronunciations), as a function of age. The lines plot the linear regression and the gray shaded area indicates the standard error.</w:t>
       </w:r>
     </w:p>
     <w:p>
@@ -9129,7 +9100,7 @@
         <w:pStyle w:val="FirstParagraph"/>
       </w:pPr>
       <w:r>
-        <w:t xml:space="preserve">As described in the Methods section, there was considerable variation across papers in whether the pre-naming phase was used as a baseline measurement and subtracted from the PTL score from the post-naming phase and compared with a chance value of 0 (Difference Score) or directly compared with the post-naming phase (Pre- vs. Post) or whether the post-naming PTL was compared with a chance value of 50% (Post). A positive Difference Score or a greater Pre- vs. Post-naming phase PTL indicates that infants increased their target looks after hearing the naming label. A Post PTL greater than 50% assumes recognition of the target image. As most papers do not specify whether any of these calculations are made before or after aggregating across trials and/or participants, we make no assumptions about how any aggregate scores or differences were computed.</w:t>
+        <w:t xml:space="preserve">As described in the Methods section, there was considerable variation across papers in whether the pre-naming phase was used as a baseline measurement (Difference Score or Pre- vs. Post) or whether the post-naming PTL was compared with a chance value of 50% (Post). Considering analyses of the dependent variables Difference Score or Pre- vs. Post produce the same result, we combined these two dependent variables into one, which we call Baseline Corrected. To our knowledge, there is no theory or evidence that explicitly drives choice of dependent variable in preferential looking studies, which may explain the wide variation in dependent variable reported in the papers included in this meta-analysis. We next explored whether the type of dependent variable calculated was related to the estimated size of sensitivity to mispronunciations.</w:t>
       </w:r>
     </w:p>
     <w:p>
@@ -9137,15 +9108,7 @@
         <w:pStyle w:val="Textkrper"/>
       </w:pPr>
       <w:r>
-        <w:t xml:space="preserve">To our knowledge, there is no theory or evidence that explicitly drives choice of dependent variable in preferential looking studies, which may explain the wide variation in dependent variable reported in the papers included in this meta-analysis. We next explored whether the type of dependent variable calculated influenced the estimated size of sensitivity to mispronunciations. Considering that the dependent variable Post differs in its consideration of pre-naming baseline preferences, we coded this as a reference condition.</w:t>
-      </w:r>
-    </w:p>
-    <w:p>
-      <w:pPr>
-        <w:pStyle w:val="Textkrper"/>
-      </w:pPr>
-      <w:r>
-        <w:t xml:space="preserve">When we included both condition and dependent variable as moderators, the moderator test was significant (QM(5) = 259.817,</w:t>
+        <w:t xml:space="preserve">When we included both condition and dependent variable as moderators, the moderator test was significant (QM(3) = 232.117,</w:t>
       </w:r>
       <w:r>
         <w:t xml:space="preserve"> </w:t>
@@ -9160,7 +9123,7 @@
         <w:t xml:space="preserve"> </w:t>
       </w:r>
       <w:r>
-        <w:t xml:space="preserve">&lt; .001). The estimate for the interaction between Pre vs. Post and condition was significantly smaller than that of the Post dependent variable (</w:t>
+        <w:t xml:space="preserve">&lt; .001). The estimate for the interaction between the type of dependent variable and condition was was significant (</w:t>
       </w:r>
       <m:oMath>
         <m:r>
@@ -9171,7 +9134,7 @@
         <w:t xml:space="preserve"> </w:t>
       </w:r>
       <w:r>
-        <w:t xml:space="preserve">= -0.392, SE = 0.101, 95% CI[-0.59, -0.194],</w:t>
+        <w:t xml:space="preserve">= -0.184, SE = 0.093, 95% CI[-0.365, -0.002],</w:t>
       </w:r>
       <w:r>
         <w:t xml:space="preserve"> </w:t>
@@ -9186,7 +9149,22 @@
         <w:t xml:space="preserve"> </w:t>
       </w:r>
       <w:r>
-        <w:t xml:space="preserve">&lt; .001), but the difference between the Difference Score and Post in the interaction with condition was small and not significant (</w:t>
+        <w:t xml:space="preserve">= 0.047). As can be seen in @ref(fig:PlotWithinCondDV_baseline), mispronunciation sensitivity was higher when the dependent variable reported was Post compared to when it was Baseline Corrected. When age was included as an additional moderator, the moderator test was significant (QM(7) = 238.595,</w:t>
+      </w:r>
+      <w:r>
+        <w:t xml:space="preserve"> </w:t>
+      </w:r>
+      <w:r>
+        <w:rPr>
+          <w:i/>
+        </w:rPr>
+        <w:t xml:space="preserve">p</w:t>
+      </w:r>
+      <w:r>
+        <w:t xml:space="preserve"> </w:t>
+      </w:r>
+      <w:r>
+        <w:t xml:space="preserve">&lt; .001). However, the estimate for the interaction between dependent variable, condition, and age was not significant (</w:t>
       </w:r>
       <m:oMath>
         <m:r>
@@ -9197,7 +9175,7 @@
         <w:t xml:space="preserve"> </w:t>
       </w:r>
       <w:r>
-        <w:t xml:space="preserve">= -0.01, SE = 0.098, 95% CI[-0.203, 0.183],</w:t>
+        <w:t xml:space="preserve">= -0.048, SE = 0.026, 95% CI[-0.1, 0.003],</w:t>
       </w:r>
       <w:r>
         <w:t xml:space="preserve"> </w:t>
@@ -9212,16 +9190,7 @@
         <w:t xml:space="preserve"> </w:t>
       </w:r>
       <w:r>
-        <w:t xml:space="preserve">= 0.916). This relationship is plotted in Figure</w:t>
-      </w:r>
-      <w:r>
-        <w:t xml:space="preserve"> </w:t>
-      </w:r>
-      <w:r>
-        <w:t xml:space="preserve">11</w:t>
-      </w:r>
-      <w:r>
-        <w:t xml:space="preserve">a.</w:t>
+        <w:t xml:space="preserve">= 0.064).</w:t>
       </w:r>
     </w:p>
     <w:p>
@@ -9229,103 +9198,7 @@
         <w:pStyle w:val="Textkrper"/>
       </w:pPr>
       <w:r>
-        <w:t xml:space="preserve">When age was included as an additional moderator, the moderator test was significant (QM(11) = 273.585,</w:t>
-      </w:r>
-      <w:r>
-        <w:t xml:space="preserve"> </w:t>
-      </w:r>
-      <w:r>
-        <w:rPr>
-          <w:i/>
-        </w:rPr>
-        <w:t xml:space="preserve">p</w:t>
-      </w:r>
-      <w:r>
-        <w:t xml:space="preserve"> </w:t>
-      </w:r>
-      <w:r>
-        <w:t xml:space="preserve">&lt; .001). The estimate for the interaction between Pre vs. Post, condition, and age was significantly smaller than that of the Post dependent variable (</w:t>
-      </w:r>
-      <m:oMath>
-        <m:r>
-          <m:t>β</m:t>
-        </m:r>
-      </m:oMath>
-      <w:r>
-        <w:t xml:space="preserve"> </w:t>
-      </w:r>
-      <w:r>
-        <w:t xml:space="preserve">= -0.089, SE = 0.03, 95% CI[-0.148, -0.03],</w:t>
-      </w:r>
-      <w:r>
-        <w:t xml:space="preserve"> </w:t>
-      </w:r>
-      <w:r>
-        <w:rPr>
-          <w:i/>
-        </w:rPr>
-        <w:t xml:space="preserve">p</w:t>
-      </w:r>
-      <w:r>
-        <w:t xml:space="preserve"> </w:t>
-      </w:r>
-      <w:r>
-        <w:t xml:space="preserve">= 0.003), but the difference between the Difference Score and Post in the interaction with condition and age was small and not significant (</w:t>
-      </w:r>
-      <m:oMath>
-        <m:r>
-          <m:t>β</m:t>
-        </m:r>
-      </m:oMath>
-      <w:r>
-        <w:t xml:space="preserve"> </w:t>
-      </w:r>
-      <w:r>
-        <w:t xml:space="preserve">= -0.036, SE = 0.027, 95% CI[-0.088, 0.016],</w:t>
-      </w:r>
-      <w:r>
-        <w:t xml:space="preserve"> </w:t>
-      </w:r>
-      <w:r>
-        <w:rPr>
-          <w:i/>
-        </w:rPr>
-        <w:t xml:space="preserve">p</w:t>
-      </w:r>
-      <w:r>
-        <w:t xml:space="preserve"> </w:t>
-      </w:r>
-      <w:r>
-        <w:t xml:space="preserve">= 0.174). When the dependent variable reported was Pre vs. Post, mispronunciation sensitivity was found to decrease with infant age, while in comparison, when the dependent variable was Post, mispronunciation sensitivity was found to increase with infant age (see This relationship is plotted in Figure</w:t>
-      </w:r>
-      <w:r>
-        <w:t xml:space="preserve"> </w:t>
-      </w:r>
-      <w:r>
-        <w:t xml:space="preserve">11</w:t>
-      </w:r>
-      <w:r>
-        <w:t xml:space="preserve">b.)</w:t>
-      </w:r>
-    </w:p>
-    <w:p>
-      <w:pPr>
-        <w:pStyle w:val="Textkrper"/>
-      </w:pPr>
-      <w:r>
-        <w:t xml:space="preserve">(Insert Figure</w:t>
-      </w:r>
-      <w:r>
-        <w:t xml:space="preserve"> </w:t>
-      </w:r>
-      <w:r>
-        <w:t xml:space="preserve">11</w:t>
-      </w:r>
-      <w:r>
-        <w:t xml:space="preserve"> </w:t>
-      </w:r>
-      <w:r>
-        <w:t xml:space="preserve">about here)</w:t>
+        <w:t xml:space="preserve">(Insert Figure @ref(fig:PlotWithinCondDV_baseline) about here)</w:t>
       </w:r>
     </w:p>
     <w:p>
@@ -9337,12 +9210,12 @@
           <wp:inline>
             <wp:extent cx="5969000" cy="6565900"/>
             <wp:effectExtent b="0" l="0" r="0" t="0"/>
-            <wp:docPr descr="Figure 11: Effect sizes for the different types of dependent variables calculated: Post (orange), Post vs. Pre (blue), and Difference Score (green). Panel a plots mispronunciation sensitivity aggregated over age, while panel b plots mispronunciation sensitivity as a function of age. The lines plot the linear regression and the gray shaded area indicates the standard error." title="" id="1" name="Picture"/>
+            <wp:docPr descr="(#fig:PlotWithinCondAgeDiffScore_old)Effect sizes for the different types of dependent variables calculated: Post (orange), Post vs. Pre (blue), and Difference Score (green). Panel a plots mispronunciation sensitivity aggregated over age, while panel b plots mispronunciation sensitivity, within subject group and study (correct - mispronunciations), as a function of age. The lines plot the linear regression and the gray shaded area indicates the standard error." title="" id="1" name="Picture"/>
             <a:graphic>
               <a:graphicData uri="http://schemas.openxmlformats.org/drawingml/2006/picture">
                 <pic:pic>
                   <pic:nvPicPr>
-                    <pic:cNvPr descr="VonHolzenBergmann_MPMetaAnalysis_files/figure-docx/PlotWithinCondAgeDiffScore-1.png" id="0" name="Picture"/>
+                    <pic:cNvPr descr="VonHolzenBergmann_MPMetaAnalysis_files/figure-docx/PlotWithinCondAgeDiffScore_old-1.png" id="0" name="Picture"/>
                     <pic:cNvPicPr>
                       <a:picLocks noChangeArrowheads="1" noChangeAspect="1"/>
                     </pic:cNvPicPr>
@@ -9380,7 +9253,7 @@
         <w:pStyle w:val="ImageCaption"/>
       </w:pPr>
       <w:r>
-        <w:t xml:space="preserve">Figure 11: Effect sizes for the different types of dependent variables calculated: Post (orange), Post vs. Pre (blue), and Difference Score (green). Panel a plots mispronunciation sensitivity aggregated over age, while panel b plots mispronunciation sensitivity as a function of age. The lines plot the linear regression and the gray shaded area indicates the standard error.</w:t>
+        <w:t xml:space="preserve">(#fig:PlotWithinCondAgeDiffScore_old)Effect sizes for the different types of dependent variables calculated: Post (orange), Post vs. Pre (blue), and Difference Score (green). Panel a plots mispronunciation sensitivity aggregated over age, while panel b plots mispronunciation sensitivity, within subject group and study (correct - mispronunciations), as a function of age. The lines plot the linear regression and the gray shaded area indicates the standard error.</w:t>
       </w:r>
     </w:p>
     <w:p>
@@ -9427,7 +9300,7 @@
         <w:t xml:space="preserve">(Zesiger et al., 2012)</w:t>
       </w:r>
       <w:r>
-        <w:t xml:space="preserve">. The lack of age or vocabulary effects in our meta-analysis (carefully) suggest that this understanding is present from an early age and is maintained throughout early lexical development. We note, however, that despite an increasing publication record of mispronunciation sensitivity studies, fewer than half of the papers included in this meta-analysis measured vocabulary (</w:t>
+        <w:t xml:space="preserve">. The lack of age or vocabulary effects in our meta-analysis suggest that this understanding is present from an early age and is maintained throughout early lexical development. We note, however, that despite an increasing publication record of mispronunciation sensitivity studies, fewer than half of the papers included in this meta-analysis measured vocabulary (</w:t>
       </w:r>
       <w:r>
         <w:rPr>
@@ -9448,7 +9321,7 @@
         <w:t xml:space="preserve">4</w:t>
       </w:r>
       <w:r>
-        <w:t xml:space="preserve">). We suggest that this may be the result of publication bias favoring significant effects or an overall hesitation to invest in data collection that is not expected to yield significant outcomes. Considering the theoretical implications, more experimental work investigating and reporting the relationship between mispronunciation sensitivity and vocabulary size is needed if this link is to be evaluated. Nonetheless, if we are to take our results as robust, it becomes thus a pressing open question that theories have to answer which other factors might prompt acquiring and using language-specific phonological contrasts at such an early age.</w:t>
+        <w:t xml:space="preserve">). This may reflect a decreasing interest in the relationship between mispronunciation sensitivity and vocabulary size and/or to invest in data collection that is not expected to yield significant outcomes. Considering the theoretical implications, however, more experimental work investigating and reporting the relationship between mispronunciation sensitivity and vocabulary size is needed if this link is to be evaluated. Nonetheless, if we are to take our results as robust, it becomes thus a pressing open question that theories have to answer which other factors might prompt acquiring and using language-specific phonological contrasts at such an early age.</w:t>
       </w:r>
     </w:p>
     <w:p>
@@ -9567,7 +9440,7 @@
         <w:t xml:space="preserve">(Nazzi et al., 2016)</w:t>
       </w:r>
       <w:r>
-        <w:t xml:space="preserve">, we found no difference in sensitivity to consonant and vowel mispronunciations. But, a more nuanced picture was revealed when further moderators were introduced. Age and native language did not modulate sensitivity to consonant mispronunciations, but sensitivity to vowel mispronunciations increased with age and was greater overall for infants learning Germanic languages (although this increased with age for infants learning Romance languages). This pattern of results supports a learned account of the consonant bias, showing that sensitivity to consonants and vowels have a different developmental trajectory, which depends on whether the infant is learning a Romance (French, Italian) or Germanic (British English, Danish) native language</w:t>
+        <w:t xml:space="preserve">, we found no difference in sensitivity to consonant and vowel mispronunciations. But, a more nuanced picture was revealed when further moderators were introduced. Age and native language did not modulate sensitivity to consonant mispronunciations, but sensitivity to vowel mispronunciations increased with age and was greater overall for infants learning Germanic languages (although this increased with age for infants learning Romance languages). This pattern of results supports a learned account of the consonant bias, showing that sensitivity to consonants and vowels have different developmental trajectories, which depend on whether the infant is learning a Romance (French, Italian) or Germanic (British English, Danish) native language</w:t>
       </w:r>
       <w:r>
         <w:t xml:space="preserve"> </w:t>
@@ -9582,7 +9455,7 @@
         <w:t xml:space="preserve"> </w:t>
       </w:r>
       <w:r>
-        <w:t xml:space="preserve">Mayor and Plunkett (2014)</w:t>
+        <w:t xml:space="preserve">Mayor &amp; Plunkett (2014)</w:t>
       </w:r>
       <w:r>
         <w:t xml:space="preserve"> </w:t>
@@ -9596,7 +9469,7 @@
         <w:pStyle w:val="Textkrper"/>
       </w:pPr>
       <w:r>
-        <w:t xml:space="preserve">Contrary to predictions made from the literature, our meta-analysis revealed that studies which include target and distractor images that overlap in their onset elicit greater mispronunciation sensitivity than studies who do not control for this factor. Perhaps including overlap leads infants to pay more attention to mispronunciations, increasing mispronunciation sensitivity. Yet, older children were more likely to recieve the arguably more difficult manipulation where target-distractor pairs overlapped in their onset phoneme, added task demands which may reduce their ability to access the phonetic detail of familiar words as argued by the PRIMIR Framework</w:t>
+        <w:t xml:space="preserve">Contrary to predictions made from the literature, our meta-analysis revealed that studies which include target and distractor images that overlap in their onset elicit greater mispronunciation sensitivity than studies who do not control for this factor. Perhaps including overlap leads infants to pay more attention to mispronunciations, increasing mispronunciation sensitivity. Yet, older children were more likely to receive the arguably more difficult manipulation where target-distractor pairs overlapped in their onset phoneme, added task demands which may reduce their ability to access the phonetic detail of familiar words as argued by the PRIMIR Framework</w:t>
       </w:r>
       <w:r>
         <w:t xml:space="preserve"> </w:t>
@@ -9668,19 +9541,19 @@
         <w:t xml:space="preserve"> </w:t>
       </w:r>
       <w:r>
-        <w:t xml:space="preserve">Swingley and Aslin (2000)</w:t>
-      </w:r>
-      <w:r>
-        <w:t xml:space="preserve"> </w:t>
-      </w:r>
-      <w:r>
-        <w:t xml:space="preserve">for the amount of time needed for infants to initiate eye movements in response to a spoken target word; in contrast, we found wide variation in the post-naming analysis window which correlated negatively with infant age and influenced the estimate of mispronunciation sensitivity. TRACE predicts that looks to the target in response to mispronunciations may be slower than that of correct pronunciations</w:t>
-      </w:r>
-      <w:r>
-        <w:t xml:space="preserve"> </w:t>
-      </w:r>
-      <w:r>
-        <w:t xml:space="preserve">(Mayor &amp; Plunkett, 2014)</w:t>
+        <w:t xml:space="preserve">Swingley &amp; Aslin (2000)</w:t>
+      </w:r>
+      <w:r>
+        <w:t xml:space="preserve"> </w:t>
+      </w:r>
+      <w:r>
+        <w:t xml:space="preserve">for the amount of time needed for infants to initiate eye movements in response to a spoken target word; in contrast, we found wide variation in the post-naming analysis window which correlated negatively with infant age and influenced the estimate of mispronunciation sensitivity. Looks to the target in response to mispronunciations may be slower than that of correct pronunciations in infants</w:t>
+      </w:r>
+      <w:r>
+        <w:t xml:space="preserve"> </w:t>
+      </w:r>
+      <w:r>
+        <w:t xml:space="preserve">(as predicted by TRACE, Mayor &amp; Plunkett, 2014)</w:t>
       </w:r>
       <w:r>
         <w:t xml:space="preserve">, and those studies with longer post-naming analysis windows capture this effect, thereby reducing the measured sensitivity to mispronunciations. Although we have no direct evidence, an analysis window can be potentially set after collecting data. At worst, this adjustment could be the result of a desire to confirm a hypothesis, increasing the rate of false-positives</w:t>
@@ -9718,7 +9591,7 @@
         <w:pStyle w:val="Textkrper"/>
       </w:pPr>
       <w:r>
-        <w:t xml:space="preserve">The type of depedent variable calculated also moderated mispronunciation sensitivity and conclusions about its developmental trajectory. Unlike the exploratory analyses related to timing, there is no clear reason for one dependent variable to be chosen over another; the prevalence of each dependent variable appears distributed across ages and some authors always calculate the same dependent variable while others use them interchangeably in different publications. One clear difference is that both the Difference Score (reporting looks to the target image after hearing the label minus looks in silence) and Pre vs. Post (reporting both variables separately) dependent variables consider each infants’ actual preference in the pre-naming baseline phase, while the Post dependent variable (reporting looks to target after labelling only) does not. Without access to the raw data, it is difficult to conclusively determine why different dependent variable calculations influence mispronunciation sensitivity.</w:t>
+        <w:t xml:space="preserve">The type of depedent variable calculated also moderated mispronunciation sensitivity, albeit not conclusions about its developmental trajectory. Unlike the exploratory analyses related to timing, there is no clear reason for one dependent variable to be chosen over another; the prevalence of each dependent variable appears distributed across ages and some authors always calculate the same dependent variable while others use them interchangeably in different publications. One clear difference is that both the Difference Score (reporting looks to the target image after hearing the label minus looks in silence) and Pre vs. Post (reporting both variables separately) dependent variables consider each infants’ actual preference in the pre-naming baseline phase, while the Post dependent variable (reporting looks to target after labelling only) does not. Without access to the raw data, it is difficult to conclusively determine why different dependent variable calculations influence mispronunciation sensitivity.</w:t>
       </w:r>
     </w:p>
     <w:p>
@@ -9736,7 +9609,7 @@
         <w:pStyle w:val="FirstParagraph"/>
       </w:pPr>
       <w:r>
-        <w:t xml:space="preserve">A lack of a field standard can have serious consequences, as our analyses show, limiting our ability to draw conclusions. We take this opportunity to make several recommendations to address the issue of varying, potentially post hoc analysis decisions. First, preregistration can serve as proof of a priori decisions regarding data analysis, which can also contain a data-dependent description of how data analysis decisions will be made once data is collected</w:t>
+        <w:t xml:space="preserve">A lack of a field standards can have serious consequences, as our analyses show, limiting our ability to draw conclusions. We take this opportunity to make several recommendations to address the issue of varying, potentially post hoc analysis decisions. First, preregistration can serve as proof of a priori decisions regarding data analysis, which can also contain a data-dependent description of how data analysis decisions will be made once data is collected</w:t>
       </w:r>
       <w:r>
         <w:t xml:space="preserve"> </w:t>
@@ -9822,7 +9695,7 @@
       </w:r>
       <w:bookmarkEnd w:id="66"/>
     </w:p>
-    <w:bookmarkStart w:id="183" w:name="refs"/>
+    <w:bookmarkStart w:id="246" w:name="refs"/>
     <w:bookmarkStart w:id="68" w:name="ref-RMarkdown"/>
     <w:p>
       <w:pPr>
@@ -10501,12 +10374,45 @@
       </w:r>
     </w:p>
     <w:bookmarkEnd w:id="100"/>
-    <w:bookmarkStart w:id="102" w:name="ref-Gelman2013"/>
+    <w:bookmarkStart w:id="102" w:name="ref-Frank2016"/>
     <w:p>
       <w:pPr>
         <w:pStyle w:val="Literaturverzeichnis"/>
       </w:pPr>
       <w:r>
+        <w:t xml:space="preserve">Frank, M. C., Lewis, M. L., &amp; Macdonald, K. (2016). A performance model for early word learning.</w:t>
+      </w:r>
+      <w:r>
+        <w:t xml:space="preserve"> </w:t>
+      </w:r>
+      <w:r>
+        <w:rPr>
+          <w:i/>
+        </w:rPr>
+        <w:t xml:space="preserve">Proceedings of the Cognitive Science Society</w:t>
+      </w:r>
+      <w:r>
+        <w:t xml:space="preserve">, 2609–2614. Retrieved from</w:t>
+      </w:r>
+      <w:r>
+        <w:t xml:space="preserve"> </w:t>
+      </w:r>
+      <w:hyperlink r:id="rId101">
+        <w:r>
+          <w:rPr>
+            <w:rStyle w:val="Hyperlink"/>
+          </w:rPr>
+          <w:t xml:space="preserve">https://mindmodeling.org/cogsci2016/papers/0450/paper0450.pdf</w:t>
+        </w:r>
+      </w:hyperlink>
+    </w:p>
+    <w:bookmarkEnd w:id="102"/>
+    <w:bookmarkStart w:id="104" w:name="ref-Gelman2013"/>
+    <w:p>
+      <w:pPr>
+        <w:pStyle w:val="Literaturverzeichnis"/>
+      </w:pPr>
+      <w:r>
         <w:t xml:space="preserve">Gelman, A., &amp; Loken, E. (2013).</w:t>
       </w:r>
       <w:r>
@@ -10524,7 +10430,7 @@
       <w:r>
         <w:t xml:space="preserve">Department of Statistics, Columbia University. doi:</w:t>
       </w:r>
-      <w:hyperlink r:id="rId101">
+      <w:hyperlink r:id="rId103">
         <w:r>
           <w:rPr>
             <w:rStyle w:val="Hyperlink"/>
@@ -10533,8 +10439,8 @@
         </w:r>
       </w:hyperlink>
     </w:p>
-    <w:bookmarkEnd w:id="102"/>
-    <w:bookmarkStart w:id="103" w:name="ref-Halberda2003"/>
+    <w:bookmarkEnd w:id="104"/>
+    <w:bookmarkStart w:id="105" w:name="ref-Halberda2003"/>
     <w:p>
       <w:pPr>
         <w:pStyle w:val="Literaturverzeichnis"/>
@@ -10567,8 +10473,8 @@
         <w:t xml:space="preserve">, B23–B34.</w:t>
       </w:r>
     </w:p>
-    <w:bookmarkEnd w:id="103"/>
-    <w:bookmarkStart w:id="105" w:name="ref-Havron"/>
+    <w:bookmarkEnd w:id="105"/>
+    <w:bookmarkStart w:id="107" w:name="ref-Havron"/>
     <w:p>
       <w:pPr>
         <w:pStyle w:val="Literaturverzeichnis"/>
@@ -10576,7 +10482,7 @@
       <w:r>
         <w:t xml:space="preserve">Havron, N., Bergmann, C., &amp; Tsuji, S. (2020). Preregistration in infant research - a primer. doi:</w:t>
       </w:r>
-      <w:hyperlink r:id="rId104">
+      <w:hyperlink r:id="rId106">
         <w:r>
           <w:rPr>
             <w:rStyle w:val="Hyperlink"/>
@@ -10585,8 +10491,8 @@
         </w:r>
       </w:hyperlink>
     </w:p>
-    <w:bookmarkEnd w:id="105"/>
-    <w:bookmarkStart w:id="107" w:name="ref-Hedges1981"/>
+    <w:bookmarkEnd w:id="107"/>
+    <w:bookmarkStart w:id="109" w:name="ref-Hedges1981"/>
     <w:p>
       <w:pPr>
         <w:pStyle w:val="Literaturverzeichnis"/>
@@ -10618,7 +10524,7 @@
       <w:r>
         <w:t xml:space="preserve">(2), 107–128. doi:</w:t>
       </w:r>
-      <w:hyperlink r:id="rId106">
+      <w:hyperlink r:id="rId108">
         <w:r>
           <w:rPr>
             <w:rStyle w:val="Hyperlink"/>
@@ -10627,8 +10533,8 @@
         </w:r>
       </w:hyperlink>
     </w:p>
-    <w:bookmarkEnd w:id="107"/>
-    <w:bookmarkStart w:id="108" w:name="ref-Hojen"/>
+    <w:bookmarkEnd w:id="109"/>
+    <w:bookmarkStart w:id="110" w:name="ref-Hojen"/>
     <w:p>
       <w:pPr>
         <w:pStyle w:val="Literaturverzeichnis"/>
@@ -10649,8 +10555,8 @@
         <w:t xml:space="preserve">.</w:t>
       </w:r>
     </w:p>
-    <w:bookmarkEnd w:id="108"/>
-    <w:bookmarkStart w:id="110" w:name="ref-Jennions2002"/>
+    <w:bookmarkEnd w:id="110"/>
+    <w:bookmarkStart w:id="112" w:name="ref-Jennions2002"/>
     <w:p>
       <w:pPr>
         <w:pStyle w:val="Literaturverzeichnis"/>
@@ -10682,7 +10588,7 @@
       <w:r>
         <w:t xml:space="preserve">, 43–48. doi:</w:t>
       </w:r>
-      <w:hyperlink r:id="rId109">
+      <w:hyperlink r:id="rId111">
         <w:r>
           <w:rPr>
             <w:rStyle w:val="Hyperlink"/>
@@ -10691,8 +10597,8 @@
         </w:r>
       </w:hyperlink>
     </w:p>
-    <w:bookmarkEnd w:id="110"/>
-    <w:bookmarkStart w:id="112" w:name="ref-Leon2009"/>
+    <w:bookmarkEnd w:id="112"/>
+    <w:bookmarkStart w:id="114" w:name="ref-Leon2009"/>
     <w:p>
       <w:pPr>
         <w:pStyle w:val="Literaturverzeichnis"/>
@@ -10724,7 +10630,7 @@
       <w:r>
         <w:t xml:space="preserve">(3), 603–608. doi:</w:t>
       </w:r>
-      <w:hyperlink r:id="rId111">
+      <w:hyperlink r:id="rId113">
         <w:r>
           <w:rPr>
             <w:rStyle w:val="Hyperlink"/>
@@ -10733,8 +10639,8 @@
         </w:r>
       </w:hyperlink>
     </w:p>
-    <w:bookmarkEnd w:id="112"/>
-    <w:bookmarkStart w:id="114" w:name="ref-Mani2008"/>
+    <w:bookmarkEnd w:id="114"/>
+    <w:bookmarkStart w:id="116" w:name="ref-Mani2008"/>
     <w:p>
       <w:pPr>
         <w:pStyle w:val="Literaturverzeichnis"/>
@@ -10766,7 +10672,7 @@
       <w:r>
         <w:t xml:space="preserve">, 3–21. doi:</w:t>
       </w:r>
-      <w:hyperlink r:id="rId113">
+      <w:hyperlink r:id="rId115">
         <w:r>
           <w:rPr>
             <w:rStyle w:val="Hyperlink"/>
@@ -10775,8 +10681,8 @@
         </w:r>
       </w:hyperlink>
     </w:p>
-    <w:bookmarkEnd w:id="114"/>
-    <w:bookmarkStart w:id="116" w:name="ref-Mani2007"/>
+    <w:bookmarkEnd w:id="116"/>
+    <w:bookmarkStart w:id="118" w:name="ref-Mani2007"/>
     <w:p>
       <w:pPr>
         <w:pStyle w:val="Literaturverzeichnis"/>
@@ -10808,7 +10714,7 @@
       <w:r>
         <w:t xml:space="preserve">(2), 252–272. doi:</w:t>
       </w:r>
-      <w:hyperlink r:id="rId115">
+      <w:hyperlink r:id="rId117">
         <w:r>
           <w:rPr>
             <w:rStyle w:val="Hyperlink"/>
@@ -10817,8 +10723,8 @@
         </w:r>
       </w:hyperlink>
     </w:p>
-    <w:bookmarkEnd w:id="116"/>
-    <w:bookmarkStart w:id="118" w:name="ref-Mani2010kepstups"/>
+    <w:bookmarkEnd w:id="118"/>
+    <w:bookmarkStart w:id="120" w:name="ref-Mani2010kepstups"/>
     <w:p>
       <w:pPr>
         <w:pStyle w:val="Literaturverzeichnis"/>
@@ -10850,7 +10756,7 @@
       <w:r>
         <w:t xml:space="preserve">(5), 445–470. doi:</w:t>
       </w:r>
-      <w:hyperlink r:id="rId117">
+      <w:hyperlink r:id="rId119">
         <w:r>
           <w:rPr>
             <w:rStyle w:val="Hyperlink"/>
@@ -10859,8 +10765,8 @@
         </w:r>
       </w:hyperlink>
     </w:p>
-    <w:bookmarkEnd w:id="118"/>
-    <w:bookmarkStart w:id="120" w:name="ref-Mani2011"/>
+    <w:bookmarkEnd w:id="120"/>
+    <w:bookmarkStart w:id="122" w:name="ref-Mani2011"/>
     <w:p>
       <w:pPr>
         <w:pStyle w:val="Literaturverzeichnis"/>
@@ -10892,7 +10798,7 @@
       <w:r>
         <w:t xml:space="preserve">(03), 606–627. doi:</w:t>
       </w:r>
-      <w:hyperlink r:id="rId119">
+      <w:hyperlink r:id="rId121">
         <w:r>
           <w:rPr>
             <w:rStyle w:val="Hyperlink"/>
@@ -10901,8 +10807,8 @@
         </w:r>
       </w:hyperlink>
     </w:p>
-    <w:bookmarkEnd w:id="120"/>
-    <w:bookmarkStart w:id="121" w:name="ref-MB1"/>
+    <w:bookmarkEnd w:id="122"/>
+    <w:bookmarkStart w:id="123" w:name="ref-MB1"/>
     <w:p>
       <w:pPr>
         <w:pStyle w:val="Literaturverzeichnis"/>
@@ -10923,8 +10829,8 @@
         <w:t xml:space="preserve">.</w:t>
       </w:r>
     </w:p>
-    <w:bookmarkEnd w:id="121"/>
-    <w:bookmarkStart w:id="123" w:name="ref-Maris2007"/>
+    <w:bookmarkEnd w:id="123"/>
+    <w:bookmarkStart w:id="125" w:name="ref-Maris2007"/>
     <w:p>
       <w:pPr>
         <w:pStyle w:val="Literaturverzeichnis"/>
@@ -10956,7 +10862,7 @@
       <w:r>
         <w:t xml:space="preserve">(1), 177–190. doi:</w:t>
       </w:r>
-      <w:hyperlink r:id="rId122">
+      <w:hyperlink r:id="rId124">
         <w:r>
           <w:rPr>
             <w:rStyle w:val="Hyperlink"/>
@@ -10965,8 +10871,8 @@
         </w:r>
       </w:hyperlink>
     </w:p>
-    <w:bookmarkEnd w:id="123"/>
-    <w:bookmarkStart w:id="125" w:name="ref-Markman2003"/>
+    <w:bookmarkEnd w:id="125"/>
+    <w:bookmarkStart w:id="127" w:name="ref-Markman2003"/>
     <w:p>
       <w:pPr>
         <w:pStyle w:val="Literaturverzeichnis"/>
@@ -10998,7 +10904,7 @@
       <w:r>
         <w:t xml:space="preserve">(3), 241–275. doi:</w:t>
       </w:r>
-      <w:hyperlink r:id="rId124">
+      <w:hyperlink r:id="rId126">
         <w:r>
           <w:rPr>
             <w:rStyle w:val="Hyperlink"/>
@@ -11007,8 +10913,8 @@
         </w:r>
       </w:hyperlink>
     </w:p>
-    <w:bookmarkEnd w:id="125"/>
-    <w:bookmarkStart w:id="127" w:name="ref-Marslen-Wilson1989"/>
+    <w:bookmarkEnd w:id="127"/>
+    <w:bookmarkStart w:id="129" w:name="ref-Marslen-Wilson1989"/>
     <w:p>
       <w:pPr>
         <w:pStyle w:val="Literaturverzeichnis"/>
@@ -11040,7 +10946,7 @@
       <w:r>
         <w:t xml:space="preserve">(3), 576–585. doi:</w:t>
       </w:r>
-      <w:hyperlink r:id="rId126">
+      <w:hyperlink r:id="rId128">
         <w:r>
           <w:rPr>
             <w:rStyle w:val="Hyperlink"/>
@@ -11049,8 +10955,8 @@
         </w:r>
       </w:hyperlink>
     </w:p>
-    <w:bookmarkEnd w:id="127"/>
-    <w:bookmarkStart w:id="129" w:name="ref-Mayor2014"/>
+    <w:bookmarkEnd w:id="129"/>
+    <w:bookmarkStart w:id="131" w:name="ref-Mayor2014"/>
     <w:p>
       <w:pPr>
         <w:pStyle w:val="Literaturverzeichnis"/>
@@ -11082,7 +10988,7 @@
       <w:r>
         <w:t xml:space="preserve">(1), 89–123. doi:</w:t>
       </w:r>
-      <w:hyperlink r:id="rId128">
+      <w:hyperlink r:id="rId130">
         <w:r>
           <w:rPr>
             <w:rStyle w:val="Hyperlink"/>
@@ -11091,8 +10997,8 @@
         </w:r>
       </w:hyperlink>
     </w:p>
-    <w:bookmarkEnd w:id="129"/>
-    <w:bookmarkStart w:id="131" w:name="ref-McClelland1986"/>
+    <w:bookmarkEnd w:id="131"/>
+    <w:bookmarkStart w:id="133" w:name="ref-McClelland1986"/>
     <w:p>
       <w:pPr>
         <w:pStyle w:val="Literaturverzeichnis"/>
@@ -11124,7 +11030,7 @@
       <w:r>
         <w:t xml:space="preserve">(1), 1–86. doi:</w:t>
       </w:r>
-      <w:hyperlink r:id="rId130">
+      <w:hyperlink r:id="rId132">
         <w:r>
           <w:rPr>
             <w:rStyle w:val="Hyperlink"/>
@@ -11133,8 +11039,8 @@
         </w:r>
       </w:hyperlink>
     </w:p>
-    <w:bookmarkEnd w:id="131"/>
-    <w:bookmarkStart w:id="133" w:name="ref-Mirman2008"/>
+    <w:bookmarkEnd w:id="133"/>
+    <w:bookmarkStart w:id="135" w:name="ref-Mirman2008"/>
     <w:p>
       <w:pPr>
         <w:pStyle w:val="Literaturverzeichnis"/>
@@ -11166,7 +11072,7 @@
       <w:r>
         <w:t xml:space="preserve">(4), 475–494. doi:</w:t>
       </w:r>
-      <w:hyperlink r:id="rId132">
+      <w:hyperlink r:id="rId134">
         <w:r>
           <w:rPr>
             <w:rStyle w:val="Hyperlink"/>
@@ -11175,14 +11081,14 @@
         </w:r>
       </w:hyperlink>
     </w:p>
-    <w:bookmarkEnd w:id="133"/>
-    <w:bookmarkStart w:id="135" w:name="ref-Moher2009"/>
+    <w:bookmarkEnd w:id="135"/>
+    <w:bookmarkStart w:id="137" w:name="ref-Moher2009"/>
     <w:p>
       <w:pPr>
         <w:pStyle w:val="Literaturverzeichnis"/>
       </w:pPr>
       <w:r>
-        <w:t xml:space="preserve">Moher, D., Liberati, A., Tetzlaff, J., Altman, D. G., &amp; Group, T. P. (2009). Preferred Reporting Items for Systematic Reviews and Meta-Analyses: The PRISMA Statement.</w:t>
+        <w:t xml:space="preserve">Moher, D., Liberati, A., Tetzlaff, J., Altman, D. G., &amp; PRISMA Group". (2009). Preferred Reporting Items for Systematic Reviews and Meta-Analyses: The PRISMA Statement.</w:t>
       </w:r>
       <w:r>
         <w:t xml:space="preserve"> </w:t>
@@ -11208,7 +11114,7 @@
       <w:r>
         <w:t xml:space="preserve">(7), e1000097. doi:</w:t>
       </w:r>
-      <w:hyperlink r:id="rId134">
+      <w:hyperlink r:id="rId136">
         <w:r>
           <w:rPr>
             <w:rStyle w:val="Hyperlink"/>
@@ -11217,8 +11123,8 @@
         </w:r>
       </w:hyperlink>
     </w:p>
-    <w:bookmarkEnd w:id="135"/>
-    <w:bookmarkStart w:id="137" w:name="ref-morris2002combining"/>
+    <w:bookmarkEnd w:id="137"/>
+    <w:bookmarkStart w:id="139" w:name="ref-morris2002combining"/>
     <w:p>
       <w:pPr>
         <w:pStyle w:val="Literaturverzeichnis"/>
@@ -11250,7 +11156,7 @@
       <w:r>
         <w:t xml:space="preserve">(1), 105–125. doi:</w:t>
       </w:r>
-      <w:hyperlink r:id="rId136">
+      <w:hyperlink r:id="rId138">
         <w:r>
           <w:rPr>
             <w:rStyle w:val="Hyperlink"/>
@@ -11259,8 +11165,8 @@
         </w:r>
       </w:hyperlink>
     </w:p>
-    <w:bookmarkEnd w:id="137"/>
-    <w:bookmarkStart w:id="139" w:name="ref-Nazzi2009a"/>
+    <w:bookmarkEnd w:id="139"/>
+    <w:bookmarkStart w:id="141" w:name="ref-Nazzi2009a"/>
     <w:p>
       <w:pPr>
         <w:pStyle w:val="Literaturverzeichnis"/>
@@ -11292,7 +11198,7 @@
       <w:r>
         <w:t xml:space="preserve">(4), 522–537. doi:</w:t>
       </w:r>
-      <w:hyperlink r:id="rId138">
+      <w:hyperlink r:id="rId140">
         <w:r>
           <w:rPr>
             <w:rStyle w:val="Hyperlink"/>
@@ -11301,8 +11207,8 @@
         </w:r>
       </w:hyperlink>
     </w:p>
-    <w:bookmarkEnd w:id="139"/>
-    <w:bookmarkStart w:id="141" w:name="ref-Nazzi2016"/>
+    <w:bookmarkEnd w:id="141"/>
+    <w:bookmarkStart w:id="143" w:name="ref-Nazzi2016"/>
     <w:p>
       <w:pPr>
         <w:pStyle w:val="Literaturverzeichnis"/>
@@ -11334,7 +11240,7 @@
       <w:r>
         <w:t xml:space="preserve">(4), 291–296. doi:</w:t>
       </w:r>
-      <w:hyperlink r:id="rId140">
+      <w:hyperlink r:id="rId142">
         <w:r>
           <w:rPr>
             <w:rStyle w:val="Hyperlink"/>
@@ -11343,8 +11249,8 @@
         </w:r>
       </w:hyperlink>
     </w:p>
-    <w:bookmarkEnd w:id="141"/>
-    <w:bookmarkStart w:id="143" w:name="ref-Rabagliati2018"/>
+    <w:bookmarkEnd w:id="143"/>
+    <w:bookmarkStart w:id="145" w:name="ref-Rabagliati2018"/>
     <w:p>
       <w:pPr>
         <w:pStyle w:val="Literaturverzeichnis"/>
@@ -11364,7 +11270,7 @@
       <w:r>
         <w:t xml:space="preserve">, (October 2017), 1–18. doi:</w:t>
       </w:r>
-      <w:hyperlink r:id="rId142">
+      <w:hyperlink r:id="rId144">
         <w:r>
           <w:rPr>
             <w:rStyle w:val="Hyperlink"/>
@@ -11373,8 +11279,8 @@
         </w:r>
       </w:hyperlink>
     </w:p>
-    <w:bookmarkEnd w:id="143"/>
-    <w:bookmarkStart w:id="144" w:name="ref-Ramon-Casas2010"/>
+    <w:bookmarkEnd w:id="145"/>
+    <w:bookmarkStart w:id="146" w:name="ref-Ramon-Casas2010"/>
     <w:p>
       <w:pPr>
         <w:pStyle w:val="Literaturverzeichnis"/>
@@ -11395,8 +11301,8 @@
         <w:t xml:space="preserve">, 31–36.</w:t>
       </w:r>
     </w:p>
-    <w:bookmarkEnd w:id="144"/>
-    <w:bookmarkStart w:id="146" w:name="ref-Ramon-Casas2009"/>
+    <w:bookmarkEnd w:id="146"/>
+    <w:bookmarkStart w:id="148" w:name="ref-Ramon-Casas2009"/>
     <w:p>
       <w:pPr>
         <w:pStyle w:val="Literaturverzeichnis"/>
@@ -11428,7 +11334,7 @@
       <w:r>
         <w:t xml:space="preserve">(1), 96–121. doi:</w:t>
       </w:r>
-      <w:hyperlink r:id="rId145">
+      <w:hyperlink r:id="rId147">
         <w:r>
           <w:rPr>
             <w:rStyle w:val="Hyperlink"/>
@@ -11437,8 +11343,8 @@
         </w:r>
       </w:hyperlink>
     </w:p>
-    <w:bookmarkEnd w:id="146"/>
-    <w:bookmarkStart w:id="148" w:name="ref-R"/>
+    <w:bookmarkEnd w:id="148"/>
+    <w:bookmarkStart w:id="150" w:name="ref-R"/>
     <w:p>
       <w:pPr>
         <w:pStyle w:val="Literaturverzeichnis"/>
@@ -11449,7 +11355,7 @@
       <w:r>
         <w:t xml:space="preserve"> </w:t>
       </w:r>
-      <w:hyperlink r:id="rId147">
+      <w:hyperlink r:id="rId149">
         <w:r>
           <w:rPr>
             <w:rStyle w:val="Hyperlink"/>
@@ -11458,8 +11364,8 @@
         </w:r>
       </w:hyperlink>
     </w:p>
-    <w:bookmarkEnd w:id="148"/>
-    <w:bookmarkStart w:id="149" w:name="ref-Renner2017"/>
+    <w:bookmarkEnd w:id="150"/>
+    <w:bookmarkStart w:id="151" w:name="ref-Renner2017"/>
     <w:p>
       <w:pPr>
         <w:pStyle w:val="Literaturverzeichnis"/>
@@ -11483,8 +11389,8 @@
         <w:t xml:space="preserve">(thesis). Stockholm University.</w:t>
       </w:r>
     </w:p>
-    <w:bookmarkEnd w:id="149"/>
-    <w:bookmarkStart w:id="151" w:name="ref-Sakaluk2016"/>
+    <w:bookmarkEnd w:id="151"/>
+    <w:bookmarkStart w:id="153" w:name="ref-Sakaluk2016"/>
     <w:p>
       <w:pPr>
         <w:pStyle w:val="Literaturverzeichnis"/>
@@ -11495,7 +11401,7 @@
       <w:r>
         <w:t xml:space="preserve"> </w:t>
       </w:r>
-      <w:hyperlink r:id="rId150">
+      <w:hyperlink r:id="rId152">
         <w:r>
           <w:rPr>
             <w:rStyle w:val="Hyperlink"/>
@@ -11504,8 +11410,8 @@
         </w:r>
       </w:hyperlink>
     </w:p>
-    <w:bookmarkEnd w:id="151"/>
-    <w:bookmarkStart w:id="153" w:name="ref-meta"/>
+    <w:bookmarkEnd w:id="153"/>
+    <w:bookmarkStart w:id="155" w:name="ref-meta"/>
     <w:p>
       <w:pPr>
         <w:pStyle w:val="Literaturverzeichnis"/>
@@ -11537,7 +11443,7 @@
       <w:r>
         <w:t xml:space="preserve">(3), 40–45. doi:</w:t>
       </w:r>
-      <w:hyperlink r:id="rId152">
+      <w:hyperlink r:id="rId154">
         <w:r>
           <w:rPr>
             <w:rStyle w:val="Hyperlink"/>
@@ -11546,8 +11452,8 @@
         </w:r>
       </w:hyperlink>
     </w:p>
-    <w:bookmarkEnd w:id="153"/>
-    <w:bookmarkStart w:id="155" w:name="ref-Simmons2011"/>
+    <w:bookmarkEnd w:id="155"/>
+    <w:bookmarkStart w:id="157" w:name="ref-Simmons2011"/>
     <w:p>
       <w:pPr>
         <w:pStyle w:val="Literaturverzeichnis"/>
@@ -11579,7 +11485,7 @@
       <w:r>
         <w:t xml:space="preserve">(11), 1359–1366. doi:</w:t>
       </w:r>
-      <w:hyperlink r:id="rId154">
+      <w:hyperlink r:id="rId156">
         <w:r>
           <w:rPr>
             <w:rStyle w:val="Hyperlink"/>
@@ -11588,8 +11494,8 @@
         </w:r>
       </w:hyperlink>
     </w:p>
-    <w:bookmarkEnd w:id="155"/>
-    <w:bookmarkStart w:id="157" w:name="ref-pcurve"/>
+    <w:bookmarkEnd w:id="157"/>
+    <w:bookmarkStart w:id="159" w:name="ref-pcurve"/>
     <w:p>
       <w:pPr>
         <w:pStyle w:val="Literaturverzeichnis"/>
@@ -11621,7 +11527,7 @@
       <w:r>
         <w:t xml:space="preserve">(2), 534–547. doi:</w:t>
       </w:r>
-      <w:hyperlink r:id="rId156">
+      <w:hyperlink r:id="rId158">
         <w:r>
           <w:rPr>
             <w:rStyle w:val="Hyperlink"/>
@@ -11630,8 +11536,8 @@
         </w:r>
       </w:hyperlink>
     </w:p>
-    <w:bookmarkEnd w:id="157"/>
-    <w:bookmarkStart w:id="159" w:name="ref-Skoruppa2013"/>
+    <w:bookmarkEnd w:id="159"/>
+    <w:bookmarkStart w:id="161" w:name="ref-Skoruppa2013"/>
     <w:p>
       <w:pPr>
         <w:pStyle w:val="Literaturverzeichnis"/>
@@ -11663,7 +11569,7 @@
       <w:r>
         <w:t xml:space="preserve">(6), 1007–1029. doi:</w:t>
       </w:r>
-      <w:hyperlink r:id="rId158">
+      <w:hyperlink r:id="rId160">
         <w:r>
           <w:rPr>
             <w:rStyle w:val="Hyperlink"/>
@@ -11672,8 +11578,8 @@
         </w:r>
       </w:hyperlink>
     </w:p>
-    <w:bookmarkEnd w:id="159"/>
-    <w:bookmarkStart w:id="161" w:name="ref-Swingley2009"/>
+    <w:bookmarkEnd w:id="161"/>
+    <w:bookmarkStart w:id="163" w:name="ref-Swingley2009"/>
     <w:p>
       <w:pPr>
         <w:pStyle w:val="Literaturverzeichnis"/>
@@ -11705,7 +11611,7 @@
       <w:r>
         <w:t xml:space="preserve">(2), 252–269. doi:</w:t>
       </w:r>
-      <w:hyperlink r:id="rId160">
+      <w:hyperlink r:id="rId162">
         <w:r>
           <w:rPr>
             <w:rStyle w:val="Hyperlink"/>
@@ -11714,8 +11620,8 @@
         </w:r>
       </w:hyperlink>
     </w:p>
-    <w:bookmarkEnd w:id="161"/>
-    <w:bookmarkStart w:id="163" w:name="ref-Swingley2016"/>
+    <w:bookmarkEnd w:id="163"/>
+    <w:bookmarkStart w:id="165" w:name="ref-Swingley2016"/>
     <w:p>
       <w:pPr>
         <w:pStyle w:val="Literaturverzeichnis"/>
@@ -11747,7 +11653,7 @@
       <w:r>
         <w:t xml:space="preserve">(7), 1011–1023. doi:</w:t>
       </w:r>
-      <w:hyperlink r:id="rId162">
+      <w:hyperlink r:id="rId164">
         <w:r>
           <w:rPr>
             <w:rStyle w:val="Hyperlink"/>
@@ -11756,8 +11662,8 @@
         </w:r>
       </w:hyperlink>
     </w:p>
-    <w:bookmarkEnd w:id="163"/>
-    <w:bookmarkStart w:id="165" w:name="ref-Swingley2000"/>
+    <w:bookmarkEnd w:id="165"/>
+    <w:bookmarkStart w:id="167" w:name="ref-Swingley2000"/>
     <w:p>
       <w:pPr>
         <w:pStyle w:val="Literaturverzeichnis"/>
@@ -11789,7 +11695,7 @@
       <w:r>
         <w:t xml:space="preserve">(2), 147–166. doi:</w:t>
       </w:r>
-      <w:hyperlink r:id="rId164">
+      <w:hyperlink r:id="rId166">
         <w:r>
           <w:rPr>
             <w:rStyle w:val="Hyperlink"/>
@@ -11798,8 +11704,8 @@
         </w:r>
       </w:hyperlink>
     </w:p>
-    <w:bookmarkEnd w:id="165"/>
-    <w:bookmarkStart w:id="167" w:name="ref-Swingley2002"/>
+    <w:bookmarkEnd w:id="167"/>
+    <w:bookmarkStart w:id="169" w:name="ref-Swingley2002"/>
     <w:p>
       <w:pPr>
         <w:pStyle w:val="Literaturverzeichnis"/>
@@ -11831,54 +11737,12 @@
       <w:r>
         <w:t xml:space="preserve">(5), 480–484. doi:</w:t>
       </w:r>
-      <w:hyperlink r:id="rId166">
+      <w:hyperlink r:id="rId168">
         <w:r>
           <w:rPr>
             <w:rStyle w:val="Hyperlink"/>
           </w:rPr>
           <w:t xml:space="preserve">10.1111/1467-9280.00485</w:t>
-        </w:r>
-      </w:hyperlink>
-    </w:p>
-    <w:bookmarkEnd w:id="167"/>
-    <w:bookmarkStart w:id="169" w:name="ref-Swingley1999"/>
-    <w:p>
-      <w:pPr>
-        <w:pStyle w:val="Literaturverzeichnis"/>
-      </w:pPr>
-      <w:r>
-        <w:t xml:space="preserve">Swingley, D., Pinto, J. P., &amp; Fernald, A. (1999). Continuous processing in word recognition at 24 months.</w:t>
-      </w:r>
-      <w:r>
-        <w:t xml:space="preserve"> </w:t>
-      </w:r>
-      <w:r>
-        <w:rPr>
-          <w:i/>
-        </w:rPr>
-        <w:t xml:space="preserve">Cognition</w:t>
-      </w:r>
-      <w:r>
-        <w:t xml:space="preserve">,</w:t>
-      </w:r>
-      <w:r>
-        <w:t xml:space="preserve"> </w:t>
-      </w:r>
-      <w:r>
-        <w:rPr>
-          <w:i/>
-        </w:rPr>
-        <w:t xml:space="preserve">71</w:t>
-      </w:r>
-      <w:r>
-        <w:t xml:space="preserve">(2), 73–108. doi:</w:t>
-      </w:r>
-      <w:hyperlink r:id="rId168">
-        <w:r>
-          <w:rPr>
-            <w:rStyle w:val="Hyperlink"/>
-          </w:rPr>
-          <w:t xml:space="preserve">10.1016/S0010-0277(99)00021-9</w:t>
         </w:r>
       </w:hyperlink>
     </w:p>
@@ -12160,7 +12024,2335 @@
       </w:hyperlink>
     </w:p>
     <w:bookmarkEnd w:id="182"/>
+    <w:bookmarkStart w:id="183" w:name="ref-RMarkdown"/>
+    <w:p>
+      <w:pPr>
+        <w:pStyle w:val="Literaturverzeichnis"/>
+      </w:pPr>
+      <w:r>
+        <w:t xml:space="preserve">Allaire, J., Xie, Y., McPherson, J., Luraschi, J., Ushey, K., Atkins, A., … Chang, W. (2018). rmarkdown: Dynamic Documents for R. Retrieved from</w:t>
+      </w:r>
+      <w:r>
+        <w:t xml:space="preserve"> </w:t>
+      </w:r>
+      <w:hyperlink r:id="rId67">
+        <w:r>
+          <w:rPr>
+            <w:rStyle w:val="Hyperlink"/>
+          </w:rPr>
+          <w:t xml:space="preserve">https://cran.r-project.org/package=rmarkdown</w:t>
+        </w:r>
+      </w:hyperlink>
+    </w:p>
     <w:bookmarkEnd w:id="183"/>
+    <w:bookmarkStart w:id="184" w:name="ref-Altvater2010"/>
+    <w:p>
+      <w:pPr>
+        <w:pStyle w:val="Literaturverzeichnis"/>
+      </w:pPr>
+      <w:r>
+        <w:t xml:space="preserve">Altvater-Mackensen, N. (2010).</w:t>
+      </w:r>
+      <w:r>
+        <w:t xml:space="preserve"> </w:t>
+      </w:r>
+      <w:r>
+        <w:rPr>
+          <w:i/>
+        </w:rPr>
+        <w:t xml:space="preserve">Do manners matter? Asymmetries in the acquisition of manner of articulation features.</w:t>
+      </w:r>
+      <w:r>
+        <w:t xml:space="preserve"> </w:t>
+      </w:r>
+      <w:r>
+        <w:t xml:space="preserve">(PhD thesis). Radboud University Nijmegen.</w:t>
+      </w:r>
+    </w:p>
+    <w:bookmarkEnd w:id="184"/>
+    <w:bookmarkStart w:id="185" w:name="ref-Altvater2014"/>
+    <w:p>
+      <w:pPr>
+        <w:pStyle w:val="Literaturverzeichnis"/>
+      </w:pPr>
+      <w:r>
+        <w:t xml:space="preserve">Altvater-Mackensen, N., Feest, S. V. H. van der, &amp; Fikkert, P. (2014). Asymmetries in early word recognition: The case of stops and fricatives.</w:t>
+      </w:r>
+      <w:r>
+        <w:t xml:space="preserve"> </w:t>
+      </w:r>
+      <w:r>
+        <w:rPr>
+          <w:i/>
+        </w:rPr>
+        <w:t xml:space="preserve">Language Learning and Development</w:t>
+      </w:r>
+      <w:r>
+        <w:t xml:space="preserve">,</w:t>
+      </w:r>
+      <w:r>
+        <w:t xml:space="preserve"> </w:t>
+      </w:r>
+      <w:r>
+        <w:rPr>
+          <w:i/>
+        </w:rPr>
+        <w:t xml:space="preserve">10</w:t>
+      </w:r>
+      <w:r>
+        <w:t xml:space="preserve">(2), 149–178. doi:</w:t>
+      </w:r>
+      <w:hyperlink r:id="rId70">
+        <w:r>
+          <w:rPr>
+            <w:rStyle w:val="Hyperlink"/>
+          </w:rPr>
+          <w:t xml:space="preserve">10.1080/15475441.2013.808954</w:t>
+        </w:r>
+      </w:hyperlink>
+    </w:p>
+    <w:bookmarkEnd w:id="185"/>
+    <w:bookmarkStart w:id="186" w:name="ref-papaja"/>
+    <w:p>
+      <w:pPr>
+        <w:pStyle w:val="Literaturverzeichnis"/>
+      </w:pPr>
+      <w:r>
+        <w:t xml:space="preserve">Aust, F., &amp; Barth, M. (2018). papaja: Prepare reproducible APA journal articles with R Markdown. Retrieved from</w:t>
+      </w:r>
+      <w:r>
+        <w:t xml:space="preserve"> </w:t>
+      </w:r>
+      <w:hyperlink r:id="rId72">
+        <w:r>
+          <w:rPr>
+            <w:rStyle w:val="Hyperlink"/>
+          </w:rPr>
+          <w:t xml:space="preserve">https://github.com/crsh/papaja</w:t>
+        </w:r>
+      </w:hyperlink>
+    </w:p>
+    <w:bookmarkEnd w:id="186"/>
+    <w:bookmarkStart w:id="187" w:name="ref-Bailey2005"/>
+    <w:p>
+      <w:pPr>
+        <w:pStyle w:val="Literaturverzeichnis"/>
+      </w:pPr>
+      <w:r>
+        <w:t xml:space="preserve">Bailey, T. M., &amp; Hahn, U. (2005). Phoneme similarity and confusability.</w:t>
+      </w:r>
+      <w:r>
+        <w:t xml:space="preserve"> </w:t>
+      </w:r>
+      <w:r>
+        <w:rPr>
+          <w:i/>
+        </w:rPr>
+        <w:t xml:space="preserve">Journal of Memory and Language</w:t>
+      </w:r>
+      <w:r>
+        <w:t xml:space="preserve">,</w:t>
+      </w:r>
+      <w:r>
+        <w:t xml:space="preserve"> </w:t>
+      </w:r>
+      <w:r>
+        <w:rPr>
+          <w:i/>
+        </w:rPr>
+        <w:t xml:space="preserve">52</w:t>
+      </w:r>
+      <w:r>
+        <w:t xml:space="preserve">(3), 339–362. doi:</w:t>
+      </w:r>
+      <w:hyperlink r:id="rId74">
+        <w:r>
+          <w:rPr>
+            <w:rStyle w:val="Hyperlink"/>
+          </w:rPr>
+          <w:t xml:space="preserve">10.1016/j.jml.2004.12.003</w:t>
+        </w:r>
+      </w:hyperlink>
+    </w:p>
+    <w:bookmarkEnd w:id="187"/>
+    <w:bookmarkStart w:id="188" w:name="ref-Bailey2002"/>
+    <w:p>
+      <w:pPr>
+        <w:pStyle w:val="Literaturverzeichnis"/>
+      </w:pPr>
+      <w:r>
+        <w:t xml:space="preserve">Bailey, T. M., &amp; Plunkett, K. (2002). Phonological specificity in early words.</w:t>
+      </w:r>
+      <w:r>
+        <w:t xml:space="preserve"> </w:t>
+      </w:r>
+      <w:r>
+        <w:rPr>
+          <w:i/>
+        </w:rPr>
+        <w:t xml:space="preserve">Cognitive Development</w:t>
+      </w:r>
+      <w:r>
+        <w:t xml:space="preserve">,</w:t>
+      </w:r>
+      <w:r>
+        <w:t xml:space="preserve"> </w:t>
+      </w:r>
+      <w:r>
+        <w:rPr>
+          <w:i/>
+        </w:rPr>
+        <w:t xml:space="preserve">17</w:t>
+      </w:r>
+      <w:r>
+        <w:t xml:space="preserve">(2), 1265–1282. doi:</w:t>
+      </w:r>
+      <w:hyperlink r:id="rId76">
+        <w:r>
+          <w:rPr>
+            <w:rStyle w:val="Hyperlink"/>
+          </w:rPr>
+          <w:t xml:space="preserve">10.1016/S0885-2014(02)00116-8</w:t>
+        </w:r>
+      </w:hyperlink>
+    </w:p>
+    <w:bookmarkEnd w:id="188"/>
+    <w:bookmarkStart w:id="189" w:name="ref-Ballem2005"/>
+    <w:p>
+      <w:pPr>
+        <w:pStyle w:val="Literaturverzeichnis"/>
+      </w:pPr>
+      <w:r>
+        <w:t xml:space="preserve">Ballem, K. D., &amp; Plunkett, K. (2005). Phonological specificity in children at 1;2.</w:t>
+      </w:r>
+      <w:r>
+        <w:t xml:space="preserve"> </w:t>
+      </w:r>
+      <w:r>
+        <w:rPr>
+          <w:i/>
+        </w:rPr>
+        <w:t xml:space="preserve">Journal of Child Language</w:t>
+      </w:r>
+      <w:r>
+        <w:t xml:space="preserve">,</w:t>
+      </w:r>
+      <w:r>
+        <w:t xml:space="preserve"> </w:t>
+      </w:r>
+      <w:r>
+        <w:rPr>
+          <w:i/>
+        </w:rPr>
+        <w:t xml:space="preserve">32</w:t>
+      </w:r>
+      <w:r>
+        <w:t xml:space="preserve">(1), 159–173. doi:</w:t>
+      </w:r>
+      <w:hyperlink r:id="rId78">
+        <w:r>
+          <w:rPr>
+            <w:rStyle w:val="Hyperlink"/>
+          </w:rPr>
+          <w:t xml:space="preserve">10.1017/S0305000904006567</w:t>
+        </w:r>
+      </w:hyperlink>
+    </w:p>
+    <w:bookmarkEnd w:id="189"/>
+    <w:bookmarkStart w:id="190" w:name="ref-Bergmann2016"/>
+    <w:p>
+      <w:pPr>
+        <w:pStyle w:val="Literaturverzeichnis"/>
+      </w:pPr>
+      <w:r>
+        <w:t xml:space="preserve">Bergmann, C., &amp; Cristia, A. (2016). Development of infants’ segmentation of words from native speech: A meta-analytic approach.</w:t>
+      </w:r>
+      <w:r>
+        <w:t xml:space="preserve"> </w:t>
+      </w:r>
+      <w:r>
+        <w:rPr>
+          <w:i/>
+        </w:rPr>
+        <w:t xml:space="preserve">Developmental Science</w:t>
+      </w:r>
+      <w:r>
+        <w:t xml:space="preserve">,</w:t>
+      </w:r>
+      <w:r>
+        <w:t xml:space="preserve"> </w:t>
+      </w:r>
+      <w:r>
+        <w:rPr>
+          <w:i/>
+        </w:rPr>
+        <w:t xml:space="preserve">19</w:t>
+      </w:r>
+      <w:r>
+        <w:t xml:space="preserve">(6), 901–917. doi:</w:t>
+      </w:r>
+      <w:hyperlink r:id="rId80">
+        <w:r>
+          <w:rPr>
+            <w:rStyle w:val="Hyperlink"/>
+          </w:rPr>
+          <w:t xml:space="preserve">10.1111/desc.12341</w:t>
+        </w:r>
+      </w:hyperlink>
+    </w:p>
+    <w:bookmarkEnd w:id="190"/>
+    <w:bookmarkStart w:id="191" w:name="ref-Bergmann2018"/>
+    <w:p>
+      <w:pPr>
+        <w:pStyle w:val="Literaturverzeichnis"/>
+      </w:pPr>
+      <w:r>
+        <w:t xml:space="preserve">Bergmann, C., Tsuji, S., Piccinini, P. E., Lewis, M. L., Braginsky, M., Frank, M. C., &amp; Cristia, A. (2018). Promoting replicability in developmental research through meta-analyses: Insights from language acquisition research.</w:t>
+      </w:r>
+      <w:r>
+        <w:t xml:space="preserve"> </w:t>
+      </w:r>
+      <w:r>
+        <w:rPr>
+          <w:i/>
+        </w:rPr>
+        <w:t xml:space="preserve">Child Development</w:t>
+      </w:r>
+      <w:r>
+        <w:t xml:space="preserve">. doi:</w:t>
+      </w:r>
+      <w:hyperlink r:id="rId82">
+        <w:r>
+          <w:rPr>
+            <w:rStyle w:val="Hyperlink"/>
+          </w:rPr>
+          <w:t xml:space="preserve">10.17605/OSF.IO/3UBNC</w:t>
+        </w:r>
+      </w:hyperlink>
+    </w:p>
+    <w:bookmarkEnd w:id="191"/>
+    <w:bookmarkStart w:id="192" w:name="ref-Bernier2017"/>
+    <w:p>
+      <w:pPr>
+        <w:pStyle w:val="Literaturverzeichnis"/>
+      </w:pPr>
+      <w:r>
+        <w:t xml:space="preserve">Bernier, D. E., &amp; White, K. S. (2017). What’s a Foo? Toddlers Are Not Tolerant of Other Children’s Mispronunciations. In</w:t>
+      </w:r>
+      <w:r>
+        <w:t xml:space="preserve"> </w:t>
+      </w:r>
+      <w:r>
+        <w:rPr>
+          <w:i/>
+        </w:rPr>
+        <w:t xml:space="preserve">Proceedings of the 41st annual boston university conference on language development</w:t>
+      </w:r>
+      <w:r>
+        <w:t xml:space="preserve"> </w:t>
+      </w:r>
+      <w:r>
+        <w:t xml:space="preserve">(pp. 88–100).</w:t>
+      </w:r>
+    </w:p>
+    <w:bookmarkEnd w:id="192"/>
+    <w:bookmarkStart w:id="193" w:name="ref-CharlesLuce1995"/>
+    <w:p>
+      <w:pPr>
+        <w:pStyle w:val="Literaturverzeichnis"/>
+      </w:pPr>
+      <w:r>
+        <w:t xml:space="preserve">Charles-Luce, J., &amp; Luce, P. A. (1995). An examination of similarity neighbourhoods in young children’s receptive vocabularies.</w:t>
+      </w:r>
+      <w:r>
+        <w:t xml:space="preserve"> </w:t>
+      </w:r>
+      <w:r>
+        <w:rPr>
+          <w:i/>
+        </w:rPr>
+        <w:t xml:space="preserve">Journal of Child Language</w:t>
+      </w:r>
+      <w:r>
+        <w:t xml:space="preserve">,</w:t>
+      </w:r>
+      <w:r>
+        <w:t xml:space="preserve"> </w:t>
+      </w:r>
+      <w:r>
+        <w:rPr>
+          <w:i/>
+        </w:rPr>
+        <w:t xml:space="preserve">22</w:t>
+      </w:r>
+      <w:r>
+        <w:t xml:space="preserve">(3), 727–735. doi:</w:t>
+      </w:r>
+      <w:hyperlink r:id="rId85">
+        <w:r>
+          <w:rPr>
+            <w:rStyle w:val="Hyperlink"/>
+          </w:rPr>
+          <w:t xml:space="preserve">10.1017/S0305000900010023</w:t>
+        </w:r>
+      </w:hyperlink>
+    </w:p>
+    <w:bookmarkEnd w:id="193"/>
+    <w:bookmarkStart w:id="194" w:name="ref-cohen"/>
+    <w:p>
+      <w:pPr>
+        <w:pStyle w:val="Literaturverzeichnis"/>
+      </w:pPr>
+      <w:r>
+        <w:t xml:space="preserve">Cohen, J. (1988).</w:t>
+      </w:r>
+      <w:r>
+        <w:t xml:space="preserve"> </w:t>
+      </w:r>
+      <w:r>
+        <w:rPr>
+          <w:i/>
+        </w:rPr>
+        <w:t xml:space="preserve">Statistical Power Analysis for the Behavioural Sciences</w:t>
+      </w:r>
+      <w:r>
+        <w:t xml:space="preserve"> </w:t>
+      </w:r>
+      <w:r>
+        <w:t xml:space="preserve">(2nd ed.). New York: Lawrence Earlbaum Associates.</w:t>
+      </w:r>
+    </w:p>
+    <w:bookmarkEnd w:id="194"/>
+    <w:bookmarkStart w:id="195" w:name="ref-Csibra2016"/>
+    <w:p>
+      <w:pPr>
+        <w:pStyle w:val="Literaturverzeichnis"/>
+      </w:pPr>
+      <w:r>
+        <w:t xml:space="preserve">Csibra, G., Hernik, M., Mascaro, O., Tatone, D., &amp; Lengyel, M. (2016). Statistical treatment of looking-time data.</w:t>
+      </w:r>
+      <w:r>
+        <w:t xml:space="preserve"> </w:t>
+      </w:r>
+      <w:r>
+        <w:rPr>
+          <w:i/>
+        </w:rPr>
+        <w:t xml:space="preserve">Developmental Psychology</w:t>
+      </w:r>
+      <w:r>
+        <w:t xml:space="preserve">,</w:t>
+      </w:r>
+      <w:r>
+        <w:t xml:space="preserve"> </w:t>
+      </w:r>
+      <w:r>
+        <w:rPr>
+          <w:i/>
+        </w:rPr>
+        <w:t xml:space="preserve">52</w:t>
+      </w:r>
+      <w:r>
+        <w:t xml:space="preserve">(4), 521–36. doi:</w:t>
+      </w:r>
+      <w:hyperlink r:id="rId88">
+        <w:r>
+          <w:rPr>
+            <w:rStyle w:val="Hyperlink"/>
+          </w:rPr>
+          <w:t xml:space="preserve">10.1037/dev0000083</w:t>
+        </w:r>
+      </w:hyperlink>
+    </w:p>
+    <w:bookmarkEnd w:id="195"/>
+    <w:bookmarkStart w:id="196" w:name="ref-Curtin2007"/>
+    <w:p>
+      <w:pPr>
+        <w:pStyle w:val="Literaturverzeichnis"/>
+      </w:pPr>
+      <w:r>
+        <w:t xml:space="preserve">Curtin, S., &amp; Werker, J. F. (2007). The perceptual foundations of phonological development. In M. G. Gaskell (Ed.),</w:t>
+      </w:r>
+      <w:r>
+        <w:t xml:space="preserve"> </w:t>
+      </w:r>
+      <w:r>
+        <w:rPr>
+          <w:i/>
+        </w:rPr>
+        <w:t xml:space="preserve">The oxford handbook of psycholinguistics</w:t>
+      </w:r>
+      <w:r>
+        <w:t xml:space="preserve"> </w:t>
+      </w:r>
+      <w:r>
+        <w:t xml:space="preserve">(pp. 579–599). New York: Oxford University Press. doi:</w:t>
+      </w:r>
+      <w:hyperlink r:id="rId90">
+        <w:r>
+          <w:rPr>
+            <w:rStyle w:val="Hyperlink"/>
+          </w:rPr>
+          <w:t xml:space="preserve">10.1093/oxfordhb/9780198568971.013.0035</w:t>
+        </w:r>
+      </w:hyperlink>
+    </w:p>
+    <w:bookmarkEnd w:id="196"/>
+    <w:bookmarkStart w:id="197" w:name="ref-vanderFeest2015"/>
+    <w:p>
+      <w:pPr>
+        <w:pStyle w:val="Literaturverzeichnis"/>
+      </w:pPr>
+      <w:r>
+        <w:t xml:space="preserve">Feest, S. V. H. van der, &amp; Fikkert, P. (2015). Building phonological lexical representations.</w:t>
+      </w:r>
+      <w:r>
+        <w:t xml:space="preserve"> </w:t>
+      </w:r>
+      <w:r>
+        <w:rPr>
+          <w:i/>
+        </w:rPr>
+        <w:t xml:space="preserve">Phonology</w:t>
+      </w:r>
+      <w:r>
+        <w:t xml:space="preserve">,</w:t>
+      </w:r>
+      <w:r>
+        <w:t xml:space="preserve"> </w:t>
+      </w:r>
+      <w:r>
+        <w:rPr>
+          <w:i/>
+        </w:rPr>
+        <w:t xml:space="preserve">32</w:t>
+      </w:r>
+      <w:r>
+        <w:t xml:space="preserve">(02), 207–239. doi:</w:t>
+      </w:r>
+      <w:hyperlink r:id="rId92">
+        <w:r>
+          <w:rPr>
+            <w:rStyle w:val="Hyperlink"/>
+          </w:rPr>
+          <w:t xml:space="preserve">10.1017/S0952675715000135</w:t>
+        </w:r>
+      </w:hyperlink>
+    </w:p>
+    <w:bookmarkEnd w:id="197"/>
+    <w:bookmarkStart w:id="198" w:name="ref-Ferguson2012"/>
+    <w:p>
+      <w:pPr>
+        <w:pStyle w:val="Literaturverzeichnis"/>
+      </w:pPr>
+      <w:r>
+        <w:t xml:space="preserve">Ferguson, C. J., &amp; Heene, M. (2012). A vast graveyard of undead theories: Publication bias and psychological science’s aversion to the null.</w:t>
+      </w:r>
+      <w:r>
+        <w:t xml:space="preserve"> </w:t>
+      </w:r>
+      <w:r>
+        <w:rPr>
+          <w:i/>
+        </w:rPr>
+        <w:t xml:space="preserve">Perspectives on Psychological Science</w:t>
+      </w:r>
+      <w:r>
+        <w:t xml:space="preserve">,</w:t>
+      </w:r>
+      <w:r>
+        <w:t xml:space="preserve"> </w:t>
+      </w:r>
+      <w:r>
+        <w:rPr>
+          <w:i/>
+        </w:rPr>
+        <w:t xml:space="preserve">7</w:t>
+      </w:r>
+      <w:r>
+        <w:t xml:space="preserve">(6), 555–561. doi:</w:t>
+      </w:r>
+      <w:hyperlink r:id="rId94">
+        <w:r>
+          <w:rPr>
+            <w:rStyle w:val="Hyperlink"/>
+          </w:rPr>
+          <w:t xml:space="preserve">10.1177/1745691612459059</w:t>
+        </w:r>
+      </w:hyperlink>
+    </w:p>
+    <w:bookmarkEnd w:id="198"/>
+    <w:bookmarkStart w:id="199" w:name="ref-Fernald1998"/>
+    <w:p>
+      <w:pPr>
+        <w:pStyle w:val="Literaturverzeichnis"/>
+      </w:pPr>
+      <w:r>
+        <w:t xml:space="preserve">Fernald, A., Pinto, J. P., Swingley, D., Weinberg, A., &amp; McRoberts, G. W. (1998). Rapid gains in speed of verbal processing by infants in the 2nd year.</w:t>
+      </w:r>
+      <w:r>
+        <w:t xml:space="preserve"> </w:t>
+      </w:r>
+      <w:r>
+        <w:rPr>
+          <w:i/>
+        </w:rPr>
+        <w:t xml:space="preserve">Psychological Science</w:t>
+      </w:r>
+      <w:r>
+        <w:t xml:space="preserve">,</w:t>
+      </w:r>
+      <w:r>
+        <w:t xml:space="preserve"> </w:t>
+      </w:r>
+      <w:r>
+        <w:rPr>
+          <w:i/>
+        </w:rPr>
+        <w:t xml:space="preserve">9</w:t>
+      </w:r>
+      <w:r>
+        <w:t xml:space="preserve">(3), 228–231. doi:</w:t>
+      </w:r>
+      <w:hyperlink r:id="rId96">
+        <w:r>
+          <w:rPr>
+            <w:rStyle w:val="Hyperlink"/>
+          </w:rPr>
+          <w:t xml:space="preserve">10.1111/1467-9280.00044</w:t>
+        </w:r>
+      </w:hyperlink>
+    </w:p>
+    <w:bookmarkEnd w:id="199"/>
+    <w:bookmarkStart w:id="200" w:name="ref-Fisher1922"/>
+    <w:p>
+      <w:pPr>
+        <w:pStyle w:val="Literaturverzeichnis"/>
+      </w:pPr>
+      <w:r>
+        <w:t xml:space="preserve">Fisher, R. A. (1922). On the Interpretation of</w:t>
+      </w:r>
+      <w:r>
+        <w:t xml:space="preserve"> </w:t>
+      </w:r>
+      <m:oMath>
+        <m:r>
+          <m:t>χ</m:t>
+        </m:r>
+      </m:oMath>
+      <w:r>
+        <w:t xml:space="preserve"> </w:t>
+      </w:r>
+      <w:r>
+        <w:t xml:space="preserve">2 from Contingency Tables, and the Calculation of P.</w:t>
+      </w:r>
+      <w:r>
+        <w:t xml:space="preserve"> </w:t>
+      </w:r>
+      <w:r>
+        <w:rPr>
+          <w:i/>
+        </w:rPr>
+        <w:t xml:space="preserve">Journal of the Royal Statistical Society</w:t>
+      </w:r>
+      <w:r>
+        <w:t xml:space="preserve">,</w:t>
+      </w:r>
+      <w:r>
+        <w:t xml:space="preserve"> </w:t>
+      </w:r>
+      <w:r>
+        <w:rPr>
+          <w:i/>
+        </w:rPr>
+        <w:t xml:space="preserve">85</w:t>
+      </w:r>
+      <w:r>
+        <w:t xml:space="preserve">(1), 87. doi:</w:t>
+      </w:r>
+      <w:hyperlink r:id="rId98">
+        <w:r>
+          <w:rPr>
+            <w:rStyle w:val="Hyperlink"/>
+          </w:rPr>
+          <w:t xml:space="preserve">10.2307/2340521</w:t>
+        </w:r>
+      </w:hyperlink>
+    </w:p>
+    <w:bookmarkEnd w:id="200"/>
+    <w:bookmarkStart w:id="201" w:name="ref-Fleiss1986"/>
+    <w:p>
+      <w:pPr>
+        <w:pStyle w:val="Literaturverzeichnis"/>
+      </w:pPr>
+      <w:r>
+        <w:t xml:space="preserve">Fleiss, J. L. (1986).</w:t>
+      </w:r>
+      <w:r>
+        <w:t xml:space="preserve"> </w:t>
+      </w:r>
+      <w:r>
+        <w:rPr>
+          <w:i/>
+        </w:rPr>
+        <w:t xml:space="preserve">The Design and Analysis of Clinical Experiments</w:t>
+      </w:r>
+      <w:r>
+        <w:t xml:space="preserve">. New York: Wiley; Sons.</w:t>
+      </w:r>
+    </w:p>
+    <w:bookmarkEnd w:id="201"/>
+    <w:bookmarkStart w:id="202" w:name="ref-Frank2016"/>
+    <w:p>
+      <w:pPr>
+        <w:pStyle w:val="Literaturverzeichnis"/>
+      </w:pPr>
+      <w:r>
+        <w:t xml:space="preserve">Frank, M. C., Lewis, M. L., &amp; Macdonald, K. (2016). A performance model for early word learning.</w:t>
+      </w:r>
+      <w:r>
+        <w:t xml:space="preserve"> </w:t>
+      </w:r>
+      <w:r>
+        <w:rPr>
+          <w:i/>
+        </w:rPr>
+        <w:t xml:space="preserve">Proceedings of the Cognitive Science Society</w:t>
+      </w:r>
+      <w:r>
+        <w:t xml:space="preserve">, 2609–2614. Retrieved from</w:t>
+      </w:r>
+      <w:r>
+        <w:t xml:space="preserve"> </w:t>
+      </w:r>
+      <w:hyperlink r:id="rId101">
+        <w:r>
+          <w:rPr>
+            <w:rStyle w:val="Hyperlink"/>
+          </w:rPr>
+          <w:t xml:space="preserve">https://mindmodeling.org/cogsci2016/papers/0450/paper0450.pdf</w:t>
+        </w:r>
+      </w:hyperlink>
+    </w:p>
+    <w:bookmarkEnd w:id="202"/>
+    <w:bookmarkStart w:id="203" w:name="ref-Gelman2013"/>
+    <w:p>
+      <w:pPr>
+        <w:pStyle w:val="Literaturverzeichnis"/>
+      </w:pPr>
+      <w:r>
+        <w:t xml:space="preserve">Gelman, A., &amp; Loken, E. (2013).</w:t>
+      </w:r>
+      <w:r>
+        <w:t xml:space="preserve"> </w:t>
+      </w:r>
+      <w:r>
+        <w:rPr>
+          <w:i/>
+        </w:rPr>
+        <w:t xml:space="preserve">The garden of forking paths: Why multiple comparisons can be a problem, even when there is no “fishing expedition” or “p-hacking” and the research hypothesis was posited ahead of time.</w:t>
+      </w:r>
+      <w:r>
+        <w:t xml:space="preserve"> </w:t>
+      </w:r>
+      <w:r>
+        <w:t xml:space="preserve">Department of Statistics, Columbia University. doi:</w:t>
+      </w:r>
+      <w:hyperlink r:id="rId103">
+        <w:r>
+          <w:rPr>
+            <w:rStyle w:val="Hyperlink"/>
+          </w:rPr>
+          <w:t xml:space="preserve">10.1037/a0037714</w:t>
+        </w:r>
+      </w:hyperlink>
+    </w:p>
+    <w:bookmarkEnd w:id="203"/>
+    <w:bookmarkStart w:id="204" w:name="ref-Halberda2003"/>
+    <w:p>
+      <w:pPr>
+        <w:pStyle w:val="Literaturverzeichnis"/>
+      </w:pPr>
+      <w:r>
+        <w:t xml:space="preserve">Halberda, J. (2003). The development of a word-learning strategy.</w:t>
+      </w:r>
+      <w:r>
+        <w:t xml:space="preserve"> </w:t>
+      </w:r>
+      <w:r>
+        <w:rPr>
+          <w:i/>
+        </w:rPr>
+        <w:t xml:space="preserve">Cognition</w:t>
+      </w:r>
+      <w:r>
+        <w:t xml:space="preserve">,</w:t>
+      </w:r>
+      <w:r>
+        <w:t xml:space="preserve"> </w:t>
+      </w:r>
+      <w:r>
+        <w:rPr>
+          <w:i/>
+        </w:rPr>
+        <w:t xml:space="preserve">87</w:t>
+      </w:r>
+      <w:r>
+        <w:t xml:space="preserve">, B23–B34.</w:t>
+      </w:r>
+    </w:p>
+    <w:bookmarkEnd w:id="204"/>
+    <w:bookmarkStart w:id="205" w:name="ref-Havron"/>
+    <w:p>
+      <w:pPr>
+        <w:pStyle w:val="Literaturverzeichnis"/>
+      </w:pPr>
+      <w:r>
+        <w:t xml:space="preserve">Havron, N., Bergmann, C., &amp; Tsuji, S. (2020). Preregistration in infant research - a primer. doi:</w:t>
+      </w:r>
+      <w:hyperlink r:id="rId106">
+        <w:r>
+          <w:rPr>
+            <w:rStyle w:val="Hyperlink"/>
+          </w:rPr>
+          <w:t xml:space="preserve">10.31234/osf.io/es2gx</w:t>
+        </w:r>
+      </w:hyperlink>
+    </w:p>
+    <w:bookmarkEnd w:id="205"/>
+    <w:bookmarkStart w:id="206" w:name="ref-Hedges1981"/>
+    <w:p>
+      <w:pPr>
+        <w:pStyle w:val="Literaturverzeichnis"/>
+      </w:pPr>
+      <w:r>
+        <w:t xml:space="preserve">Hedges, L. V. (1981). Distribution theory for glass’s estimator of effect size and related estimators.</w:t>
+      </w:r>
+      <w:r>
+        <w:t xml:space="preserve"> </w:t>
+      </w:r>
+      <w:r>
+        <w:rPr>
+          <w:i/>
+        </w:rPr>
+        <w:t xml:space="preserve">Journal of Educational and Behavioral Statistics</w:t>
+      </w:r>
+      <w:r>
+        <w:t xml:space="preserve">,</w:t>
+      </w:r>
+      <w:r>
+        <w:t xml:space="preserve"> </w:t>
+      </w:r>
+      <w:r>
+        <w:rPr>
+          <w:i/>
+        </w:rPr>
+        <w:t xml:space="preserve">6</w:t>
+      </w:r>
+      <w:r>
+        <w:t xml:space="preserve">(2), 107–128. doi:</w:t>
+      </w:r>
+      <w:hyperlink r:id="rId108">
+        <w:r>
+          <w:rPr>
+            <w:rStyle w:val="Hyperlink"/>
+          </w:rPr>
+          <w:t xml:space="preserve">10.3102/10769986006002107</w:t>
+        </w:r>
+      </w:hyperlink>
+    </w:p>
+    <w:bookmarkEnd w:id="206"/>
+    <w:bookmarkStart w:id="207" w:name="ref-Hojen"/>
+    <w:p>
+      <w:pPr>
+        <w:pStyle w:val="Literaturverzeichnis"/>
+      </w:pPr>
+      <w:r>
+        <w:t xml:space="preserve">Højen, A., Madsen, T. O., Vach, W., Basbøll, H., Caporali, S., &amp; Blese, D. (n.d.).</w:t>
+      </w:r>
+      <w:r>
+        <w:t xml:space="preserve"> </w:t>
+      </w:r>
+      <w:r>
+        <w:rPr>
+          <w:i/>
+        </w:rPr>
+        <w:t xml:space="preserve">Contributions of vocalic and consonantal information when Danish 20-month-olds recognize familiar words</w:t>
+      </w:r>
+      <w:r>
+        <w:t xml:space="preserve">.</w:t>
+      </w:r>
+    </w:p>
+    <w:bookmarkEnd w:id="207"/>
+    <w:bookmarkStart w:id="208" w:name="ref-Jennions2002"/>
+    <w:p>
+      <w:pPr>
+        <w:pStyle w:val="Literaturverzeichnis"/>
+      </w:pPr>
+      <w:r>
+        <w:t xml:space="preserve">Jennions, M. D., Mù, A. P., Pierre, Â., Curie, M., &amp; Cedex, F. P. (2002). Relationships fade with time : a meta-analysis of temporal trends in publication in ecology and evolution.</w:t>
+      </w:r>
+      <w:r>
+        <w:t xml:space="preserve"> </w:t>
+      </w:r>
+      <w:r>
+        <w:rPr>
+          <w:i/>
+        </w:rPr>
+        <w:t xml:space="preserve">Proceedings of the Royal Society of London B: Biological Sciences</w:t>
+      </w:r>
+      <w:r>
+        <w:t xml:space="preserve">,</w:t>
+      </w:r>
+      <w:r>
+        <w:t xml:space="preserve"> </w:t>
+      </w:r>
+      <w:r>
+        <w:rPr>
+          <w:i/>
+        </w:rPr>
+        <w:t xml:space="preserve">269</w:t>
+      </w:r>
+      <w:r>
+        <w:t xml:space="preserve">, 43–48. doi:</w:t>
+      </w:r>
+      <w:hyperlink r:id="rId111">
+        <w:r>
+          <w:rPr>
+            <w:rStyle w:val="Hyperlink"/>
+          </w:rPr>
+          <w:t xml:space="preserve">10.1098/rspb.2001.1832</w:t>
+        </w:r>
+      </w:hyperlink>
+    </w:p>
+    <w:bookmarkEnd w:id="208"/>
+    <w:bookmarkStart w:id="209" w:name="ref-Leon2009"/>
+    <w:p>
+      <w:pPr>
+        <w:pStyle w:val="Literaturverzeichnis"/>
+      </w:pPr>
+      <w:r>
+        <w:t xml:space="preserve">Leon, A. C., &amp; Heo, M. (2009). Sample sizes required to detect interactions between two binary fixed-effects in a mixed-effects linear regression model.</w:t>
+      </w:r>
+      <w:r>
+        <w:t xml:space="preserve"> </w:t>
+      </w:r>
+      <w:r>
+        <w:rPr>
+          <w:i/>
+        </w:rPr>
+        <w:t xml:space="preserve">Computational Statistics and Data Analysis</w:t>
+      </w:r>
+      <w:r>
+        <w:t xml:space="preserve">,</w:t>
+      </w:r>
+      <w:r>
+        <w:t xml:space="preserve"> </w:t>
+      </w:r>
+      <w:r>
+        <w:rPr>
+          <w:i/>
+        </w:rPr>
+        <w:t xml:space="preserve">53</w:t>
+      </w:r>
+      <w:r>
+        <w:t xml:space="preserve">(3), 603–608. doi:</w:t>
+      </w:r>
+      <w:hyperlink r:id="rId113">
+        <w:r>
+          <w:rPr>
+            <w:rStyle w:val="Hyperlink"/>
+          </w:rPr>
+          <w:t xml:space="preserve">10.1016/j.csda.2008.06.010</w:t>
+        </w:r>
+      </w:hyperlink>
+    </w:p>
+    <w:bookmarkEnd w:id="209"/>
+    <w:bookmarkStart w:id="210" w:name="ref-Mani2008"/>
+    <w:p>
+      <w:pPr>
+        <w:pStyle w:val="Literaturverzeichnis"/>
+      </w:pPr>
+      <w:r>
+        <w:t xml:space="preserve">Mani, N., Coleman, J., &amp; Plunkett, K. (2008). Phonological specificity of vowel contrasts at 18-months.</w:t>
+      </w:r>
+      <w:r>
+        <w:t xml:space="preserve"> </w:t>
+      </w:r>
+      <w:r>
+        <w:rPr>
+          <w:i/>
+        </w:rPr>
+        <w:t xml:space="preserve">Language and Speech</w:t>
+      </w:r>
+      <w:r>
+        <w:t xml:space="preserve">,</w:t>
+      </w:r>
+      <w:r>
+        <w:t xml:space="preserve"> </w:t>
+      </w:r>
+      <w:r>
+        <w:rPr>
+          <w:i/>
+        </w:rPr>
+        <w:t xml:space="preserve">51</w:t>
+      </w:r>
+      <w:r>
+        <w:t xml:space="preserve">, 3–21. doi:</w:t>
+      </w:r>
+      <w:hyperlink r:id="rId115">
+        <w:r>
+          <w:rPr>
+            <w:rStyle w:val="Hyperlink"/>
+          </w:rPr>
+          <w:t xml:space="preserve">10.1177/00238309080510010201</w:t>
+        </w:r>
+      </w:hyperlink>
+    </w:p>
+    <w:bookmarkEnd w:id="210"/>
+    <w:bookmarkStart w:id="211" w:name="ref-Mani2007"/>
+    <w:p>
+      <w:pPr>
+        <w:pStyle w:val="Literaturverzeichnis"/>
+      </w:pPr>
+      <w:r>
+        <w:t xml:space="preserve">Mani, N., &amp; Plunkett, K. (2007). Phonological specificity of vowels and consonants in early lexical representations.</w:t>
+      </w:r>
+      <w:r>
+        <w:t xml:space="preserve"> </w:t>
+      </w:r>
+      <w:r>
+        <w:rPr>
+          <w:i/>
+        </w:rPr>
+        <w:t xml:space="preserve">Journal of Memory and Language</w:t>
+      </w:r>
+      <w:r>
+        <w:t xml:space="preserve">,</w:t>
+      </w:r>
+      <w:r>
+        <w:t xml:space="preserve"> </w:t>
+      </w:r>
+      <w:r>
+        <w:rPr>
+          <w:i/>
+        </w:rPr>
+        <w:t xml:space="preserve">57</w:t>
+      </w:r>
+      <w:r>
+        <w:t xml:space="preserve">(2), 252–272. doi:</w:t>
+      </w:r>
+      <w:hyperlink r:id="rId117">
+        <w:r>
+          <w:rPr>
+            <w:rStyle w:val="Hyperlink"/>
+          </w:rPr>
+          <w:t xml:space="preserve">10.1016/j.jml.2007.03.005</w:t>
+        </w:r>
+      </w:hyperlink>
+    </w:p>
+    <w:bookmarkEnd w:id="211"/>
+    <w:bookmarkStart w:id="212" w:name="ref-Mani2010kepstups"/>
+    <w:p>
+      <w:pPr>
+        <w:pStyle w:val="Literaturverzeichnis"/>
+      </w:pPr>
+      <w:r>
+        <w:t xml:space="preserve">Mani, N., &amp; Plunkett, K. (2010). Twelve-month-olds know their cups from their keps and tups.</w:t>
+      </w:r>
+      <w:r>
+        <w:t xml:space="preserve"> </w:t>
+      </w:r>
+      <w:r>
+        <w:rPr>
+          <w:i/>
+        </w:rPr>
+        <w:t xml:space="preserve">Infancy</w:t>
+      </w:r>
+      <w:r>
+        <w:t xml:space="preserve">,</w:t>
+      </w:r>
+      <w:r>
+        <w:t xml:space="preserve"> </w:t>
+      </w:r>
+      <w:r>
+        <w:rPr>
+          <w:i/>
+        </w:rPr>
+        <w:t xml:space="preserve">15</w:t>
+      </w:r>
+      <w:r>
+        <w:t xml:space="preserve">(5), 445–470. doi:</w:t>
+      </w:r>
+      <w:hyperlink r:id="rId119">
+        <w:r>
+          <w:rPr>
+            <w:rStyle w:val="Hyperlink"/>
+          </w:rPr>
+          <w:t xml:space="preserve">10.1111/j.1532-7078.2009.00027.x</w:t>
+        </w:r>
+      </w:hyperlink>
+    </w:p>
+    <w:bookmarkEnd w:id="212"/>
+    <w:bookmarkStart w:id="213" w:name="ref-Mani2011"/>
+    <w:p>
+      <w:pPr>
+        <w:pStyle w:val="Literaturverzeichnis"/>
+      </w:pPr>
+      <w:r>
+        <w:t xml:space="preserve">Mani, N., &amp; Plunkett, K. (2011). Does size matter? Subsegmental cues to vowel mispronunciation detection.</w:t>
+      </w:r>
+      <w:r>
+        <w:t xml:space="preserve"> </w:t>
+      </w:r>
+      <w:r>
+        <w:rPr>
+          <w:i/>
+        </w:rPr>
+        <w:t xml:space="preserve">Journal of Child Language</w:t>
+      </w:r>
+      <w:r>
+        <w:t xml:space="preserve">,</w:t>
+      </w:r>
+      <w:r>
+        <w:t xml:space="preserve"> </w:t>
+      </w:r>
+      <w:r>
+        <w:rPr>
+          <w:i/>
+        </w:rPr>
+        <w:t xml:space="preserve">38</w:t>
+      </w:r>
+      <w:r>
+        <w:t xml:space="preserve">(03), 606–627. doi:</w:t>
+      </w:r>
+      <w:hyperlink r:id="rId121">
+        <w:r>
+          <w:rPr>
+            <w:rStyle w:val="Hyperlink"/>
+          </w:rPr>
+          <w:t xml:space="preserve">10.1017/S0305000910000243</w:t>
+        </w:r>
+      </w:hyperlink>
+    </w:p>
+    <w:bookmarkEnd w:id="213"/>
+    <w:bookmarkStart w:id="214" w:name="ref-MB1"/>
+    <w:p>
+      <w:pPr>
+        <w:pStyle w:val="Literaturverzeichnis"/>
+      </w:pPr>
+      <w:r>
+        <w:t xml:space="preserve">ManyBabiesConsortium. (2020). Quantifying sources of variability in infancy research using the infant-directed speech preference.</w:t>
+      </w:r>
+      <w:r>
+        <w:t xml:space="preserve"> </w:t>
+      </w:r>
+      <w:r>
+        <w:rPr>
+          <w:i/>
+        </w:rPr>
+        <w:t xml:space="preserve">Advances in Methods and Practices in Psychological Science</w:t>
+      </w:r>
+      <w:r>
+        <w:t xml:space="preserve">.</w:t>
+      </w:r>
+    </w:p>
+    <w:bookmarkEnd w:id="214"/>
+    <w:bookmarkStart w:id="215" w:name="ref-Maris2007"/>
+    <w:p>
+      <w:pPr>
+        <w:pStyle w:val="Literaturverzeichnis"/>
+      </w:pPr>
+      <w:r>
+        <w:t xml:space="preserve">Maris, E., &amp; Oostenveld, R. (2007). Nonparametric statistical testing of EEG- and MEG-data.</w:t>
+      </w:r>
+      <w:r>
+        <w:t xml:space="preserve"> </w:t>
+      </w:r>
+      <w:r>
+        <w:rPr>
+          <w:i/>
+        </w:rPr>
+        <w:t xml:space="preserve">Journal of Neuroscience Methods</w:t>
+      </w:r>
+      <w:r>
+        <w:t xml:space="preserve">,</w:t>
+      </w:r>
+      <w:r>
+        <w:t xml:space="preserve"> </w:t>
+      </w:r>
+      <w:r>
+        <w:rPr>
+          <w:i/>
+        </w:rPr>
+        <w:t xml:space="preserve">164</w:t>
+      </w:r>
+      <w:r>
+        <w:t xml:space="preserve">(1), 177–190. doi:</w:t>
+      </w:r>
+      <w:hyperlink r:id="rId124">
+        <w:r>
+          <w:rPr>
+            <w:rStyle w:val="Hyperlink"/>
+          </w:rPr>
+          <w:t xml:space="preserve">10.1016/j.jneumeth.2007.03.024</w:t>
+        </w:r>
+      </w:hyperlink>
+    </w:p>
+    <w:bookmarkEnd w:id="215"/>
+    <w:bookmarkStart w:id="216" w:name="ref-Markman2003"/>
+    <w:p>
+      <w:pPr>
+        <w:pStyle w:val="Literaturverzeichnis"/>
+      </w:pPr>
+      <w:r>
+        <w:t xml:space="preserve">Markman, E. M., Wasow, J. L., &amp; Hansen, M. B. (2003). Use of the mutual exclusivity assumption by young word learners.</w:t>
+      </w:r>
+      <w:r>
+        <w:t xml:space="preserve"> </w:t>
+      </w:r>
+      <w:r>
+        <w:rPr>
+          <w:i/>
+        </w:rPr>
+        <w:t xml:space="preserve">Cognitive Psychology</w:t>
+      </w:r>
+      <w:r>
+        <w:t xml:space="preserve">,</w:t>
+      </w:r>
+      <w:r>
+        <w:t xml:space="preserve"> </w:t>
+      </w:r>
+      <w:r>
+        <w:rPr>
+          <w:i/>
+        </w:rPr>
+        <w:t xml:space="preserve">47</w:t>
+      </w:r>
+      <w:r>
+        <w:t xml:space="preserve">(3), 241–275. doi:</w:t>
+      </w:r>
+      <w:hyperlink r:id="rId126">
+        <w:r>
+          <w:rPr>
+            <w:rStyle w:val="Hyperlink"/>
+          </w:rPr>
+          <w:t xml:space="preserve">10.1016/S0010-0285(03)00034-3</w:t>
+        </w:r>
+      </w:hyperlink>
+    </w:p>
+    <w:bookmarkEnd w:id="216"/>
+    <w:bookmarkStart w:id="217" w:name="ref-Marslen-Wilson1989"/>
+    <w:p>
+      <w:pPr>
+        <w:pStyle w:val="Literaturverzeichnis"/>
+      </w:pPr>
+      <w:r>
+        <w:t xml:space="preserve">Marslen-Wilson, W. D., &amp; Zwitserlood, P. (1989). Accessing spoken words: The importance of word onsets.</w:t>
+      </w:r>
+      <w:r>
+        <w:t xml:space="preserve"> </w:t>
+      </w:r>
+      <w:r>
+        <w:rPr>
+          <w:i/>
+        </w:rPr>
+        <w:t xml:space="preserve">Journal of Experimental Psychology: Human Perception and Performance</w:t>
+      </w:r>
+      <w:r>
+        <w:t xml:space="preserve">,</w:t>
+      </w:r>
+      <w:r>
+        <w:t xml:space="preserve"> </w:t>
+      </w:r>
+      <w:r>
+        <w:rPr>
+          <w:i/>
+        </w:rPr>
+        <w:t xml:space="preserve">15</w:t>
+      </w:r>
+      <w:r>
+        <w:t xml:space="preserve">(3), 576–585. doi:</w:t>
+      </w:r>
+      <w:hyperlink r:id="rId128">
+        <w:r>
+          <w:rPr>
+            <w:rStyle w:val="Hyperlink"/>
+          </w:rPr>
+          <w:t xml:space="preserve">10.1037/0096-1523.15.3.576</w:t>
+        </w:r>
+      </w:hyperlink>
+    </w:p>
+    <w:bookmarkEnd w:id="217"/>
+    <w:bookmarkStart w:id="218" w:name="ref-Mayor2014"/>
+    <w:p>
+      <w:pPr>
+        <w:pStyle w:val="Literaturverzeichnis"/>
+      </w:pPr>
+      <w:r>
+        <w:t xml:space="preserve">Mayor, J., &amp; Plunkett, K. (2014). Infant word recognition: Insights from TRACE simulations.</w:t>
+      </w:r>
+      <w:r>
+        <w:t xml:space="preserve"> </w:t>
+      </w:r>
+      <w:r>
+        <w:rPr>
+          <w:i/>
+        </w:rPr>
+        <w:t xml:space="preserve">Journal of Memory and Language</w:t>
+      </w:r>
+      <w:r>
+        <w:t xml:space="preserve">,</w:t>
+      </w:r>
+      <w:r>
+        <w:t xml:space="preserve"> </w:t>
+      </w:r>
+      <w:r>
+        <w:rPr>
+          <w:i/>
+        </w:rPr>
+        <w:t xml:space="preserve">71</w:t>
+      </w:r>
+      <w:r>
+        <w:t xml:space="preserve">(1), 89–123. doi:</w:t>
+      </w:r>
+      <w:hyperlink r:id="rId130">
+        <w:r>
+          <w:rPr>
+            <w:rStyle w:val="Hyperlink"/>
+          </w:rPr>
+          <w:t xml:space="preserve">10.1016/j.jml.2013.09.009</w:t>
+        </w:r>
+      </w:hyperlink>
+    </w:p>
+    <w:bookmarkEnd w:id="218"/>
+    <w:bookmarkStart w:id="219" w:name="ref-McClelland1986"/>
+    <w:p>
+      <w:pPr>
+        <w:pStyle w:val="Literaturverzeichnis"/>
+      </w:pPr>
+      <w:r>
+        <w:t xml:space="preserve">McClelland, J. L., &amp; Elman, J. L. (1986). The TRACE model of speech perception.</w:t>
+      </w:r>
+      <w:r>
+        <w:t xml:space="preserve"> </w:t>
+      </w:r>
+      <w:r>
+        <w:rPr>
+          <w:i/>
+        </w:rPr>
+        <w:t xml:space="preserve">Cognitive Psychology</w:t>
+      </w:r>
+      <w:r>
+        <w:t xml:space="preserve">,</w:t>
+      </w:r>
+      <w:r>
+        <w:t xml:space="preserve"> </w:t>
+      </w:r>
+      <w:r>
+        <w:rPr>
+          <w:i/>
+        </w:rPr>
+        <w:t xml:space="preserve">18</w:t>
+      </w:r>
+      <w:r>
+        <w:t xml:space="preserve">(1), 1–86. doi:</w:t>
+      </w:r>
+      <w:hyperlink r:id="rId132">
+        <w:r>
+          <w:rPr>
+            <w:rStyle w:val="Hyperlink"/>
+          </w:rPr>
+          <w:t xml:space="preserve">10.1016/0010-0285(86)90015-0</w:t>
+        </w:r>
+      </w:hyperlink>
+    </w:p>
+    <w:bookmarkEnd w:id="219"/>
+    <w:bookmarkStart w:id="220" w:name="ref-Mirman2008"/>
+    <w:p>
+      <w:pPr>
+        <w:pStyle w:val="Literaturverzeichnis"/>
+      </w:pPr>
+      <w:r>
+        <w:t xml:space="preserve">Mirman, D., Dixon, J. A., &amp; Magnuson, J. S. (2008). Statistical and computational models of the visual world paradigm: Growth curves and individual differences.</w:t>
+      </w:r>
+      <w:r>
+        <w:t xml:space="preserve"> </w:t>
+      </w:r>
+      <w:r>
+        <w:rPr>
+          <w:i/>
+        </w:rPr>
+        <w:t xml:space="preserve">Journal of Memory &amp; Language</w:t>
+      </w:r>
+      <w:r>
+        <w:t xml:space="preserve">,</w:t>
+      </w:r>
+      <w:r>
+        <w:t xml:space="preserve"> </w:t>
+      </w:r>
+      <w:r>
+        <w:rPr>
+          <w:i/>
+        </w:rPr>
+        <w:t xml:space="preserve">59</w:t>
+      </w:r>
+      <w:r>
+        <w:t xml:space="preserve">(4), 475–494. doi:</w:t>
+      </w:r>
+      <w:hyperlink r:id="rId134">
+        <w:r>
+          <w:rPr>
+            <w:rStyle w:val="Hyperlink"/>
+          </w:rPr>
+          <w:t xml:space="preserve">10.1016/j.jml.2007.11.006</w:t>
+        </w:r>
+      </w:hyperlink>
+    </w:p>
+    <w:bookmarkEnd w:id="220"/>
+    <w:bookmarkStart w:id="221" w:name="ref-Moher2009"/>
+    <w:p>
+      <w:pPr>
+        <w:pStyle w:val="Literaturverzeichnis"/>
+      </w:pPr>
+      <w:r>
+        <w:t xml:space="preserve">Moher, D., Liberati, A., Tetzlaff, J., Altman, D. G., &amp; PRISMA Group". (2009). Preferred Reporting Items for Systematic Reviews and Meta-Analyses: The PRISMA Statement.</w:t>
+      </w:r>
+      <w:r>
+        <w:t xml:space="preserve"> </w:t>
+      </w:r>
+      <w:r>
+        <w:rPr>
+          <w:i/>
+        </w:rPr>
+        <w:t xml:space="preserve">PLoS Medicine</w:t>
+      </w:r>
+      <w:r>
+        <w:t xml:space="preserve">,</w:t>
+      </w:r>
+      <w:r>
+        <w:t xml:space="preserve"> </w:t>
+      </w:r>
+      <w:r>
+        <w:rPr>
+          <w:i/>
+        </w:rPr>
+        <w:t xml:space="preserve">6</w:t>
+      </w:r>
+      <w:r>
+        <w:t xml:space="preserve">(7), e1000097. doi:</w:t>
+      </w:r>
+      <w:hyperlink r:id="rId136">
+        <w:r>
+          <w:rPr>
+            <w:rStyle w:val="Hyperlink"/>
+          </w:rPr>
+          <w:t xml:space="preserve">10.1371/journal.pmed.1000097</w:t>
+        </w:r>
+      </w:hyperlink>
+    </w:p>
+    <w:bookmarkEnd w:id="221"/>
+    <w:bookmarkStart w:id="222" w:name="ref-morris2002combining"/>
+    <w:p>
+      <w:pPr>
+        <w:pStyle w:val="Literaturverzeichnis"/>
+      </w:pPr>
+      <w:r>
+        <w:t xml:space="preserve">Morris, S. B., &amp; DeShon, R. P. (2002). Combining effect size estimates in meta-analysis with repeated measures and independent-groups designs.</w:t>
+      </w:r>
+      <w:r>
+        <w:t xml:space="preserve"> </w:t>
+      </w:r>
+      <w:r>
+        <w:rPr>
+          <w:i/>
+        </w:rPr>
+        <w:t xml:space="preserve">Psychological Methods</w:t>
+      </w:r>
+      <w:r>
+        <w:t xml:space="preserve">,</w:t>
+      </w:r>
+      <w:r>
+        <w:t xml:space="preserve"> </w:t>
+      </w:r>
+      <w:r>
+        <w:rPr>
+          <w:i/>
+        </w:rPr>
+        <w:t xml:space="preserve">7</w:t>
+      </w:r>
+      <w:r>
+        <w:t xml:space="preserve">(1), 105–125. doi:</w:t>
+      </w:r>
+      <w:hyperlink r:id="rId138">
+        <w:r>
+          <w:rPr>
+            <w:rStyle w:val="Hyperlink"/>
+          </w:rPr>
+          <w:t xml:space="preserve">10.1037/1082-989X.7.1.105</w:t>
+        </w:r>
+      </w:hyperlink>
+    </w:p>
+    <w:bookmarkEnd w:id="222"/>
+    <w:bookmarkStart w:id="223" w:name="ref-Nazzi2009a"/>
+    <w:p>
+      <w:pPr>
+        <w:pStyle w:val="Literaturverzeichnis"/>
+      </w:pPr>
+      <w:r>
+        <w:t xml:space="preserve">Nazzi, T., Floccia, C., Moquet, B., &amp; Butler, J. (2009). Bias for consonantal information over vocalic information in 30-month-olds: Cross-linguistic evidence from French and English.</w:t>
+      </w:r>
+      <w:r>
+        <w:t xml:space="preserve"> </w:t>
+      </w:r>
+      <w:r>
+        <w:rPr>
+          <w:i/>
+        </w:rPr>
+        <w:t xml:space="preserve">Journal of Experimental Child Psychology</w:t>
+      </w:r>
+      <w:r>
+        <w:t xml:space="preserve">,</w:t>
+      </w:r>
+      <w:r>
+        <w:t xml:space="preserve"> </w:t>
+      </w:r>
+      <w:r>
+        <w:rPr>
+          <w:i/>
+        </w:rPr>
+        <w:t xml:space="preserve">102</w:t>
+      </w:r>
+      <w:r>
+        <w:t xml:space="preserve">(4), 522–537. doi:</w:t>
+      </w:r>
+      <w:hyperlink r:id="rId140">
+        <w:r>
+          <w:rPr>
+            <w:rStyle w:val="Hyperlink"/>
+          </w:rPr>
+          <w:t xml:space="preserve">10.1016/j.jecp.2008.05.003</w:t>
+        </w:r>
+      </w:hyperlink>
+    </w:p>
+    <w:bookmarkEnd w:id="223"/>
+    <w:bookmarkStart w:id="224" w:name="ref-Nazzi2016"/>
+    <w:p>
+      <w:pPr>
+        <w:pStyle w:val="Literaturverzeichnis"/>
+      </w:pPr>
+      <w:r>
+        <w:t xml:space="preserve">Nazzi, T., Poltrock, S., &amp; Von Holzen, K. (2016). The developmental origins of the consonant bias in lexical processing.</w:t>
+      </w:r>
+      <w:r>
+        <w:t xml:space="preserve"> </w:t>
+      </w:r>
+      <w:r>
+        <w:rPr>
+          <w:i/>
+        </w:rPr>
+        <w:t xml:space="preserve">Current Directions in Psychological Science</w:t>
+      </w:r>
+      <w:r>
+        <w:t xml:space="preserve">,</w:t>
+      </w:r>
+      <w:r>
+        <w:t xml:space="preserve"> </w:t>
+      </w:r>
+      <w:r>
+        <w:rPr>
+          <w:i/>
+        </w:rPr>
+        <w:t xml:space="preserve">25</w:t>
+      </w:r>
+      <w:r>
+        <w:t xml:space="preserve">(4), 291–296. doi:</w:t>
+      </w:r>
+      <w:hyperlink r:id="rId142">
+        <w:r>
+          <w:rPr>
+            <w:rStyle w:val="Hyperlink"/>
+          </w:rPr>
+          <w:t xml:space="preserve">10.1177/0963721416655786</w:t>
+        </w:r>
+      </w:hyperlink>
+    </w:p>
+    <w:bookmarkEnd w:id="224"/>
+    <w:bookmarkStart w:id="225" w:name="ref-Rabagliati2018"/>
+    <w:p>
+      <w:pPr>
+        <w:pStyle w:val="Literaturverzeichnis"/>
+      </w:pPr>
+      <w:r>
+        <w:t xml:space="preserve">Rabagliati, H., Ferguson, B., &amp; Lew-Williams, C. (2018). The profile of abstract rule learning in infancy: Meta-analytic and experimental evidence.</w:t>
+      </w:r>
+      <w:r>
+        <w:t xml:space="preserve"> </w:t>
+      </w:r>
+      <w:r>
+        <w:rPr>
+          <w:i/>
+        </w:rPr>
+        <w:t xml:space="preserve">Developmental Science</w:t>
+      </w:r>
+      <w:r>
+        <w:t xml:space="preserve">, (October 2017), 1–18. doi:</w:t>
+      </w:r>
+      <w:hyperlink r:id="rId144">
+        <w:r>
+          <w:rPr>
+            <w:rStyle w:val="Hyperlink"/>
+          </w:rPr>
+          <w:t xml:space="preserve">10.1111/desc.12704</w:t>
+        </w:r>
+      </w:hyperlink>
+    </w:p>
+    <w:bookmarkEnd w:id="225"/>
+    <w:bookmarkStart w:id="226" w:name="ref-Ramon-Casas2010"/>
+    <w:p>
+      <w:pPr>
+        <w:pStyle w:val="Literaturverzeichnis"/>
+      </w:pPr>
+      <w:r>
+        <w:t xml:space="preserve">Ramon-Casas, M., &amp; Bosch, L. (2010). Are non-cognate words phonologically better specified than cognates in the early lexicon of bilingual children?</w:t>
+      </w:r>
+      <w:r>
+        <w:t xml:space="preserve"> </w:t>
+      </w:r>
+      <w:r>
+        <w:rPr>
+          <w:i/>
+        </w:rPr>
+        <w:t xml:space="preserve">Selected Proceedings of the 4th Conference on Laboratory Approaches to Spanish Phonology</w:t>
+      </w:r>
+      <w:r>
+        <w:t xml:space="preserve">, 31–36.</w:t>
+      </w:r>
+    </w:p>
+    <w:bookmarkEnd w:id="226"/>
+    <w:bookmarkStart w:id="227" w:name="ref-Ramon-Casas2009"/>
+    <w:p>
+      <w:pPr>
+        <w:pStyle w:val="Literaturverzeichnis"/>
+      </w:pPr>
+      <w:r>
+        <w:t xml:space="preserve">Ramon-Casas, M., Swingley, D., Sebastián-Gallés, N., &amp; Bosch, L. (2009). Vowel categorization during word recognition in bilingual toddlers.</w:t>
+      </w:r>
+      <w:r>
+        <w:t xml:space="preserve"> </w:t>
+      </w:r>
+      <w:r>
+        <w:rPr>
+          <w:i/>
+        </w:rPr>
+        <w:t xml:space="preserve">Cognitive Psychology</w:t>
+      </w:r>
+      <w:r>
+        <w:t xml:space="preserve">,</w:t>
+      </w:r>
+      <w:r>
+        <w:t xml:space="preserve"> </w:t>
+      </w:r>
+      <w:r>
+        <w:rPr>
+          <w:i/>
+        </w:rPr>
+        <w:t xml:space="preserve">59</w:t>
+      </w:r>
+      <w:r>
+        <w:t xml:space="preserve">(1), 96–121. doi:</w:t>
+      </w:r>
+      <w:hyperlink r:id="rId147">
+        <w:r>
+          <w:rPr>
+            <w:rStyle w:val="Hyperlink"/>
+          </w:rPr>
+          <w:t xml:space="preserve">10.1016/j.cogpsych.2009.02.002</w:t>
+        </w:r>
+      </w:hyperlink>
+    </w:p>
+    <w:bookmarkEnd w:id="227"/>
+    <w:bookmarkStart w:id="228" w:name="ref-R"/>
+    <w:p>
+      <w:pPr>
+        <w:pStyle w:val="Literaturverzeichnis"/>
+      </w:pPr>
+      <w:r>
+        <w:t xml:space="preserve">R Core Team. (2018). R: A Language and Environment for Statistical Computing. Vienna, Austria: R Foundation for Statistical Computing. Retrieved from</w:t>
+      </w:r>
+      <w:r>
+        <w:t xml:space="preserve"> </w:t>
+      </w:r>
+      <w:hyperlink r:id="rId149">
+        <w:r>
+          <w:rPr>
+            <w:rStyle w:val="Hyperlink"/>
+          </w:rPr>
+          <w:t xml:space="preserve">https://www.r-project.org/</w:t>
+        </w:r>
+      </w:hyperlink>
+    </w:p>
+    <w:bookmarkEnd w:id="228"/>
+    <w:bookmarkStart w:id="229" w:name="ref-Renner2017"/>
+    <w:p>
+      <w:pPr>
+        <w:pStyle w:val="Literaturverzeichnis"/>
+      </w:pPr>
+      <w:r>
+        <w:t xml:space="preserve">Renner, L. F. (2017).</w:t>
+      </w:r>
+      <w:r>
+        <w:t xml:space="preserve"> </w:t>
+      </w:r>
+      <w:r>
+        <w:rPr>
+          <w:i/>
+        </w:rPr>
+        <w:t xml:space="preserve">The magic of matching – speech production and perception in language acquisition</w:t>
+      </w:r>
+      <w:r>
+        <w:t xml:space="preserve"> </w:t>
+      </w:r>
+      <w:r>
+        <w:t xml:space="preserve">(thesis). Stockholm University.</w:t>
+      </w:r>
+    </w:p>
+    <w:bookmarkEnd w:id="229"/>
+    <w:bookmarkStart w:id="230" w:name="ref-Sakaluk2016"/>
+    <w:p>
+      <w:pPr>
+        <w:pStyle w:val="Literaturverzeichnis"/>
+      </w:pPr>
+      <w:r>
+        <w:t xml:space="preserve">Sakaluk, J. (2016). Make it pretty: Forest and funnel plots for meta-analysis using ggplot2. [Blog post]. Retrieved from</w:t>
+      </w:r>
+      <w:r>
+        <w:t xml:space="preserve"> </w:t>
+      </w:r>
+      <w:hyperlink r:id="rId152">
+        <w:r>
+          <w:rPr>
+            <w:rStyle w:val="Hyperlink"/>
+          </w:rPr>
+          <w:t xml:space="preserve">https://sakaluk.wordpress.com/2016/02/16/7-make-it-pretty-plots-for-meta-analysis/</w:t>
+        </w:r>
+      </w:hyperlink>
+    </w:p>
+    <w:bookmarkEnd w:id="230"/>
+    <w:bookmarkStart w:id="231" w:name="ref-meta"/>
+    <w:p>
+      <w:pPr>
+        <w:pStyle w:val="Literaturverzeichnis"/>
+      </w:pPr>
+      <w:r>
+        <w:t xml:space="preserve">Schwarzer, G. (2007). meta: An R package for meta-analysis.</w:t>
+      </w:r>
+      <w:r>
+        <w:t xml:space="preserve"> </w:t>
+      </w:r>
+      <w:r>
+        <w:rPr>
+          <w:i/>
+        </w:rPr>
+        <w:t xml:space="preserve">R News</w:t>
+      </w:r>
+      <w:r>
+        <w:t xml:space="preserve">,</w:t>
+      </w:r>
+      <w:r>
+        <w:t xml:space="preserve"> </w:t>
+      </w:r>
+      <w:r>
+        <w:rPr>
+          <w:i/>
+        </w:rPr>
+        <w:t xml:space="preserve">7</w:t>
+      </w:r>
+      <w:r>
+        <w:t xml:space="preserve">(3), 40–45. doi:</w:t>
+      </w:r>
+      <w:hyperlink r:id="rId154">
+        <w:r>
+          <w:rPr>
+            <w:rStyle w:val="Hyperlink"/>
+          </w:rPr>
+          <w:t xml:space="preserve">10.1007/978-3-319-21416-0&gt;</w:t>
+        </w:r>
+      </w:hyperlink>
+    </w:p>
+    <w:bookmarkEnd w:id="231"/>
+    <w:bookmarkStart w:id="232" w:name="ref-Simmons2011"/>
+    <w:p>
+      <w:pPr>
+        <w:pStyle w:val="Literaturverzeichnis"/>
+      </w:pPr>
+      <w:r>
+        <w:t xml:space="preserve">Simmons, J. P., Nelson, L. D., &amp; Simonsohn, U. (2011). False-positive psychology: Undisclosed flexibility in data collection and analysis allows presenting anything as significant.</w:t>
+      </w:r>
+      <w:r>
+        <w:t xml:space="preserve"> </w:t>
+      </w:r>
+      <w:r>
+        <w:rPr>
+          <w:i/>
+        </w:rPr>
+        <w:t xml:space="preserve">Psychological Science</w:t>
+      </w:r>
+      <w:r>
+        <w:t xml:space="preserve">,</w:t>
+      </w:r>
+      <w:r>
+        <w:t xml:space="preserve"> </w:t>
+      </w:r>
+      <w:r>
+        <w:rPr>
+          <w:i/>
+        </w:rPr>
+        <w:t xml:space="preserve">22</w:t>
+      </w:r>
+      <w:r>
+        <w:t xml:space="preserve">(11), 1359–1366. doi:</w:t>
+      </w:r>
+      <w:hyperlink r:id="rId156">
+        <w:r>
+          <w:rPr>
+            <w:rStyle w:val="Hyperlink"/>
+          </w:rPr>
+          <w:t xml:space="preserve">10.1177/0956797611417632</w:t>
+        </w:r>
+      </w:hyperlink>
+    </w:p>
+    <w:bookmarkEnd w:id="232"/>
+    <w:bookmarkStart w:id="233" w:name="ref-pcurve"/>
+    <w:p>
+      <w:pPr>
+        <w:pStyle w:val="Literaturverzeichnis"/>
+      </w:pPr>
+      <w:r>
+        <w:t xml:space="preserve">Simonsohn, U., Nelson, L. D., &amp; Simmons, J. P. (2014). P-curve: A key to the file-drawer.</w:t>
+      </w:r>
+      <w:r>
+        <w:t xml:space="preserve"> </w:t>
+      </w:r>
+      <w:r>
+        <w:rPr>
+          <w:i/>
+        </w:rPr>
+        <w:t xml:space="preserve">Journal of Experimental Psychology: General</w:t>
+      </w:r>
+      <w:r>
+        <w:t xml:space="preserve">,</w:t>
+      </w:r>
+      <w:r>
+        <w:t xml:space="preserve"> </w:t>
+      </w:r>
+      <w:r>
+        <w:rPr>
+          <w:i/>
+        </w:rPr>
+        <w:t xml:space="preserve">143</w:t>
+      </w:r>
+      <w:r>
+        <w:t xml:space="preserve">(2), 534–547. doi:</w:t>
+      </w:r>
+      <w:hyperlink r:id="rId158">
+        <w:r>
+          <w:rPr>
+            <w:rStyle w:val="Hyperlink"/>
+          </w:rPr>
+          <w:t xml:space="preserve">10.1037/a0033242</w:t>
+        </w:r>
+      </w:hyperlink>
+    </w:p>
+    <w:bookmarkEnd w:id="233"/>
+    <w:bookmarkStart w:id="234" w:name="ref-Skoruppa2013"/>
+    <w:p>
+      <w:pPr>
+        <w:pStyle w:val="Literaturverzeichnis"/>
+      </w:pPr>
+      <w:r>
+        <w:t xml:space="preserve">Skoruppa, K., Mani, N., Plunkett, K., Cabrol, D., &amp; Peperkamp, S. (2013). Early word recognition in sentence context: French and English 24-month-olds’ sensitivity to sentence-medial mispronunciations and assimilations.</w:t>
+      </w:r>
+      <w:r>
+        <w:t xml:space="preserve"> </w:t>
+      </w:r>
+      <w:r>
+        <w:rPr>
+          <w:i/>
+        </w:rPr>
+        <w:t xml:space="preserve">Infancy</w:t>
+      </w:r>
+      <w:r>
+        <w:t xml:space="preserve">,</w:t>
+      </w:r>
+      <w:r>
+        <w:t xml:space="preserve"> </w:t>
+      </w:r>
+      <w:r>
+        <w:rPr>
+          <w:i/>
+        </w:rPr>
+        <w:t xml:space="preserve">18</w:t>
+      </w:r>
+      <w:r>
+        <w:t xml:space="preserve">(6), 1007–1029. doi:</w:t>
+      </w:r>
+      <w:hyperlink r:id="rId160">
+        <w:r>
+          <w:rPr>
+            <w:rStyle w:val="Hyperlink"/>
+          </w:rPr>
+          <w:t xml:space="preserve">10.1111/infa.12020</w:t>
+        </w:r>
+      </w:hyperlink>
+    </w:p>
+    <w:bookmarkEnd w:id="234"/>
+    <w:bookmarkStart w:id="235" w:name="ref-Swingley2009"/>
+    <w:p>
+      <w:pPr>
+        <w:pStyle w:val="Literaturverzeichnis"/>
+      </w:pPr>
+      <w:r>
+        <w:t xml:space="preserve">Swingley, D. (2009). Onsets and codas in 1.5-year-olds’ word recognition.</w:t>
+      </w:r>
+      <w:r>
+        <w:t xml:space="preserve"> </w:t>
+      </w:r>
+      <w:r>
+        <w:rPr>
+          <w:i/>
+        </w:rPr>
+        <w:t xml:space="preserve">Journal of Memory and Language</w:t>
+      </w:r>
+      <w:r>
+        <w:t xml:space="preserve">,</w:t>
+      </w:r>
+      <w:r>
+        <w:t xml:space="preserve"> </w:t>
+      </w:r>
+      <w:r>
+        <w:rPr>
+          <w:i/>
+        </w:rPr>
+        <w:t xml:space="preserve">60</w:t>
+      </w:r>
+      <w:r>
+        <w:t xml:space="preserve">(2), 252–269. doi:</w:t>
+      </w:r>
+      <w:hyperlink r:id="rId162">
+        <w:r>
+          <w:rPr>
+            <w:rStyle w:val="Hyperlink"/>
+          </w:rPr>
+          <w:t xml:space="preserve">10.1016/j.jml.2008.11.003</w:t>
+        </w:r>
+      </w:hyperlink>
+    </w:p>
+    <w:bookmarkEnd w:id="235"/>
+    <w:bookmarkStart w:id="236" w:name="ref-Swingley2016"/>
+    <w:p>
+      <w:pPr>
+        <w:pStyle w:val="Literaturverzeichnis"/>
+      </w:pPr>
+      <w:r>
+        <w:t xml:space="preserve">Swingley, D. (2016). Two-year-olds interpret novel phonological neighbors as familiar words.</w:t>
+      </w:r>
+      <w:r>
+        <w:t xml:space="preserve"> </w:t>
+      </w:r>
+      <w:r>
+        <w:rPr>
+          <w:i/>
+        </w:rPr>
+        <w:t xml:space="preserve">Developmental Psychology</w:t>
+      </w:r>
+      <w:r>
+        <w:t xml:space="preserve">,</w:t>
+      </w:r>
+      <w:r>
+        <w:t xml:space="preserve"> </w:t>
+      </w:r>
+      <w:r>
+        <w:rPr>
+          <w:i/>
+        </w:rPr>
+        <w:t xml:space="preserve">52</w:t>
+      </w:r>
+      <w:r>
+        <w:t xml:space="preserve">(7), 1011–1023. doi:</w:t>
+      </w:r>
+      <w:hyperlink r:id="rId164">
+        <w:r>
+          <w:rPr>
+            <w:rStyle w:val="Hyperlink"/>
+          </w:rPr>
+          <w:t xml:space="preserve">10.1037/dev0000114</w:t>
+        </w:r>
+      </w:hyperlink>
+    </w:p>
+    <w:bookmarkEnd w:id="236"/>
+    <w:bookmarkStart w:id="237" w:name="ref-Swingley2000"/>
+    <w:p>
+      <w:pPr>
+        <w:pStyle w:val="Literaturverzeichnis"/>
+      </w:pPr>
+      <w:r>
+        <w:t xml:space="preserve">Swingley, D., &amp; Aslin, R. N. (2000). Spoken word recognition and lexical representation in very young children.</w:t>
+      </w:r>
+      <w:r>
+        <w:t xml:space="preserve"> </w:t>
+      </w:r>
+      <w:r>
+        <w:rPr>
+          <w:i/>
+        </w:rPr>
+        <w:t xml:space="preserve">Cognition</w:t>
+      </w:r>
+      <w:r>
+        <w:t xml:space="preserve">,</w:t>
+      </w:r>
+      <w:r>
+        <w:t xml:space="preserve"> </w:t>
+      </w:r>
+      <w:r>
+        <w:rPr>
+          <w:i/>
+        </w:rPr>
+        <w:t xml:space="preserve">76</w:t>
+      </w:r>
+      <w:r>
+        <w:t xml:space="preserve">(2), 147–166. doi:</w:t>
+      </w:r>
+      <w:hyperlink r:id="rId166">
+        <w:r>
+          <w:rPr>
+            <w:rStyle w:val="Hyperlink"/>
+          </w:rPr>
+          <w:t xml:space="preserve">10.1016/S0010-0277(00)00081-0</w:t>
+        </w:r>
+      </w:hyperlink>
+    </w:p>
+    <w:bookmarkEnd w:id="237"/>
+    <w:bookmarkStart w:id="238" w:name="ref-Swingley2002"/>
+    <w:p>
+      <w:pPr>
+        <w:pStyle w:val="Literaturverzeichnis"/>
+      </w:pPr>
+      <w:r>
+        <w:t xml:space="preserve">Swingley, D., &amp; Aslin, R. N. (2002). Lexical Neighborhoods and the Word-Form representations of 14-Month-Olds.</w:t>
+      </w:r>
+      <w:r>
+        <w:t xml:space="preserve"> </w:t>
+      </w:r>
+      <w:r>
+        <w:rPr>
+          <w:i/>
+        </w:rPr>
+        <w:t xml:space="preserve">Psychological Science</w:t>
+      </w:r>
+      <w:r>
+        <w:t xml:space="preserve">,</w:t>
+      </w:r>
+      <w:r>
+        <w:t xml:space="preserve"> </w:t>
+      </w:r>
+      <w:r>
+        <w:rPr>
+          <w:i/>
+        </w:rPr>
+        <w:t xml:space="preserve">13</w:t>
+      </w:r>
+      <w:r>
+        <w:t xml:space="preserve">(5), 480–484. doi:</w:t>
+      </w:r>
+      <w:hyperlink r:id="rId168">
+        <w:r>
+          <w:rPr>
+            <w:rStyle w:val="Hyperlink"/>
+          </w:rPr>
+          <w:t xml:space="preserve">10.1111/1467-9280.00485</w:t>
+        </w:r>
+      </w:hyperlink>
+    </w:p>
+    <w:bookmarkEnd w:id="238"/>
+    <w:bookmarkStart w:id="239" w:name="ref-Tamasi2016"/>
+    <w:p>
+      <w:pPr>
+        <w:pStyle w:val="Literaturverzeichnis"/>
+      </w:pPr>
+      <w:r>
+        <w:t xml:space="preserve">Tamasi, K. (2016).</w:t>
+      </w:r>
+      <w:r>
+        <w:t xml:space="preserve"> </w:t>
+      </w:r>
+      <w:r>
+        <w:rPr>
+          <w:i/>
+        </w:rPr>
+        <w:t xml:space="preserve">Measuring children ’ s sensitivity to phonological detail using eye tracking and pupillometry</w:t>
+      </w:r>
+      <w:r>
+        <w:t xml:space="preserve"> </w:t>
+      </w:r>
+      <w:r>
+        <w:t xml:space="preserve">(PhD thesis). University of Potsdam.</w:t>
+      </w:r>
+    </w:p>
+    <w:bookmarkEnd w:id="239"/>
+    <w:bookmarkStart w:id="240" w:name="ref-Tsuji2014"/>
+    <w:p>
+      <w:pPr>
+        <w:pStyle w:val="Literaturverzeichnis"/>
+      </w:pPr>
+      <w:r>
+        <w:t xml:space="preserve">Tsuji, S., Bergmann, C., &amp; Cristia, A. (2014). Community-Augmented Meta-Analyses: Toward Cumulative Data Assessment.</w:t>
+      </w:r>
+      <w:r>
+        <w:t xml:space="preserve"> </w:t>
+      </w:r>
+      <w:r>
+        <w:rPr>
+          <w:i/>
+        </w:rPr>
+        <w:t xml:space="preserve">Psychological Science</w:t>
+      </w:r>
+      <w:r>
+        <w:t xml:space="preserve">,</w:t>
+      </w:r>
+      <w:r>
+        <w:t xml:space="preserve"> </w:t>
+      </w:r>
+      <w:r>
+        <w:rPr>
+          <w:i/>
+        </w:rPr>
+        <w:t xml:space="preserve">9</w:t>
+      </w:r>
+      <w:r>
+        <w:t xml:space="preserve">(6), 661–665. doi:</w:t>
+      </w:r>
+      <w:hyperlink r:id="rId171">
+        <w:r>
+          <w:rPr>
+            <w:rStyle w:val="Hyperlink"/>
+          </w:rPr>
+          <w:t xml:space="preserve">10.1177/1745691614552498</w:t>
+        </w:r>
+      </w:hyperlink>
+    </w:p>
+    <w:bookmarkEnd w:id="240"/>
+    <w:bookmarkStart w:id="241" w:name="ref-metafor"/>
+    <w:p>
+      <w:pPr>
+        <w:pStyle w:val="Literaturverzeichnis"/>
+      </w:pPr>
+      <w:r>
+        <w:t xml:space="preserve">Viechtbauer, W. (2010). Conducting meta-analyses in R with the metafor package.</w:t>
+      </w:r>
+      <w:r>
+        <w:t xml:space="preserve"> </w:t>
+      </w:r>
+      <w:r>
+        <w:rPr>
+          <w:i/>
+        </w:rPr>
+        <w:t xml:space="preserve">Journal of Statistical Software</w:t>
+      </w:r>
+      <w:r>
+        <w:t xml:space="preserve">,</w:t>
+      </w:r>
+      <w:r>
+        <w:t xml:space="preserve"> </w:t>
+      </w:r>
+      <w:r>
+        <w:rPr>
+          <w:i/>
+        </w:rPr>
+        <w:t xml:space="preserve">36</w:t>
+      </w:r>
+      <w:r>
+        <w:t xml:space="preserve">(3), 1–48. doi:</w:t>
+      </w:r>
+      <w:hyperlink r:id="rId173">
+        <w:r>
+          <w:rPr>
+            <w:rStyle w:val="Hyperlink"/>
+          </w:rPr>
+          <w:t xml:space="preserve">10.18637/jss.v036.i03</w:t>
+        </w:r>
+      </w:hyperlink>
+    </w:p>
+    <w:bookmarkEnd w:id="241"/>
+    <w:bookmarkStart w:id="242" w:name="ref-VonHolzen2012"/>
+    <w:p>
+      <w:pPr>
+        <w:pStyle w:val="Literaturverzeichnis"/>
+      </w:pPr>
+      <w:r>
+        <w:t xml:space="preserve">Von Holzen, K., &amp; Mani, N. (2012). Language nonselective lexical access in bilingual toddlers.</w:t>
+      </w:r>
+      <w:r>
+        <w:t xml:space="preserve"> </w:t>
+      </w:r>
+      <w:r>
+        <w:rPr>
+          <w:i/>
+        </w:rPr>
+        <w:t xml:space="preserve">Journal of Experimental Child Psychology</w:t>
+      </w:r>
+      <w:r>
+        <w:t xml:space="preserve">,</w:t>
+      </w:r>
+      <w:r>
+        <w:t xml:space="preserve"> </w:t>
+      </w:r>
+      <w:r>
+        <w:rPr>
+          <w:i/>
+        </w:rPr>
+        <w:t xml:space="preserve">113</w:t>
+      </w:r>
+      <w:r>
+        <w:t xml:space="preserve">, 569–586. doi:</w:t>
+      </w:r>
+      <w:hyperlink r:id="rId175">
+        <w:r>
+          <w:rPr>
+            <w:rStyle w:val="Hyperlink"/>
+          </w:rPr>
+          <w:t xml:space="preserve">10.1016/j.jecp.2011.02.002</w:t>
+        </w:r>
+      </w:hyperlink>
+    </w:p>
+    <w:bookmarkEnd w:id="242"/>
+    <w:bookmarkStart w:id="243" w:name="ref-Werker2005"/>
+    <w:p>
+      <w:pPr>
+        <w:pStyle w:val="Literaturverzeichnis"/>
+      </w:pPr>
+      <w:r>
+        <w:t xml:space="preserve">Werker, J. F., &amp; Curtin, S. (2005). PRIMIR: A developmental framework of infant speech processing.</w:t>
+      </w:r>
+      <w:r>
+        <w:t xml:space="preserve"> </w:t>
+      </w:r>
+      <w:r>
+        <w:rPr>
+          <w:i/>
+        </w:rPr>
+        <w:t xml:space="preserve">Language Learning and Development</w:t>
+      </w:r>
+      <w:r>
+        <w:t xml:space="preserve">,</w:t>
+      </w:r>
+      <w:r>
+        <w:t xml:space="preserve"> </w:t>
+      </w:r>
+      <w:r>
+        <w:rPr>
+          <w:i/>
+        </w:rPr>
+        <w:t xml:space="preserve">1</w:t>
+      </w:r>
+      <w:r>
+        <w:t xml:space="preserve">(2), 197–234. doi:</w:t>
+      </w:r>
+      <w:hyperlink r:id="rId177">
+        <w:r>
+          <w:rPr>
+            <w:rStyle w:val="Hyperlink"/>
+          </w:rPr>
+          <w:t xml:space="preserve">10.1207/s15473341lld0102_4</w:t>
+        </w:r>
+      </w:hyperlink>
+    </w:p>
+    <w:bookmarkEnd w:id="243"/>
+    <w:bookmarkStart w:id="244" w:name="ref-White2008"/>
+    <w:p>
+      <w:pPr>
+        <w:pStyle w:val="Literaturverzeichnis"/>
+      </w:pPr>
+      <w:r>
+        <w:t xml:space="preserve">White, K. S., &amp; Morgan, J. L. (2008). Sub-segmental detail in early lexical representations.</w:t>
+      </w:r>
+      <w:r>
+        <w:t xml:space="preserve"> </w:t>
+      </w:r>
+      <w:r>
+        <w:rPr>
+          <w:i/>
+        </w:rPr>
+        <w:t xml:space="preserve">Journal of Memory and Language</w:t>
+      </w:r>
+      <w:r>
+        <w:t xml:space="preserve">,</w:t>
+      </w:r>
+      <w:r>
+        <w:t xml:space="preserve"> </w:t>
+      </w:r>
+      <w:r>
+        <w:rPr>
+          <w:i/>
+        </w:rPr>
+        <w:t xml:space="preserve">52</w:t>
+      </w:r>
+      <w:r>
+        <w:t xml:space="preserve">(1), 114–132. doi:</w:t>
+      </w:r>
+      <w:hyperlink r:id="rId179">
+        <w:r>
+          <w:rPr>
+            <w:rStyle w:val="Hyperlink"/>
+          </w:rPr>
+          <w:t xml:space="preserve">10.1016/j.jml.2008.03.001</w:t>
+        </w:r>
+      </w:hyperlink>
+    </w:p>
+    <w:bookmarkEnd w:id="244"/>
+    <w:bookmarkStart w:id="245" w:name="ref-Zesiger2012"/>
+    <w:p>
+      <w:pPr>
+        <w:pStyle w:val="Literaturverzeichnis"/>
+      </w:pPr>
+      <w:r>
+        <w:t xml:space="preserve">Zesiger, P., Lozeron, E. D., Levy, A., &amp; Frauenfelder, U. H. (2012). Phonological specificity in 12- and 17-month-old French-speaking infants.</w:t>
+      </w:r>
+      <w:r>
+        <w:t xml:space="preserve"> </w:t>
+      </w:r>
+      <w:r>
+        <w:rPr>
+          <w:i/>
+        </w:rPr>
+        <w:t xml:space="preserve">Infancy</w:t>
+      </w:r>
+      <w:r>
+        <w:t xml:space="preserve">,</w:t>
+      </w:r>
+      <w:r>
+        <w:t xml:space="preserve"> </w:t>
+      </w:r>
+      <w:r>
+        <w:rPr>
+          <w:i/>
+        </w:rPr>
+        <w:t xml:space="preserve">17</w:t>
+      </w:r>
+      <w:r>
+        <w:t xml:space="preserve">(6), 591–609. doi:</w:t>
+      </w:r>
+      <w:hyperlink r:id="rId181">
+        <w:r>
+          <w:rPr>
+            <w:rStyle w:val="Hyperlink"/>
+          </w:rPr>
+          <w:t xml:space="preserve">10.1111/j.1532-7078.2011.00111.x</w:t>
+        </w:r>
+      </w:hyperlink>
+    </w:p>
+    <w:bookmarkEnd w:id="245"/>
+    <w:bookmarkEnd w:id="246"/>
     <w:sectPr>
       <w:pgSz w:w="12240" w:h="15840"/>
       <w:pgMar w:top="1418" w:right="1418" w:bottom="1418" w:left="1418" w:header="720" w:footer="720" w:gutter="0"/>

</xml_diff>